<commit_message>
feat: implement core resume processing with job management and template engine
</commit_message>
<xml_diff>
--- a/templates/ezest-updated.docx
+++ b/templates/ezest-updated.docx
@@ -5,17 +5,10 @@
     <w:p>
       <w:pPr>
         <w:widowControl w:val="0"/>
-        <w:pBdr>
-          <w:top w:val="nil"/>
-          <w:left w:val="nil"/>
-          <w:bottom w:val="nil"/>
-          <w:right w:val="nil"/>
-          <w:between w:val="nil"/>
-        </w:pBdr>
         <w:spacing w:before="120" w:after="0" w:line="360" w:lineRule="auto"/>
         <w:jc w:val="both"/>
         <w:rPr>
-          <w:rFonts w:asciiTheme="majorHAnsi" w:hAnsiTheme="majorHAnsi" w:cstheme="majorHAnsi"/>
+          <w:rFonts w:ascii="Calibri" w:eastAsia="MS Mincho" w:hAnsi="Calibri" w:cs="Calibri"/>
           <w:b/>
           <w:color w:val="17365D"/>
           <w:sz w:val="32"/>
@@ -24,7 +17,7 @@
       </w:pPr>
       <w:r>
         <w:rPr>
-          <w:rFonts w:asciiTheme="majorHAnsi" w:hAnsiTheme="majorHAnsi" w:cstheme="majorHAnsi"/>
+          <w:rFonts w:ascii="Calibri" w:eastAsia="MS Mincho" w:hAnsi="Calibri" w:cs="Calibri"/>
           <w:b/>
           <w:color w:val="17365D"/>
           <w:sz w:val="32"/>
@@ -34,39 +27,23 @@
       </w:r>
       <w:r>
         <w:rPr>
-          <w:rFonts w:asciiTheme="majorHAnsi" w:hAnsiTheme="majorHAnsi" w:cstheme="majorHAnsi"/>
+          <w:rFonts w:ascii="Calibri" w:eastAsia="MS Mincho" w:hAnsi="Calibri" w:cs="Calibri"/>
           <w:b/>
           <w:color w:val="17365D"/>
           <w:sz w:val="32"/>
           <w:szCs w:val="32"/>
         </w:rPr>
         <w:tab/>
-      </w:r>
-      <w:r>
-        <w:rPr>
-          <w:rFonts w:asciiTheme="majorHAnsi" w:hAnsiTheme="majorHAnsi" w:cstheme="majorHAnsi"/>
-          <w:b/>
-          <w:color w:val="17365D"/>
-          <w:sz w:val="32"/>
-          <w:szCs w:val="32"/>
-        </w:rPr>
         <w:t xml:space="preserve"> </w:t>
       </w:r>
     </w:p>
     <w:p>
       <w:pPr>
         <w:widowControl w:val="0"/>
-        <w:pBdr>
-          <w:top w:val="nil"/>
-          <w:left w:val="nil"/>
-          <w:bottom w:val="nil"/>
-          <w:right w:val="nil"/>
-          <w:between w:val="nil"/>
-        </w:pBdr>
-        <w:spacing w:before="120" w:after="0" w:line="360" w:lineRule="auto"/>
+        <w:spacing w:after="0" w:line="360" w:lineRule="auto"/>
         <w:jc w:val="both"/>
         <w:rPr>
-          <w:rFonts w:ascii="Segoe UI" w:hAnsi="Segoe UI" w:cs="Segoe UI"/>
+          <w:rFonts w:ascii="Segoe UI" w:eastAsia="MS Mincho" w:hAnsi="Segoe UI" w:cs="Segoe UI"/>
           <w:b/>
           <w:sz w:val="20"/>
           <w:szCs w:val="20"/>
@@ -74,7 +51,7 @@
       </w:pPr>
       <w:r>
         <w:rPr>
-          <w:rFonts w:ascii="Segoe UI" w:hAnsi="Segoe UI" w:cs="Segoe UI"/>
+          <w:rFonts w:ascii="Segoe UI" w:eastAsia="MS Mincho" w:hAnsi="Segoe UI" w:cs="Segoe UI"/>
           <w:b/>
           <w:sz w:val="20"/>
           <w:szCs w:val="20"/>
@@ -84,7 +61,7 @@
       <w:proofErr w:type="gramStart"/>
       <w:r>
         <w:rPr>
-          <w:rFonts w:ascii="Segoe UI" w:hAnsi="Segoe UI" w:cs="Segoe UI"/>
+          <w:rFonts w:ascii="Segoe UI" w:eastAsia="MS Mincho" w:hAnsi="Segoe UI" w:cs="Segoe UI"/>
           <w:b/>
           <w:sz w:val="20"/>
           <w:szCs w:val="20"/>
@@ -94,7 +71,7 @@
       <w:proofErr w:type="spellStart"/>
       <w:r>
         <w:rPr>
-          <w:rFonts w:ascii="Segoe UI" w:hAnsi="Segoe UI" w:cs="Segoe UI"/>
+          <w:rFonts w:ascii="Segoe UI" w:eastAsia="MS Mincho" w:hAnsi="Segoe UI" w:cs="Segoe UI"/>
           <w:b/>
           <w:sz w:val="20"/>
           <w:szCs w:val="20"/>
@@ -104,7 +81,7 @@
       <w:proofErr w:type="gramEnd"/>
       <w:r>
         <w:rPr>
-          <w:rFonts w:ascii="Segoe UI" w:hAnsi="Segoe UI" w:cs="Segoe UI"/>
+          <w:rFonts w:ascii="Segoe UI" w:eastAsia="MS Mincho" w:hAnsi="Segoe UI" w:cs="Segoe UI"/>
           <w:b/>
           <w:sz w:val="20"/>
           <w:szCs w:val="20"/>
@@ -114,7 +91,7 @@
       <w:proofErr w:type="gramStart"/>
       <w:r>
         <w:rPr>
-          <w:rFonts w:ascii="Segoe UI" w:hAnsi="Segoe UI" w:cs="Segoe UI"/>
+          <w:rFonts w:ascii="Segoe UI" w:eastAsia="MS Mincho" w:hAnsi="Segoe UI" w:cs="Segoe UI"/>
           <w:b/>
           <w:sz w:val="20"/>
           <w:szCs w:val="20"/>
@@ -125,57 +102,33 @@
       <w:proofErr w:type="gramEnd"/>
       <w:r>
         <w:rPr>
-          <w:rFonts w:ascii="Segoe UI" w:hAnsi="Segoe UI" w:cs="Segoe UI"/>
+          <w:rFonts w:ascii="Segoe UI" w:eastAsia="MS Mincho" w:hAnsi="Segoe UI" w:cs="Segoe UI"/>
           <w:b/>
           <w:sz w:val="20"/>
           <w:szCs w:val="20"/>
         </w:rPr>
-        <w:t xml:space="preserve"> | </w:t>
-      </w:r>
-      <w:proofErr w:type="gramStart"/>
-      <w:r>
-        <w:rPr>
-          <w:rFonts w:ascii="Segoe UI" w:hAnsi="Segoe UI" w:cs="Segoe UI"/>
-          <w:b/>
-          <w:sz w:val="20"/>
-          <w:szCs w:val="20"/>
-        </w:rPr>
-        <w:t>default(</w:t>
-      </w:r>
-      <w:proofErr w:type="gramEnd"/>
-      <w:r>
-        <w:rPr>
-          <w:rFonts w:ascii="Segoe UI" w:hAnsi="Segoe UI" w:cs="Segoe UI"/>
-          <w:b/>
-          <w:sz w:val="20"/>
-          <w:szCs w:val="20"/>
-        </w:rPr>
-        <w:t>"Professional Title") }})</w:t>
+        <w:t xml:space="preserve"> }})</w:t>
       </w:r>
       <w:r>
         <w:rPr>
-          <w:rFonts w:ascii="Segoe UI" w:hAnsi="Segoe UI" w:cs="Segoe UI"/>
-          <w:b/>
+          <w:rFonts w:ascii="Cambria" w:eastAsia="MS Mincho" w:hAnsi="Cambria" w:cs="Times New Roman"/>
           <w:noProof/>
-          <w:sz w:val="20"/>
-          <w:szCs w:val="20"/>
-          <w:lang w:val="en-IN"/>
         </w:rPr>
         <mc:AlternateContent>
           <mc:Choice Requires="wps">
             <w:drawing>
-              <wp:anchor distT="4294967295" distB="4294967295" distL="114300" distR="114300" simplePos="0" relativeHeight="251659264" behindDoc="0" locked="0" layoutInCell="1" hidden="0" allowOverlap="1" wp14:anchorId="71A149C6" wp14:editId="53983327">
+              <wp:anchor distT="4294967295" distB="4294967295" distL="114300" distR="114300" simplePos="0" relativeHeight="251659264" behindDoc="0" locked="0" layoutInCell="1" allowOverlap="1" wp14:anchorId="436A1E2F" wp14:editId="5914C957">
                 <wp:simplePos x="0" y="0"/>
                 <wp:positionH relativeFrom="column">
-                  <wp:posOffset>-114299</wp:posOffset>
+                  <wp:posOffset>-114300</wp:posOffset>
                 </wp:positionH>
                 <wp:positionV relativeFrom="paragraph">
-                  <wp:posOffset>373396</wp:posOffset>
+                  <wp:posOffset>373380</wp:posOffset>
                 </wp:positionV>
                 <wp:extent cx="5951855" cy="12700"/>
-                <wp:effectExtent l="0" t="0" r="0" b="0"/>
+                <wp:effectExtent l="57150" t="19050" r="48895" b="120650"/>
                 <wp:wrapNone/>
-                <wp:docPr id="1" name="Straight Arrow Connector 1"/>
+                <wp:docPr id="463295233" name="Straight Arrow Connector 1"/>
                 <wp:cNvGraphicFramePr/>
                 <a:graphic xmlns:a="http://schemas.openxmlformats.org/drawingml/2006/main">
                   <a:graphicData uri="http://schemas.microsoft.com/office/word/2010/wordprocessingShape">
@@ -183,8 +136,8 @@
                       <wps:cNvCnPr/>
                       <wps:spPr>
                         <a:xfrm>
-                          <a:off x="2370073" y="3780000"/>
-                          <a:ext cx="5951855" cy="0"/>
+                          <a:off x="0" y="0"/>
+                          <a:ext cx="5951855" cy="12700"/>
                         </a:xfrm>
                         <a:prstGeom prst="straightConnector1">
                           <a:avLst/>
@@ -211,16 +164,22 @@
                     </wps:wsp>
                   </a:graphicData>
                 </a:graphic>
+                <wp14:sizeRelH relativeFrom="page">
+                  <wp14:pctWidth>0</wp14:pctWidth>
+                </wp14:sizeRelH>
+                <wp14:sizeRelV relativeFrom="page">
+                  <wp14:pctHeight>0</wp14:pctHeight>
+                </wp14:sizeRelV>
               </wp:anchor>
             </w:drawing>
           </mc:Choice>
           <mc:Fallback>
             <w:pict>
-              <v:shapetype w14:anchorId="4D621A23" id="_x0000_t32" coordsize="21600,21600" o:spt="32" o:oned="t" path="m,l21600,21600e" filled="f">
+              <v:shapetype w14:anchorId="4B07B529" id="_x0000_t32" coordsize="21600,21600" o:spt="32" o:oned="t" path="m,l21600,21600e" filled="f">
                 <v:path arrowok="t" fillok="f" o:connecttype="none"/>
                 <o:lock v:ext="edit" shapetype="t"/>
               </v:shapetype>
-              <v:shape id="Straight Arrow Connector 1" o:spid="_x0000_s1026" type="#_x0000_t32" style="position:absolute;margin-left:-9pt;margin-top:29.4pt;width:468.65pt;height:1pt;z-index:251659264;visibility:visible;mso-wrap-style:square;mso-wrap-distance-left:9pt;mso-wrap-distance-top:-3e-5mm;mso-wrap-distance-right:9pt;mso-wrap-distance-bottom:-3e-5mm;mso-position-horizontal:absolute;mso-position-horizontal-relative:text;mso-position-vertical:absolute;mso-position-vertical-relative:text" o:gfxdata="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" strokecolor="#bfbfbf" strokeweight="1pt">
+              <v:shape id="Straight Arrow Connector 1" o:spid="_x0000_s1026" type="#_x0000_t32" style="position:absolute;margin-left:-9pt;margin-top:29.4pt;width:468.65pt;height:1pt;z-index:251659264;visibility:visible;mso-wrap-style:square;mso-width-percent:0;mso-height-percent:0;mso-wrap-distance-left:9pt;mso-wrap-distance-top:-3e-5mm;mso-wrap-distance-right:9pt;mso-wrap-distance-bottom:-3e-5mm;mso-position-horizontal:absolute;mso-position-horizontal-relative:text;mso-position-vertical:absolute;mso-position-vertical-relative:text;mso-width-percent:0;mso-height-percent:0;mso-width-relative:page;mso-height-relative:page" o:gfxdata="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" strokecolor="#bfbfbf" strokeweight="1pt">
                 <v:stroke startarrowwidth="narrow" startarrowlength="short" endarrowwidth="narrow" endarrowlength="short"/>
                 <v:shadow on="t" color="black" opacity="26214f" origin=",-.5" offset="0,3pt"/>
               </v:shape>
@@ -231,17 +190,10 @@
     </w:p>
     <w:p>
       <w:pPr>
-        <w:pBdr>
-          <w:top w:val="nil"/>
-          <w:left w:val="nil"/>
-          <w:bottom w:val="nil"/>
-          <w:right w:val="nil"/>
-          <w:between w:val="nil"/>
-        </w:pBdr>
         <w:spacing w:before="240" w:after="0" w:line="360" w:lineRule="auto"/>
         <w:jc w:val="both"/>
         <w:rPr>
-          <w:rFonts w:asciiTheme="majorHAnsi" w:hAnsiTheme="majorHAnsi" w:cstheme="majorHAnsi"/>
+          <w:rFonts w:ascii="Calibri" w:eastAsia="MS Mincho" w:hAnsi="Calibri" w:cs="Calibri"/>
           <w:b/>
           <w:color w:val="17365D"/>
           <w:sz w:val="28"/>
@@ -250,7 +202,7 @@
       </w:pPr>
       <w:r>
         <w:rPr>
-          <w:rFonts w:asciiTheme="majorHAnsi" w:hAnsiTheme="majorHAnsi" w:cstheme="majorHAnsi"/>
+          <w:rFonts w:ascii="Calibri" w:eastAsia="MS Mincho" w:hAnsi="Calibri" w:cs="Calibri"/>
           <w:b/>
           <w:color w:val="17365D"/>
           <w:sz w:val="28"/>
@@ -285,54 +237,96 @@
         <w:tc>
           <w:tcPr>
             <w:tcW w:w="9015" w:type="dxa"/>
+            <w:tcBorders>
+              <w:top w:val="single" w:sz="4" w:space="0" w:color="BFBFBF"/>
+              <w:left w:val="single" w:sz="4" w:space="0" w:color="BFBFBF"/>
+              <w:bottom w:val="single" w:sz="4" w:space="0" w:color="BFBFBF"/>
+              <w:right w:val="single" w:sz="4" w:space="0" w:color="BFBFBF"/>
+            </w:tcBorders>
+            <w:hideMark/>
           </w:tcPr>
           <w:p>
-            <w:r>
+            <w:pPr>
+              <w:rPr>
+                <w:rFonts w:ascii="Cambria" w:eastAsia="MS Mincho" w:hAnsi="Cambria" w:cs="Times New Roman"/>
+              </w:rPr>
+            </w:pPr>
+            <w:r>
+              <w:rPr>
+                <w:rFonts w:ascii="Cambria" w:eastAsia="MS Mincho" w:hAnsi="Cambria" w:cs="Times New Roman"/>
+              </w:rPr>
               <w:t xml:space="preserve">{% if </w:t>
             </w:r>
             <w:proofErr w:type="spellStart"/>
             <w:r>
+              <w:rPr>
+                <w:rFonts w:ascii="Cambria" w:eastAsia="MS Mincho" w:hAnsi="Cambria" w:cs="Times New Roman"/>
+              </w:rPr>
               <w:t>summary_bullets</w:t>
             </w:r>
             <w:proofErr w:type="spellEnd"/>
             <w:r>
+              <w:rPr>
+                <w:rFonts w:ascii="Cambria" w:eastAsia="MS Mincho" w:hAnsi="Cambria" w:cs="Times New Roman"/>
+              </w:rPr>
               <w:t xml:space="preserve"> and </w:t>
             </w:r>
             <w:proofErr w:type="spellStart"/>
             <w:r>
+              <w:rPr>
+                <w:rFonts w:ascii="Cambria" w:eastAsia="MS Mincho" w:hAnsi="Cambria" w:cs="Times New Roman"/>
+              </w:rPr>
               <w:t>summary_bullets|length</w:t>
             </w:r>
             <w:proofErr w:type="spellEnd"/>
             <w:r>
+              <w:rPr>
+                <w:rFonts w:ascii="Cambria" w:eastAsia="MS Mincho" w:hAnsi="Cambria" w:cs="Times New Roman"/>
+              </w:rPr>
               <w:t xml:space="preserve"> &gt; 0 %}</w:t>
             </w:r>
           </w:p>
           <w:p>
             <w:pPr>
               <w:rPr>
-                <w:rFonts w:ascii="Segoe UI" w:hAnsi="Segoe UI" w:cs="Segoe UI"/>
+                <w:rFonts w:ascii="Segoe UI" w:eastAsia="MS Mincho" w:hAnsi="Segoe UI" w:cs="Segoe UI"/>
                 <w:color w:val="333333"/>
                 <w:sz w:val="20"/>
                 <w:szCs w:val="20"/>
               </w:rPr>
             </w:pPr>
             <w:r>
+              <w:rPr>
+                <w:rFonts w:ascii="Cambria" w:eastAsia="MS Mincho" w:hAnsi="Cambria" w:cs="Times New Roman"/>
+              </w:rPr>
               <w:t xml:space="preserve">{% for </w:t>
             </w:r>
             <w:proofErr w:type="spellStart"/>
             <w:r>
+              <w:rPr>
+                <w:rFonts w:ascii="Cambria" w:eastAsia="MS Mincho" w:hAnsi="Cambria" w:cs="Times New Roman"/>
+              </w:rPr>
               <w:t>single_line</w:t>
             </w:r>
             <w:proofErr w:type="spellEnd"/>
             <w:r>
+              <w:rPr>
+                <w:rFonts w:ascii="Cambria" w:eastAsia="MS Mincho" w:hAnsi="Cambria" w:cs="Times New Roman"/>
+              </w:rPr>
               <w:t xml:space="preserve"> in </w:t>
             </w:r>
             <w:proofErr w:type="spellStart"/>
             <w:r>
+              <w:rPr>
+                <w:rFonts w:ascii="Cambria" w:eastAsia="MS Mincho" w:hAnsi="Cambria" w:cs="Times New Roman"/>
+              </w:rPr>
               <w:t>summary_bullets</w:t>
             </w:r>
             <w:proofErr w:type="spellEnd"/>
             <w:r>
+              <w:rPr>
+                <w:rFonts w:ascii="Cambria" w:eastAsia="MS Mincho" w:hAnsi="Cambria" w:cs="Times New Roman"/>
+              </w:rPr>
               <w:t xml:space="preserve"> %}</w:t>
             </w:r>
           </w:p>
@@ -347,7 +341,7 @@
               <w:ind w:right="144"/>
               <w:jc w:val="both"/>
               <w:rPr>
-                <w:rFonts w:ascii="Segoe UI" w:hAnsi="Segoe UI" w:cs="Segoe UI"/>
+                <w:rFonts w:ascii="Segoe UI" w:eastAsia="MS Mincho" w:hAnsi="Segoe UI" w:cs="Segoe UI"/>
                 <w:color w:val="333333"/>
                 <w:sz w:val="20"/>
                 <w:szCs w:val="20"/>
@@ -356,7 +350,7 @@
             <w:proofErr w:type="gramStart"/>
             <w:r>
               <w:rPr>
-                <w:rFonts w:ascii="Segoe UI" w:hAnsi="Segoe UI" w:cs="Segoe UI"/>
+                <w:rFonts w:ascii="Segoe UI" w:eastAsia="MS Mincho" w:hAnsi="Segoe UI" w:cs="Segoe UI"/>
                 <w:color w:val="333333"/>
                 <w:sz w:val="20"/>
                 <w:szCs w:val="20"/>
@@ -366,7 +360,7 @@
             <w:proofErr w:type="spellStart"/>
             <w:r>
               <w:rPr>
-                <w:rFonts w:ascii="Segoe UI" w:hAnsi="Segoe UI" w:cs="Segoe UI"/>
+                <w:rFonts w:ascii="Segoe UI" w:eastAsia="MS Mincho" w:hAnsi="Segoe UI" w:cs="Segoe UI"/>
                 <w:color w:val="333333"/>
                 <w:sz w:val="20"/>
                 <w:szCs w:val="20"/>
@@ -376,7 +370,7 @@
             <w:proofErr w:type="gramEnd"/>
             <w:r>
               <w:rPr>
-                <w:rFonts w:ascii="Segoe UI" w:hAnsi="Segoe UI" w:cs="Segoe UI"/>
+                <w:rFonts w:ascii="Segoe UI" w:eastAsia="MS Mincho" w:hAnsi="Segoe UI" w:cs="Segoe UI"/>
                 <w:color w:val="333333"/>
                 <w:sz w:val="20"/>
                 <w:szCs w:val="20"/>
@@ -386,7 +380,7 @@
             <w:proofErr w:type="gramStart"/>
             <w:r>
               <w:rPr>
-                <w:rFonts w:ascii="Segoe UI" w:hAnsi="Segoe UI" w:cs="Segoe UI"/>
+                <w:rFonts w:ascii="Segoe UI" w:eastAsia="MS Mincho" w:hAnsi="Segoe UI" w:cs="Segoe UI"/>
                 <w:color w:val="333333"/>
                 <w:sz w:val="20"/>
                 <w:szCs w:val="20"/>
@@ -396,7 +390,7 @@
             <w:proofErr w:type="spellEnd"/>
             <w:r>
               <w:rPr>
-                <w:rFonts w:ascii="Segoe UI" w:hAnsi="Segoe UI" w:cs="Segoe UI"/>
+                <w:rFonts w:ascii="Segoe UI" w:eastAsia="MS Mincho" w:hAnsi="Segoe UI" w:cs="Segoe UI"/>
                 <w:color w:val="333333"/>
                 <w:sz w:val="20"/>
                 <w:szCs w:val="20"/>
@@ -406,7 +400,7 @@
             <w:proofErr w:type="gramEnd"/>
             <w:r>
               <w:rPr>
-                <w:rFonts w:ascii="Segoe UI" w:hAnsi="Segoe UI" w:cs="Segoe UI"/>
+                <w:rFonts w:ascii="Segoe UI" w:eastAsia="MS Mincho" w:hAnsi="Segoe UI" w:cs="Segoe UI"/>
                 <w:color w:val="333333"/>
                 <w:sz w:val="20"/>
                 <w:szCs w:val="20"/>
@@ -416,7 +410,7 @@
             <w:proofErr w:type="spellStart"/>
             <w:r>
               <w:rPr>
-                <w:rFonts w:ascii="Segoe UI" w:hAnsi="Segoe UI" w:cs="Segoe UI"/>
+                <w:rFonts w:ascii="Segoe UI" w:eastAsia="MS Mincho" w:hAnsi="Segoe UI" w:cs="Segoe UI"/>
                 <w:color w:val="333333"/>
                 <w:sz w:val="20"/>
                 <w:szCs w:val="20"/>
@@ -426,7 +420,7 @@
             <w:proofErr w:type="spellEnd"/>
             <w:r>
               <w:rPr>
-                <w:rFonts w:ascii="Segoe UI" w:hAnsi="Segoe UI" w:cs="Segoe UI"/>
+                <w:rFonts w:ascii="Segoe UI" w:eastAsia="MS Mincho" w:hAnsi="Segoe UI" w:cs="Segoe UI"/>
                 <w:color w:val="333333"/>
                 <w:sz w:val="20"/>
                 <w:szCs w:val="20"/>
@@ -441,7 +435,7 @@
               <w:ind w:right="144"/>
               <w:jc w:val="both"/>
               <w:rPr>
-                <w:rFonts w:ascii="Segoe UI" w:hAnsi="Segoe UI" w:cs="Segoe UI"/>
+                <w:rFonts w:ascii="Segoe UI" w:eastAsia="MS Mincho" w:hAnsi="Segoe UI" w:cs="Segoe UI"/>
                 <w:color w:val="333333"/>
                 <w:sz w:val="20"/>
                 <w:szCs w:val="20"/>
@@ -449,7 +443,7 @@
             </w:pPr>
             <w:r>
               <w:rPr>
-                <w:rFonts w:ascii="Segoe UI" w:hAnsi="Segoe UI" w:cs="Segoe UI"/>
+                <w:rFonts w:ascii="Segoe UI" w:eastAsia="MS Mincho" w:hAnsi="Segoe UI" w:cs="Segoe UI"/>
                 <w:color w:val="333333"/>
                 <w:sz w:val="20"/>
                 <w:szCs w:val="20"/>
@@ -459,7 +453,7 @@
             <w:proofErr w:type="gramStart"/>
             <w:r>
               <w:rPr>
-                <w:rFonts w:ascii="Segoe UI" w:hAnsi="Segoe UI" w:cs="Segoe UI"/>
+                <w:rFonts w:ascii="Segoe UI" w:eastAsia="MS Mincho" w:hAnsi="Segoe UI" w:cs="Segoe UI"/>
                 <w:color w:val="333333"/>
                 <w:sz w:val="20"/>
                 <w:szCs w:val="20"/>
@@ -469,7 +463,7 @@
             <w:proofErr w:type="gramEnd"/>
             <w:r>
               <w:rPr>
-                <w:rFonts w:ascii="Segoe UI" w:hAnsi="Segoe UI" w:cs="Segoe UI"/>
+                <w:rFonts w:ascii="Segoe UI" w:eastAsia="MS Mincho" w:hAnsi="Segoe UI" w:cs="Segoe UI"/>
                 <w:color w:val="333333"/>
                 <w:sz w:val="20"/>
                 <w:szCs w:val="20"/>
@@ -479,7 +473,7 @@
             <w:proofErr w:type="gramStart"/>
             <w:r>
               <w:rPr>
-                <w:rFonts w:ascii="Segoe UI" w:hAnsi="Segoe UI" w:cs="Segoe UI"/>
+                <w:rFonts w:ascii="Segoe UI" w:eastAsia="MS Mincho" w:hAnsi="Segoe UI" w:cs="Segoe UI"/>
                 <w:color w:val="333333"/>
                 <w:sz w:val="20"/>
                 <w:szCs w:val="20"/>
@@ -489,21 +483,12 @@
             <w:proofErr w:type="gramEnd"/>
             <w:r>
               <w:rPr>
-                <w:rFonts w:ascii="Segoe UI" w:hAnsi="Segoe UI" w:cs="Segoe UI"/>
+                <w:rFonts w:ascii="Segoe UI" w:eastAsia="MS Mincho" w:hAnsi="Segoe UI" w:cs="Segoe UI"/>
                 <w:color w:val="333333"/>
                 <w:sz w:val="20"/>
                 <w:szCs w:val="20"/>
               </w:rPr>
-              <w:t>% endif %}</w:t>
-            </w:r>
-            <w:r>
-              <w:rPr>
-                <w:rFonts w:ascii="Segoe UI" w:hAnsi="Segoe UI" w:cs="Segoe UI"/>
-                <w:color w:val="333333"/>
-                <w:sz w:val="20"/>
-                <w:szCs w:val="20"/>
-              </w:rPr>
-              <w:t>.</w:t>
+              <w:t>% endif %}.</w:t>
             </w:r>
           </w:p>
         </w:tc>
@@ -511,17 +496,10 @@
     </w:tbl>
     <w:p>
       <w:pPr>
-        <w:pBdr>
-          <w:top w:val="nil"/>
-          <w:left w:val="nil"/>
-          <w:bottom w:val="nil"/>
-          <w:right w:val="nil"/>
-          <w:between w:val="nil"/>
-        </w:pBdr>
-        <w:spacing w:before="240" w:after="0" w:line="360" w:lineRule="auto"/>
+        <w:spacing w:after="0" w:line="240" w:lineRule="auto"/>
         <w:jc w:val="both"/>
         <w:rPr>
-          <w:rFonts w:asciiTheme="majorHAnsi" w:hAnsiTheme="majorHAnsi" w:cstheme="majorHAnsi"/>
+          <w:rFonts w:ascii="Calibri" w:eastAsia="MS Mincho" w:hAnsi="Calibri" w:cs="Calibri"/>
           <w:b/>
           <w:color w:val="17365D"/>
           <w:sz w:val="28"/>
@@ -530,43 +508,214 @@
       </w:pPr>
       <w:r>
         <w:rPr>
+          <w:rFonts w:ascii="Cambria" w:eastAsia="MS Mincho" w:hAnsi="Cambria" w:cs="Times New Roman"/>
           <w:b/>
         </w:rPr>
         <w:br/>
       </w:r>
       <w:r>
         <w:rPr>
+          <w:rFonts w:ascii="Cambria" w:eastAsia="MS Mincho" w:hAnsi="Cambria" w:cs="Times New Roman"/>
           <w:b/>
         </w:rPr>
         <w:br/>
       </w:r>
+      <w:proofErr w:type="gramStart"/>
       <w:r>
         <w:rPr>
-          <w:rFonts w:asciiTheme="majorHAnsi" w:hAnsiTheme="majorHAnsi" w:cstheme="majorHAnsi"/>
+          <w:rFonts w:ascii="Calibri" w:eastAsia="MS Mincho" w:hAnsi="Calibri" w:cs="Calibri"/>
           <w:b/>
           <w:color w:val="17365D"/>
           <w:sz w:val="28"/>
           <w:szCs w:val="28"/>
         </w:rPr>
-        <w:t>Professional Skills</w:t>
+        <w:t xml:space="preserve">{{ </w:t>
+      </w:r>
+      <w:proofErr w:type="spellStart"/>
+      <w:r>
+        <w:rPr>
+          <w:rFonts w:ascii="Calibri" w:eastAsia="MS Mincho" w:hAnsi="Calibri" w:cs="Calibri"/>
+          <w:b/>
+          <w:color w:val="17365D"/>
+          <w:sz w:val="28"/>
+          <w:szCs w:val="28"/>
+        </w:rPr>
+        <w:t>tools</w:t>
+      </w:r>
+      <w:proofErr w:type="gramEnd"/>
+      <w:r>
+        <w:rPr>
+          <w:rFonts w:ascii="Calibri" w:eastAsia="MS Mincho" w:hAnsi="Calibri" w:cs="Calibri"/>
+          <w:b/>
+          <w:color w:val="17365D"/>
+          <w:sz w:val="28"/>
+          <w:szCs w:val="28"/>
+        </w:rPr>
+        <w:t>_</w:t>
+      </w:r>
+      <w:proofErr w:type="gramStart"/>
+      <w:r>
+        <w:rPr>
+          <w:rFonts w:ascii="Calibri" w:eastAsia="MS Mincho" w:hAnsi="Calibri" w:cs="Calibri"/>
+          <w:b/>
+          <w:color w:val="17365D"/>
+          <w:sz w:val="28"/>
+          <w:szCs w:val="28"/>
+        </w:rPr>
+        <w:t>title</w:t>
+      </w:r>
+      <w:proofErr w:type="spellEnd"/>
+      <w:r>
+        <w:rPr>
+          <w:rFonts w:ascii="Calibri" w:eastAsia="MS Mincho" w:hAnsi="Calibri" w:cs="Calibri"/>
+          <w:b/>
+          <w:color w:val="17365D"/>
+          <w:sz w:val="28"/>
+          <w:szCs w:val="28"/>
+        </w:rPr>
+        <w:t xml:space="preserve"> }</w:t>
+      </w:r>
+      <w:proofErr w:type="gramEnd"/>
+      <w:r>
+        <w:rPr>
+          <w:rFonts w:ascii="Calibri" w:eastAsia="MS Mincho" w:hAnsi="Calibri" w:cs="Calibri"/>
+          <w:b/>
+          <w:color w:val="17365D"/>
+          <w:sz w:val="28"/>
+          <w:szCs w:val="28"/>
+        </w:rPr>
+        <w:t>}</w:t>
+      </w:r>
+    </w:p>
+    <w:p>
+      <w:pPr>
+        <w:keepNext/>
+        <w:widowControl w:val="0"/>
+        <w:spacing w:after="0" w:line="240" w:lineRule="auto"/>
+        <w:rPr>
+          <w:rFonts w:ascii="Segoe UI" w:eastAsia="MS Mincho" w:hAnsi="Segoe UI" w:cs="Segoe UI"/>
+          <w:bCs/>
+          <w:color w:val="262626" w:themeColor="text1" w:themeTint="D9"/>
+          <w:sz w:val="20"/>
+          <w:szCs w:val="20"/>
+          <w:lang w:val="en-IN"/>
+        </w:rPr>
+      </w:pPr>
+      <w:r>
+        <w:rPr>
+          <w:rFonts w:ascii="Segoe UI" w:eastAsia="MS Mincho" w:hAnsi="Segoe UI" w:cs="Segoe UI"/>
+          <w:bCs/>
+          <w:color w:val="262626" w:themeColor="text1" w:themeTint="D9"/>
+          <w:sz w:val="20"/>
+          <w:szCs w:val="20"/>
+          <w:lang w:val="en-IN"/>
+        </w:rPr>
+        <w:t xml:space="preserve">{% for r in </w:t>
+      </w:r>
+      <w:proofErr w:type="spellStart"/>
+      <w:r>
+        <w:rPr>
+          <w:rFonts w:ascii="Segoe UI" w:eastAsia="MS Mincho" w:hAnsi="Segoe UI" w:cs="Segoe UI"/>
+          <w:bCs/>
+          <w:color w:val="262626" w:themeColor="text1" w:themeTint="D9"/>
+          <w:sz w:val="20"/>
+          <w:szCs w:val="20"/>
+          <w:lang w:val="en-IN"/>
+        </w:rPr>
+        <w:t>skills_rows</w:t>
+      </w:r>
+      <w:proofErr w:type="spellEnd"/>
+      <w:r>
+        <w:rPr>
+          <w:rFonts w:ascii="Segoe UI" w:eastAsia="MS Mincho" w:hAnsi="Segoe UI" w:cs="Segoe UI"/>
+          <w:bCs/>
+          <w:color w:val="262626" w:themeColor="text1" w:themeTint="D9"/>
+          <w:sz w:val="20"/>
+          <w:szCs w:val="20"/>
+          <w:lang w:val="en-IN"/>
+        </w:rPr>
+        <w:t xml:space="preserve"> %}</w:t>
+      </w:r>
+      <w:r>
+        <w:rPr>
+          <w:rFonts w:ascii="Calibri" w:eastAsia="MS Mincho" w:hAnsi="Calibri" w:cs="Calibri"/>
+          <w:b/>
+          <w:color w:val="17365D"/>
+          <w:sz w:val="28"/>
+          <w:szCs w:val="28"/>
+        </w:rPr>
+        <w:t xml:space="preserve"> </w:t>
       </w:r>
     </w:p>
     <w:tbl>
       <w:tblPr>
         <w:tblW w:w="5000" w:type="pct"/>
-        <w:tblLook w:val="0000" w:firstRow="0" w:lastRow="0" w:firstColumn="0" w:lastColumn="0" w:noHBand="0" w:noVBand="0"/>
+        <w:tblLook w:val="05A0" w:firstRow="1" w:lastRow="0" w:firstColumn="1" w:lastColumn="1" w:noHBand="0" w:noVBand="1"/>
       </w:tblPr>
       <w:tblGrid>
-        <w:gridCol w:w="2919"/>
-        <w:gridCol w:w="5937"/>
+        <w:gridCol w:w="2657"/>
+        <w:gridCol w:w="6199"/>
       </w:tblGrid>
       <w:tr>
         <w:trPr>
-          <w:trHeight w:val="567"/>
+          <w:trHeight w:val="443"/>
+          <w:tblHeader/>
         </w:trPr>
         <w:tc>
           <w:tcPr>
-            <w:tcW w:w="1648" w:type="pct"/>
+            <w:tcW w:w="1500" w:type="pct"/>
+            <w:tcBorders>
+              <w:top w:val="single" w:sz="4" w:space="0" w:color="BFBFBF"/>
+              <w:left w:val="single" w:sz="4" w:space="0" w:color="BFBFBF"/>
+              <w:bottom w:val="single" w:sz="4" w:space="0" w:color="BFBFBF"/>
+              <w:right w:val="single" w:sz="4" w:space="0" w:color="BFBFBF"/>
+            </w:tcBorders>
+            <w:vAlign w:val="center"/>
+            <w:hideMark/>
+          </w:tcPr>
+          <w:p>
+            <w:pPr>
+              <w:pStyle w:val="NoSpacing"/>
+              <w:keepNext/>
+              <w:widowControl w:val="0"/>
+              <w:spacing w:before="240" w:after="240"/>
+              <w:rPr>
+                <w:lang w:val="en-IN"/>
+              </w:rPr>
+            </w:pPr>
+            <w:proofErr w:type="gramStart"/>
+            <w:r>
+              <w:rPr>
+                <w:lang w:val="en-IN"/>
+              </w:rPr>
+              <w:t xml:space="preserve">{{ </w:t>
+            </w:r>
+            <w:proofErr w:type="spellStart"/>
+            <w:r>
+              <w:rPr>
+                <w:lang w:val="en-IN"/>
+              </w:rPr>
+              <w:t>r</w:t>
+            </w:r>
+            <w:proofErr w:type="gramEnd"/>
+            <w:r>
+              <w:rPr>
+                <w:lang w:val="en-IN"/>
+              </w:rPr>
+              <w:t>.left</w:t>
+            </w:r>
+            <w:proofErr w:type="spellEnd"/>
+            <w:r>
+              <w:rPr>
+                <w:lang w:val="en-IN"/>
+              </w:rPr>
+              <w:t xml:space="preserve"> }}</w:t>
+            </w:r>
+          </w:p>
+        </w:tc>
+        <w:tc>
+          <w:tcPr>
+            <w:tcW w:w="3500" w:type="pct"/>
             <w:tcBorders>
               <w:top w:val="single" w:sz="4" w:space="0" w:color="BFBFBF"/>
               <w:left w:val="single" w:sz="4" w:space="0" w:color="BFBFBF"/>
@@ -577,318 +726,47 @@
           </w:tcPr>
           <w:p>
             <w:pPr>
+              <w:pStyle w:val="NoSpacing"/>
+              <w:keepNext/>
               <w:widowControl w:val="0"/>
-              <w:spacing w:line="240" w:lineRule="auto"/>
-              <w:ind w:left="3"/>
-              <w:jc w:val="center"/>
-              <w:rPr>
-                <w:rFonts w:ascii="Segoe UI" w:hAnsi="Segoe UI" w:cs="Segoe UI"/>
-                <w:bCs/>
-                <w:color w:val="262626" w:themeColor="text1" w:themeTint="D9"/>
-                <w:sz w:val="20"/>
-                <w:szCs w:val="20"/>
+              <w:spacing w:before="240" w:after="240"/>
+              <w:rPr>
+                <w:color w:val="333333"/>
               </w:rPr>
             </w:pPr>
-            <w:r>
-              <w:rPr>
-                <w:rFonts w:ascii="Segoe UI" w:hAnsi="Segoe UI" w:cs="Segoe UI"/>
-                <w:bCs/>
-                <w:color w:val="262626" w:themeColor="text1" w:themeTint="D9"/>
-                <w:sz w:val="20"/>
-                <w:szCs w:val="20"/>
-              </w:rPr>
-              <w:t xml:space="preserve">{% for skill in </w:t>
-            </w:r>
             <w:proofErr w:type="gramStart"/>
             <w:r>
               <w:rPr>
-                <w:rFonts w:ascii="Segoe UI" w:hAnsi="Segoe UI" w:cs="Segoe UI"/>
-                <w:bCs/>
-                <w:color w:val="262626" w:themeColor="text1" w:themeTint="D9"/>
-                <w:sz w:val="20"/>
-                <w:szCs w:val="20"/>
-              </w:rPr>
-              <w:t>skills[</w:t>
+                <w:color w:val="333333"/>
+              </w:rPr>
+              <w:t xml:space="preserve">{{ </w:t>
+            </w:r>
+            <w:proofErr w:type="spellStart"/>
+            <w:r>
+              <w:rPr>
+                <w:color w:val="333333"/>
+              </w:rPr>
+              <w:t>r</w:t>
             </w:r>
             <w:proofErr w:type="gramEnd"/>
             <w:r>
               <w:rPr>
-                <w:rFonts w:ascii="Segoe UI" w:hAnsi="Segoe UI" w:cs="Segoe UI"/>
-                <w:bCs/>
-                <w:color w:val="262626" w:themeColor="text1" w:themeTint="D9"/>
-                <w:sz w:val="20"/>
-                <w:szCs w:val="20"/>
-              </w:rPr>
-              <w:t xml:space="preserve">0::2] </w:t>
-            </w:r>
-            <w:proofErr w:type="gramStart"/>
-            <w:r>
-              <w:rPr>
-                <w:rFonts w:ascii="Segoe UI" w:hAnsi="Segoe UI" w:cs="Segoe UI"/>
-                <w:bCs/>
-                <w:color w:val="262626" w:themeColor="text1" w:themeTint="D9"/>
-                <w:sz w:val="20"/>
-                <w:szCs w:val="20"/>
-              </w:rPr>
-              <w:t>%}{{ skill</w:t>
-            </w:r>
-            <w:proofErr w:type="gramEnd"/>
-            <w:r>
-              <w:rPr>
-                <w:rFonts w:ascii="Segoe UI" w:hAnsi="Segoe UI" w:cs="Segoe UI"/>
-                <w:bCs/>
-                <w:color w:val="262626" w:themeColor="text1" w:themeTint="D9"/>
-                <w:sz w:val="20"/>
-                <w:szCs w:val="20"/>
-              </w:rPr>
-              <w:t xml:space="preserve"> </w:t>
-            </w:r>
-            <w:proofErr w:type="gramStart"/>
-            <w:r>
-              <w:rPr>
-                <w:rFonts w:ascii="Segoe UI" w:hAnsi="Segoe UI" w:cs="Segoe UI"/>
-                <w:bCs/>
-                <w:color w:val="262626" w:themeColor="text1" w:themeTint="D9"/>
-                <w:sz w:val="20"/>
-                <w:szCs w:val="20"/>
-              </w:rPr>
-              <w:t>}}{</w:t>
-            </w:r>
-            <w:proofErr w:type="gramEnd"/>
-            <w:r>
-              <w:rPr>
-                <w:rFonts w:ascii="Segoe UI" w:hAnsi="Segoe UI" w:cs="Segoe UI"/>
-                <w:bCs/>
-                <w:color w:val="262626" w:themeColor="text1" w:themeTint="D9"/>
-                <w:sz w:val="20"/>
-                <w:szCs w:val="20"/>
-              </w:rPr>
-              <w:t xml:space="preserve">% if not </w:t>
-            </w:r>
-            <w:proofErr w:type="spellStart"/>
-            <w:proofErr w:type="gramStart"/>
-            <w:r>
-              <w:rPr>
-                <w:rFonts w:ascii="Segoe UI" w:hAnsi="Segoe UI" w:cs="Segoe UI"/>
-                <w:bCs/>
-                <w:color w:val="262626" w:themeColor="text1" w:themeTint="D9"/>
-                <w:sz w:val="20"/>
-                <w:szCs w:val="20"/>
-              </w:rPr>
-              <w:t>loop.last</w:t>
+                <w:color w:val="333333"/>
+              </w:rPr>
+              <w:t>.</w:t>
+            </w:r>
+            <w:r>
+              <w:rPr>
+                <w:color w:val="333333"/>
+              </w:rPr>
+              <w:t>right</w:t>
             </w:r>
             <w:proofErr w:type="spellEnd"/>
-            <w:proofErr w:type="gramEnd"/>
-            <w:r>
-              <w:rPr>
-                <w:rFonts w:ascii="Segoe UI" w:hAnsi="Segoe UI" w:cs="Segoe UI"/>
-                <w:bCs/>
-                <w:color w:val="262626" w:themeColor="text1" w:themeTint="D9"/>
-                <w:sz w:val="20"/>
-                <w:szCs w:val="20"/>
-              </w:rPr>
-              <w:t xml:space="preserve"> %}, {% endif </w:t>
-            </w:r>
-            <w:proofErr w:type="gramStart"/>
-            <w:r>
-              <w:rPr>
-                <w:rFonts w:ascii="Segoe UI" w:hAnsi="Segoe UI" w:cs="Segoe UI"/>
-                <w:bCs/>
-                <w:color w:val="262626" w:themeColor="text1" w:themeTint="D9"/>
-                <w:sz w:val="20"/>
-                <w:szCs w:val="20"/>
-              </w:rPr>
-              <w:t>%}{</w:t>
-            </w:r>
-            <w:proofErr w:type="gramEnd"/>
-            <w:r>
-              <w:rPr>
-                <w:rFonts w:ascii="Segoe UI" w:hAnsi="Segoe UI" w:cs="Segoe UI"/>
-                <w:bCs/>
-                <w:color w:val="262626" w:themeColor="text1" w:themeTint="D9"/>
-                <w:sz w:val="20"/>
-                <w:szCs w:val="20"/>
-              </w:rPr>
-              <w:t xml:space="preserve">% </w:t>
-            </w:r>
-            <w:proofErr w:type="spellStart"/>
-            <w:r>
-              <w:rPr>
-                <w:rFonts w:ascii="Segoe UI" w:hAnsi="Segoe UI" w:cs="Segoe UI"/>
-                <w:bCs/>
-                <w:color w:val="262626" w:themeColor="text1" w:themeTint="D9"/>
-                <w:sz w:val="20"/>
-                <w:szCs w:val="20"/>
-              </w:rPr>
-              <w:t>endfor</w:t>
-            </w:r>
-            <w:proofErr w:type="spellEnd"/>
-            <w:r>
-              <w:rPr>
-                <w:rFonts w:ascii="Segoe UI" w:hAnsi="Segoe UI" w:cs="Segoe UI"/>
-                <w:bCs/>
-                <w:color w:val="262626" w:themeColor="text1" w:themeTint="D9"/>
-                <w:sz w:val="20"/>
-                <w:szCs w:val="20"/>
-              </w:rPr>
-              <w:t xml:space="preserve"> %}</w:t>
-            </w:r>
-          </w:p>
-        </w:tc>
-        <w:tc>
-          <w:tcPr>
-            <w:tcW w:w="3352" w:type="pct"/>
-            <w:tcBorders>
-              <w:top w:val="single" w:sz="4" w:space="0" w:color="BFBFBF"/>
-              <w:left w:val="single" w:sz="4" w:space="0" w:color="BFBFBF"/>
-              <w:bottom w:val="single" w:sz="4" w:space="0" w:color="BFBFBF"/>
-              <w:right w:val="single" w:sz="4" w:space="0" w:color="BFBFBF"/>
-            </w:tcBorders>
-            <w:vAlign w:val="center"/>
-          </w:tcPr>
-          <w:p>
-            <w:pPr>
-              <w:widowControl w:val="0"/>
-              <w:spacing w:line="240" w:lineRule="auto"/>
-              <w:ind w:left="6"/>
-              <w:jc w:val="center"/>
-              <w:rPr>
-                <w:rFonts w:ascii="Segoe UI" w:hAnsi="Segoe UI" w:cs="Segoe UI"/>
+            <w:r>
+              <w:rPr>
                 <w:color w:val="333333"/>
-                <w:sz w:val="20"/>
-                <w:szCs w:val="20"/>
-              </w:rPr>
-            </w:pPr>
-            <w:r>
-              <w:rPr>
-                <w:rFonts w:ascii="Segoe UI" w:hAnsi="Segoe UI" w:cs="Segoe UI"/>
-                <w:color w:val="333333"/>
-                <w:sz w:val="20"/>
-                <w:szCs w:val="20"/>
-              </w:rPr>
-              <w:t xml:space="preserve">{% for skill in </w:t>
-            </w:r>
-            <w:proofErr w:type="gramStart"/>
-            <w:r>
-              <w:rPr>
-                <w:rFonts w:ascii="Segoe UI" w:hAnsi="Segoe UI" w:cs="Segoe UI"/>
-                <w:color w:val="333333"/>
-                <w:sz w:val="20"/>
-                <w:szCs w:val="20"/>
-              </w:rPr>
-              <w:t>skills[</w:t>
-            </w:r>
-            <w:proofErr w:type="gramEnd"/>
-            <w:r>
-              <w:rPr>
-                <w:rFonts w:ascii="Segoe UI" w:hAnsi="Segoe UI" w:cs="Segoe UI"/>
-                <w:color w:val="333333"/>
-                <w:sz w:val="20"/>
-                <w:szCs w:val="20"/>
-              </w:rPr>
-              <w:t xml:space="preserve">1::2] </w:t>
-            </w:r>
-            <w:proofErr w:type="gramStart"/>
-            <w:r>
-              <w:rPr>
-                <w:rFonts w:ascii="Segoe UI" w:hAnsi="Segoe UI" w:cs="Segoe UI"/>
-                <w:color w:val="333333"/>
-                <w:sz w:val="20"/>
-                <w:szCs w:val="20"/>
-              </w:rPr>
-              <w:t>%}{{ skill</w:t>
-            </w:r>
-            <w:proofErr w:type="gramEnd"/>
-            <w:r>
-              <w:rPr>
-                <w:rFonts w:ascii="Segoe UI" w:hAnsi="Segoe UI" w:cs="Segoe UI"/>
-                <w:color w:val="333333"/>
-                <w:sz w:val="20"/>
-                <w:szCs w:val="20"/>
-              </w:rPr>
-              <w:t xml:space="preserve"> </w:t>
-            </w:r>
-            <w:proofErr w:type="gramStart"/>
-            <w:r>
-              <w:rPr>
-                <w:rFonts w:ascii="Segoe UI" w:hAnsi="Segoe UI" w:cs="Segoe UI"/>
-                <w:color w:val="333333"/>
-                <w:sz w:val="20"/>
-                <w:szCs w:val="20"/>
-              </w:rPr>
-              <w:t>}}{</w:t>
-            </w:r>
-            <w:proofErr w:type="gramEnd"/>
-            <w:r>
-              <w:rPr>
-                <w:rFonts w:ascii="Segoe UI" w:hAnsi="Segoe UI" w:cs="Segoe UI"/>
-                <w:color w:val="333333"/>
-                <w:sz w:val="20"/>
-                <w:szCs w:val="20"/>
-              </w:rPr>
-              <w:t xml:space="preserve">% if not </w:t>
-            </w:r>
-            <w:proofErr w:type="spellStart"/>
-            <w:proofErr w:type="gramStart"/>
-            <w:r>
-              <w:rPr>
-                <w:rFonts w:ascii="Segoe UI" w:hAnsi="Segoe UI" w:cs="Segoe UI"/>
-                <w:color w:val="333333"/>
-                <w:sz w:val="20"/>
-                <w:szCs w:val="20"/>
-              </w:rPr>
-              <w:t>loop.last</w:t>
-            </w:r>
-            <w:proofErr w:type="spellEnd"/>
-            <w:proofErr w:type="gramEnd"/>
-            <w:r>
-              <w:rPr>
-                <w:rFonts w:ascii="Segoe UI" w:hAnsi="Segoe UI" w:cs="Segoe UI"/>
-                <w:color w:val="333333"/>
-                <w:sz w:val="20"/>
-                <w:szCs w:val="20"/>
-              </w:rPr>
-              <w:t xml:space="preserve"> %}, {% endif </w:t>
-            </w:r>
-            <w:proofErr w:type="gramStart"/>
-            <w:r>
-              <w:rPr>
-                <w:rFonts w:ascii="Segoe UI" w:hAnsi="Segoe UI" w:cs="Segoe UI"/>
-                <w:color w:val="333333"/>
-                <w:sz w:val="20"/>
-                <w:szCs w:val="20"/>
-              </w:rPr>
-              <w:t>%}{</w:t>
-            </w:r>
-            <w:proofErr w:type="gramEnd"/>
-            <w:r>
-              <w:rPr>
-                <w:rFonts w:ascii="Segoe UI" w:hAnsi="Segoe UI" w:cs="Segoe UI"/>
-                <w:color w:val="333333"/>
-                <w:sz w:val="20"/>
-                <w:szCs w:val="20"/>
-              </w:rPr>
-              <w:t xml:space="preserve">% </w:t>
-            </w:r>
-            <w:proofErr w:type="spellStart"/>
-            <w:r>
-              <w:rPr>
-                <w:rFonts w:ascii="Segoe UI" w:hAnsi="Segoe UI" w:cs="Segoe UI"/>
-                <w:color w:val="333333"/>
-                <w:sz w:val="20"/>
-                <w:szCs w:val="20"/>
-              </w:rPr>
-              <w:t>endfor</w:t>
-            </w:r>
-            <w:proofErr w:type="spellEnd"/>
-            <w:r>
-              <w:rPr>
-                <w:rFonts w:ascii="Segoe UI" w:hAnsi="Segoe UI" w:cs="Segoe UI"/>
-                <w:color w:val="333333"/>
-                <w:sz w:val="20"/>
-                <w:szCs w:val="20"/>
-              </w:rPr>
-              <w:t xml:space="preserve"> %}</w:t>
+              </w:rPr>
+              <w:t xml:space="preserve"> }}</w:t>
             </w:r>
           </w:p>
         </w:tc>
@@ -896,17 +774,51 @@
     </w:tbl>
     <w:p>
       <w:pPr>
-        <w:pBdr>
-          <w:top w:val="nil"/>
-          <w:left w:val="nil"/>
-          <w:bottom w:val="nil"/>
-          <w:right w:val="nil"/>
-          <w:between w:val="nil"/>
-        </w:pBdr>
-        <w:spacing w:before="240" w:after="0" w:line="360" w:lineRule="auto"/>
-        <w:jc w:val="both"/>
+        <w:keepNext/>
+        <w:widowControl w:val="0"/>
+        <w:spacing w:after="0" w:line="240" w:lineRule="auto"/>
         <w:rPr>
-          <w:rFonts w:asciiTheme="majorHAnsi" w:hAnsiTheme="majorHAnsi" w:cstheme="majorHAnsi"/>
+          <w:rFonts w:ascii="Segoe UI" w:eastAsia="MS Mincho" w:hAnsi="Segoe UI" w:cs="Segoe UI"/>
+          <w:color w:val="333333"/>
+          <w:sz w:val="20"/>
+          <w:szCs w:val="20"/>
+        </w:rPr>
+      </w:pPr>
+      <w:r>
+        <w:rPr>
+          <w:rFonts w:ascii="Segoe UI" w:eastAsia="MS Mincho" w:hAnsi="Segoe UI" w:cs="Segoe UI"/>
+          <w:color w:val="333333"/>
+          <w:sz w:val="20"/>
+          <w:szCs w:val="20"/>
+        </w:rPr>
+        <w:t xml:space="preserve">{% </w:t>
+      </w:r>
+      <w:proofErr w:type="spellStart"/>
+      <w:r>
+        <w:rPr>
+          <w:rFonts w:ascii="Segoe UI" w:eastAsia="MS Mincho" w:hAnsi="Segoe UI" w:cs="Segoe UI"/>
+          <w:color w:val="333333"/>
+          <w:sz w:val="20"/>
+          <w:szCs w:val="20"/>
+        </w:rPr>
+        <w:t>endfor</w:t>
+      </w:r>
+      <w:proofErr w:type="spellEnd"/>
+      <w:r>
+        <w:rPr>
+          <w:rFonts w:ascii="Segoe UI" w:eastAsia="MS Mincho" w:hAnsi="Segoe UI" w:cs="Segoe UI"/>
+          <w:color w:val="333333"/>
+          <w:sz w:val="20"/>
+          <w:szCs w:val="20"/>
+        </w:rPr>
+        <w:t xml:space="preserve"> %}</w:t>
+      </w:r>
+    </w:p>
+    <w:p>
+      <w:pPr>
+        <w:spacing w:after="0" w:line="240" w:lineRule="auto"/>
+        <w:rPr>
+          <w:rFonts w:ascii="Calibri" w:eastAsia="MS Mincho" w:hAnsi="Calibri" w:cs="Calibri"/>
           <w:b/>
           <w:color w:val="17365D"/>
           <w:sz w:val="28"/>
@@ -915,7 +827,7 @@
       </w:pPr>
       <w:r>
         <w:rPr>
-          <w:rFonts w:asciiTheme="majorHAnsi" w:hAnsiTheme="majorHAnsi" w:cstheme="majorHAnsi"/>
+          <w:rFonts w:ascii="Calibri" w:eastAsia="MS Mincho" w:hAnsi="Calibri" w:cs="Calibri"/>
           <w:b/>
           <w:color w:val="17365D"/>
           <w:sz w:val="28"/>
@@ -926,17 +838,10 @@
     </w:p>
     <w:p>
       <w:pPr>
-        <w:pBdr>
-          <w:top w:val="nil"/>
-          <w:left w:val="nil"/>
-          <w:bottom w:val="nil"/>
-          <w:right w:val="nil"/>
-          <w:between w:val="nil"/>
-        </w:pBdr>
         <w:spacing w:before="240" w:after="0" w:line="360" w:lineRule="auto"/>
         <w:jc w:val="both"/>
         <w:rPr>
-          <w:rFonts w:asciiTheme="majorHAnsi" w:hAnsiTheme="majorHAnsi" w:cstheme="majorHAnsi"/>
+          <w:rFonts w:ascii="Calibri" w:eastAsia="MS Mincho" w:hAnsi="Calibri" w:cs="Calibri"/>
           <w:b/>
           <w:color w:val="17365D"/>
           <w:sz w:val="28"/>
@@ -945,7 +850,7 @@
       </w:pPr>
       <w:r>
         <w:rPr>
-          <w:rFonts w:asciiTheme="majorHAnsi" w:hAnsiTheme="majorHAnsi" w:cstheme="majorHAnsi"/>
+          <w:rFonts w:ascii="Calibri" w:eastAsia="MS Mincho" w:hAnsi="Calibri" w:cs="Calibri"/>
           <w:b/>
           <w:color w:val="17365D"/>
           <w:sz w:val="28"/>
@@ -958,6 +863,7 @@
       <w:tblPr>
         <w:tblStyle w:val="TableGridLight"/>
         <w:tblW w:w="0" w:type="auto"/>
+        <w:tblInd w:w="0" w:type="dxa"/>
         <w:tblLook w:val="04A0" w:firstRow="1" w:lastRow="0" w:firstColumn="1" w:lastColumn="0" w:noHBand="0" w:noVBand="1"/>
       </w:tblPr>
       <w:tblGrid>
@@ -967,57 +873,527 @@
         <w:tc>
           <w:tcPr>
             <w:tcW w:w="8856" w:type="dxa"/>
+            <w:tcBorders>
+              <w:top w:val="single" w:sz="4" w:space="0" w:color="BFBFBF"/>
+              <w:left w:val="single" w:sz="4" w:space="0" w:color="BFBFBF"/>
+              <w:bottom w:val="single" w:sz="4" w:space="0" w:color="BFBFBF"/>
+              <w:right w:val="single" w:sz="4" w:space="0" w:color="BFBFBF"/>
+            </w:tcBorders>
+            <w:hideMark/>
           </w:tcPr>
           <w:p>
             <w:pPr>
               <w:widowControl w:val="0"/>
-              <w:pBdr>
-                <w:top w:val="nil"/>
-                <w:left w:val="nil"/>
-                <w:bottom w:val="nil"/>
-                <w:right w:val="nil"/>
-                <w:between w:val="nil"/>
-              </w:pBdr>
               <w:spacing w:before="120" w:after="120" w:line="360" w:lineRule="auto"/>
               <w:jc w:val="both"/>
               <w:rPr>
-                <w:rFonts w:ascii="Segoe UI" w:hAnsi="Segoe UI" w:cs="Segoe UI"/>
+                <w:rFonts w:ascii="Segoe UI" w:eastAsia="MS Mincho" w:hAnsi="Segoe UI" w:cs="Segoe UI"/>
                 <w:color w:val="333333"/>
-                <w:lang w:val="en-ZA"/>
+                <w:lang w:val="en-ZA" w:eastAsia="en-IN"/>
               </w:rPr>
             </w:pPr>
             <w:r>
+              <w:rPr>
+                <w:rFonts w:ascii="Segoe UI" w:eastAsia="MS Mincho" w:hAnsi="Segoe UI" w:cs="Segoe UI"/>
+                <w:b/>
+                <w:bCs/>
+                <w:color w:val="333333"/>
+                <w:lang w:val="en-ZA" w:eastAsia="en-IN"/>
+              </w:rPr>
+              <w:t xml:space="preserve">Project </w:t>
+            </w:r>
+            <w:proofErr w:type="gramStart"/>
+            <w:r>
+              <w:rPr>
+                <w:rFonts w:ascii="Segoe UI" w:eastAsia="MS Mincho" w:hAnsi="Segoe UI" w:cs="Segoe UI"/>
+                <w:b/>
+                <w:bCs/>
+                <w:color w:val="333333"/>
+                <w:lang w:val="en-ZA" w:eastAsia="en-IN"/>
+              </w:rPr>
+              <w:t xml:space="preserve">#{{ </w:t>
+            </w:r>
+            <w:proofErr w:type="spellStart"/>
+            <w:r>
+              <w:rPr>
+                <w:rFonts w:ascii="Segoe UI" w:eastAsia="MS Mincho" w:hAnsi="Segoe UI" w:cs="Segoe UI"/>
+                <w:b/>
+                <w:bCs/>
+                <w:color w:val="333333"/>
+                <w:lang w:val="en-ZA" w:eastAsia="en-IN"/>
+              </w:rPr>
+              <w:t>loop</w:t>
+            </w:r>
+            <w:proofErr w:type="gramEnd"/>
+            <w:r>
+              <w:rPr>
+                <w:rFonts w:ascii="Segoe UI" w:eastAsia="MS Mincho" w:hAnsi="Segoe UI" w:cs="Segoe UI"/>
+                <w:b/>
+                <w:bCs/>
+                <w:color w:val="333333"/>
+                <w:lang w:val="en-ZA" w:eastAsia="en-IN"/>
+              </w:rPr>
+              <w:t>.</w:t>
+            </w:r>
+            <w:proofErr w:type="gramStart"/>
+            <w:r>
+              <w:rPr>
+                <w:rFonts w:ascii="Segoe UI" w:eastAsia="MS Mincho" w:hAnsi="Segoe UI" w:cs="Segoe UI"/>
+                <w:b/>
+                <w:bCs/>
+                <w:color w:val="333333"/>
+                <w:lang w:val="en-ZA" w:eastAsia="en-IN"/>
+              </w:rPr>
+              <w:t>index</w:t>
+            </w:r>
+            <w:proofErr w:type="spellEnd"/>
+            <w:r>
+              <w:rPr>
+                <w:rFonts w:ascii="Segoe UI" w:eastAsia="MS Mincho" w:hAnsi="Segoe UI" w:cs="Segoe UI"/>
+                <w:b/>
+                <w:bCs/>
+                <w:color w:val="333333"/>
+                <w:lang w:val="en-ZA" w:eastAsia="en-IN"/>
+              </w:rPr>
+              <w:t xml:space="preserve"> }</w:t>
+            </w:r>
+            <w:proofErr w:type="gramEnd"/>
+            <w:r>
+              <w:rPr>
+                <w:rFonts w:ascii="Segoe UI" w:eastAsia="MS Mincho" w:hAnsi="Segoe UI" w:cs="Segoe UI"/>
+                <w:b/>
+                <w:bCs/>
+                <w:color w:val="333333"/>
+                <w:lang w:val="en-ZA" w:eastAsia="en-IN"/>
+              </w:rPr>
+              <w:t xml:space="preserve">}                                                         </w:t>
+            </w:r>
+            <w:r>
+              <w:rPr>
+                <w:rFonts w:ascii="Segoe UI" w:eastAsia="MS Mincho" w:hAnsi="Segoe UI" w:cs="Segoe UI"/>
+                <w:b/>
+                <w:bCs/>
+                <w:color w:val="333333"/>
+                <w:lang w:val="en-ZA" w:eastAsia="en-IN"/>
+              </w:rPr>
+              <w:t xml:space="preserve">             </w:t>
+            </w:r>
+            <w:r>
+              <w:rPr>
+                <w:rFonts w:ascii="Segoe UI" w:eastAsia="MS Mincho" w:hAnsi="Segoe UI" w:cs="Segoe UI"/>
+                <w:b/>
+                <w:bCs/>
+                <w:color w:val="333333"/>
+                <w:lang w:val="en-ZA" w:eastAsia="en-IN"/>
+              </w:rPr>
+              <w:t xml:space="preserve">Duration: </w:t>
+            </w:r>
+            <w:proofErr w:type="gramStart"/>
+            <w:r>
+              <w:rPr>
+                <w:rFonts w:ascii="Segoe UI" w:eastAsia="MS Mincho" w:hAnsi="Segoe UI" w:cs="Segoe UI"/>
+                <w:b/>
+                <w:bCs/>
+                <w:color w:val="333333"/>
+                <w:lang w:val="en-ZA" w:eastAsia="en-IN"/>
+              </w:rPr>
+              <w:t xml:space="preserve">{{ </w:t>
+            </w:r>
+            <w:proofErr w:type="spellStart"/>
+            <w:r>
+              <w:rPr>
+                <w:rFonts w:ascii="Segoe UI" w:eastAsia="MS Mincho" w:hAnsi="Segoe UI" w:cs="Segoe UI"/>
+                <w:b/>
+                <w:bCs/>
+                <w:color w:val="333333"/>
+                <w:lang w:val="en-ZA" w:eastAsia="en-IN"/>
+              </w:rPr>
+              <w:t>exp</w:t>
+            </w:r>
+            <w:proofErr w:type="gramEnd"/>
+            <w:r>
+              <w:rPr>
+                <w:rFonts w:ascii="Segoe UI" w:eastAsia="MS Mincho" w:hAnsi="Segoe UI" w:cs="Segoe UI"/>
+                <w:b/>
+                <w:bCs/>
+                <w:color w:val="333333"/>
+                <w:lang w:val="en-ZA" w:eastAsia="en-IN"/>
+              </w:rPr>
+              <w:t>.start_</w:t>
+            </w:r>
+            <w:proofErr w:type="gramStart"/>
+            <w:r>
+              <w:rPr>
+                <w:rFonts w:ascii="Segoe UI" w:eastAsia="MS Mincho" w:hAnsi="Segoe UI" w:cs="Segoe UI"/>
+                <w:b/>
+                <w:bCs/>
+                <w:color w:val="333333"/>
+                <w:lang w:val="en-ZA" w:eastAsia="en-IN"/>
+              </w:rPr>
+              <w:t>date</w:t>
+            </w:r>
+            <w:proofErr w:type="spellEnd"/>
+            <w:r>
+              <w:rPr>
+                <w:rFonts w:ascii="Segoe UI" w:eastAsia="MS Mincho" w:hAnsi="Segoe UI" w:cs="Segoe UI"/>
+                <w:b/>
+                <w:bCs/>
+                <w:color w:val="333333"/>
+                <w:lang w:val="en-ZA" w:eastAsia="en-IN"/>
+              </w:rPr>
+              <w:t xml:space="preserve"> }</w:t>
+            </w:r>
+            <w:proofErr w:type="gramEnd"/>
+            <w:r>
+              <w:rPr>
+                <w:rFonts w:ascii="Segoe UI" w:eastAsia="MS Mincho" w:hAnsi="Segoe UI" w:cs="Segoe UI"/>
+                <w:b/>
+                <w:bCs/>
+                <w:color w:val="333333"/>
+                <w:lang w:val="en-ZA" w:eastAsia="en-IN"/>
+              </w:rPr>
+              <w:t xml:space="preserve">} - </w:t>
+            </w:r>
+            <w:proofErr w:type="gramStart"/>
+            <w:r>
+              <w:rPr>
+                <w:rFonts w:ascii="Segoe UI" w:eastAsia="MS Mincho" w:hAnsi="Segoe UI" w:cs="Segoe UI"/>
+                <w:b/>
+                <w:bCs/>
+                <w:color w:val="333333"/>
+                <w:lang w:val="en-ZA" w:eastAsia="en-IN"/>
+              </w:rPr>
+              <w:t>{{ exp.end</w:t>
+            </w:r>
+            <w:proofErr w:type="gramEnd"/>
+            <w:r>
+              <w:rPr>
+                <w:rFonts w:ascii="Segoe UI" w:eastAsia="MS Mincho" w:hAnsi="Segoe UI" w:cs="Segoe UI"/>
+                <w:b/>
+                <w:bCs/>
+                <w:color w:val="333333"/>
+                <w:lang w:val="en-ZA" w:eastAsia="en-IN"/>
+              </w:rPr>
+              <w:t>_</w:t>
+            </w:r>
+            <w:proofErr w:type="gramStart"/>
+            <w:r>
+              <w:rPr>
+                <w:rFonts w:ascii="Segoe UI" w:eastAsia="MS Mincho" w:hAnsi="Segoe UI" w:cs="Segoe UI"/>
+                <w:b/>
+                <w:bCs/>
+                <w:color w:val="333333"/>
+                <w:lang w:val="en-ZA" w:eastAsia="en-IN"/>
+              </w:rPr>
+              <w:t>date }</w:t>
+            </w:r>
+            <w:proofErr w:type="gramEnd"/>
+            <w:r>
+              <w:rPr>
+                <w:rFonts w:ascii="Segoe UI" w:eastAsia="MS Mincho" w:hAnsi="Segoe UI" w:cs="Segoe UI"/>
+                <w:b/>
+                <w:bCs/>
+                <w:color w:val="333333"/>
+                <w:lang w:val="en-ZA" w:eastAsia="en-IN"/>
+              </w:rPr>
+              <w:t xml:space="preserve">} </w:t>
+            </w:r>
+            <w:r>
+              <w:rPr>
+                <w:rFonts w:ascii="Segoe UI" w:eastAsia="MS Mincho" w:hAnsi="Segoe UI" w:cs="Segoe UI"/>
+                <w:bCs/>
+                <w:color w:val="333333"/>
+                <w:lang w:val="en-ZA" w:eastAsia="en-IN"/>
+              </w:rPr>
+              <w:t xml:space="preserve"> </w:t>
+            </w:r>
+          </w:p>
+          <w:p>
+            <w:pPr>
+              <w:widowControl w:val="0"/>
+              <w:spacing w:before="120" w:after="120" w:line="360" w:lineRule="auto"/>
+              <w:jc w:val="both"/>
+              <w:rPr>
+                <w:rFonts w:ascii="Segoe UI" w:eastAsia="MS Mincho" w:hAnsi="Segoe UI" w:cs="Segoe UI"/>
+                <w:b/>
+                <w:bCs/>
+                <w:color w:val="333333"/>
+                <w:lang w:val="en-ZA" w:eastAsia="en-IN"/>
+              </w:rPr>
+            </w:pPr>
+            <w:r>
+              <w:rPr>
+                <w:rFonts w:ascii="Segoe UI" w:eastAsia="MS Mincho" w:hAnsi="Segoe UI" w:cs="Segoe UI"/>
+                <w:b/>
+                <w:bCs/>
+                <w:color w:val="333333"/>
+                <w:lang w:val="en-ZA" w:eastAsia="en-IN"/>
+              </w:rPr>
+              <w:t xml:space="preserve">Project Description: </w:t>
+            </w:r>
+            <w:proofErr w:type="gramStart"/>
+            <w:r>
+              <w:rPr>
+                <w:rFonts w:ascii="Segoe UI" w:eastAsia="MS Mincho" w:hAnsi="Segoe UI" w:cs="Segoe UI"/>
+                <w:b/>
+                <w:bCs/>
+                <w:color w:val="333333"/>
+                <w:lang w:val="en-ZA" w:eastAsia="en-IN"/>
+              </w:rPr>
+              <w:t xml:space="preserve">{{ </w:t>
+            </w:r>
+            <w:proofErr w:type="spellStart"/>
+            <w:r>
+              <w:rPr>
+                <w:rFonts w:ascii="Segoe UI" w:eastAsia="MS Mincho" w:hAnsi="Segoe UI" w:cs="Segoe UI"/>
+                <w:b/>
+                <w:bCs/>
+                <w:color w:val="333333"/>
+                <w:lang w:val="en-ZA" w:eastAsia="en-IN"/>
+              </w:rPr>
+              <w:t>exp</w:t>
+            </w:r>
+            <w:proofErr w:type="gramEnd"/>
+            <w:r>
+              <w:rPr>
+                <w:rFonts w:ascii="Segoe UI" w:eastAsia="MS Mincho" w:hAnsi="Segoe UI" w:cs="Segoe UI"/>
+                <w:b/>
+                <w:bCs/>
+                <w:color w:val="333333"/>
+                <w:lang w:val="en-ZA" w:eastAsia="en-IN"/>
+              </w:rPr>
+              <w:t>.</w:t>
+            </w:r>
+            <w:proofErr w:type="gramStart"/>
+            <w:r>
+              <w:rPr>
+                <w:rFonts w:ascii="Segoe UI" w:eastAsia="MS Mincho" w:hAnsi="Segoe UI" w:cs="Segoe UI"/>
+                <w:b/>
+                <w:bCs/>
+                <w:color w:val="333333"/>
+                <w:lang w:val="en-ZA" w:eastAsia="en-IN"/>
+              </w:rPr>
+              <w:t>description</w:t>
+            </w:r>
+            <w:proofErr w:type="spellEnd"/>
+            <w:r>
+              <w:rPr>
+                <w:rFonts w:ascii="Segoe UI" w:eastAsia="MS Mincho" w:hAnsi="Segoe UI" w:cs="Segoe UI"/>
+                <w:b/>
+                <w:bCs/>
+                <w:color w:val="333333"/>
+                <w:lang w:val="en-ZA" w:eastAsia="en-IN"/>
+              </w:rPr>
+              <w:t xml:space="preserve"> }</w:t>
+            </w:r>
+            <w:proofErr w:type="gramEnd"/>
+            <w:r>
+              <w:rPr>
+                <w:rFonts w:ascii="Segoe UI" w:eastAsia="MS Mincho" w:hAnsi="Segoe UI" w:cs="Segoe UI"/>
+                <w:b/>
+                <w:bCs/>
+                <w:color w:val="333333"/>
+                <w:lang w:val="en-ZA" w:eastAsia="en-IN"/>
+              </w:rPr>
+              <w:t>}</w:t>
+            </w:r>
+          </w:p>
+          <w:p>
+            <w:pPr>
+              <w:widowControl w:val="0"/>
+              <w:spacing w:before="120" w:after="120" w:line="360" w:lineRule="auto"/>
+              <w:jc w:val="both"/>
+              <w:rPr>
+                <w:rFonts w:ascii="Segoe UI" w:eastAsia="MS Mincho" w:hAnsi="Segoe UI" w:cs="Segoe UI"/>
+                <w:b/>
+                <w:bCs/>
+                <w:color w:val="333333"/>
+                <w:lang w:val="en-ZA" w:eastAsia="en-IN"/>
+              </w:rPr>
+            </w:pPr>
+            <w:r>
+              <w:rPr>
+                <w:rFonts w:ascii="Segoe UI" w:eastAsia="MS Mincho" w:hAnsi="Segoe UI" w:cs="Segoe UI"/>
+                <w:b/>
+                <w:bCs/>
+                <w:color w:val="333333"/>
+                <w:lang w:val="en-ZA" w:eastAsia="en-IN"/>
+              </w:rPr>
+              <w:t xml:space="preserve">Technology: </w:t>
+            </w:r>
+            <w:proofErr w:type="gramStart"/>
+            <w:r>
+              <w:rPr>
+                <w:rFonts w:ascii="Segoe UI" w:eastAsia="MS Mincho" w:hAnsi="Segoe UI" w:cs="Segoe UI"/>
+                <w:b/>
+                <w:bCs/>
+                <w:color w:val="333333"/>
+                <w:lang w:val="en-ZA" w:eastAsia="en-IN"/>
+              </w:rPr>
+              <w:t xml:space="preserve">{{ </w:t>
+            </w:r>
+            <w:proofErr w:type="spellStart"/>
+            <w:r>
+              <w:rPr>
+                <w:rFonts w:ascii="Segoe UI" w:eastAsia="MS Mincho" w:hAnsi="Segoe UI" w:cs="Segoe UI"/>
+                <w:b/>
+                <w:bCs/>
+                <w:color w:val="333333"/>
+                <w:lang w:val="en-ZA" w:eastAsia="en-IN"/>
+              </w:rPr>
+              <w:t>exp</w:t>
+            </w:r>
+            <w:proofErr w:type="gramEnd"/>
+            <w:r>
+              <w:rPr>
+                <w:rFonts w:ascii="Segoe UI" w:eastAsia="MS Mincho" w:hAnsi="Segoe UI" w:cs="Segoe UI"/>
+                <w:b/>
+                <w:bCs/>
+                <w:color w:val="333333"/>
+                <w:lang w:val="en-ZA" w:eastAsia="en-IN"/>
+              </w:rPr>
+              <w:t>.technologies</w:t>
+            </w:r>
+            <w:proofErr w:type="spellEnd"/>
+            <w:r>
+              <w:rPr>
+                <w:rFonts w:ascii="Segoe UI" w:eastAsia="MS Mincho" w:hAnsi="Segoe UI" w:cs="Segoe UI"/>
+                <w:b/>
+                <w:bCs/>
+                <w:color w:val="333333"/>
+                <w:lang w:val="en-ZA" w:eastAsia="en-IN"/>
+              </w:rPr>
+              <w:t xml:space="preserve"> | </w:t>
+            </w:r>
+            <w:proofErr w:type="gramStart"/>
+            <w:r>
+              <w:rPr>
+                <w:rFonts w:ascii="Segoe UI" w:eastAsia="MS Mincho" w:hAnsi="Segoe UI" w:cs="Segoe UI"/>
+                <w:b/>
+                <w:bCs/>
+                <w:color w:val="333333"/>
+                <w:lang w:val="en-ZA" w:eastAsia="en-IN"/>
+              </w:rPr>
+              <w:t>join(</w:t>
+            </w:r>
+            <w:proofErr w:type="gramEnd"/>
+            <w:r>
+              <w:rPr>
+                <w:rFonts w:ascii="Segoe UI" w:eastAsia="MS Mincho" w:hAnsi="Segoe UI" w:cs="Segoe UI"/>
+                <w:b/>
+                <w:bCs/>
+                <w:color w:val="333333"/>
+                <w:lang w:val="en-ZA" w:eastAsia="en-IN"/>
+              </w:rPr>
+              <w:t xml:space="preserve">", ") if </w:t>
+            </w:r>
+            <w:proofErr w:type="spellStart"/>
+            <w:proofErr w:type="gramStart"/>
+            <w:r>
+              <w:rPr>
+                <w:rFonts w:ascii="Segoe UI" w:eastAsia="MS Mincho" w:hAnsi="Segoe UI" w:cs="Segoe UI"/>
+                <w:b/>
+                <w:bCs/>
+                <w:color w:val="333333"/>
+                <w:lang w:val="en-ZA" w:eastAsia="en-IN"/>
+              </w:rPr>
+              <w:t>exp.technologies</w:t>
+            </w:r>
+            <w:proofErr w:type="spellEnd"/>
+            <w:proofErr w:type="gramEnd"/>
+            <w:r>
+              <w:rPr>
+                <w:rFonts w:ascii="Segoe UI" w:eastAsia="MS Mincho" w:hAnsi="Segoe UI" w:cs="Segoe UI"/>
+                <w:b/>
+                <w:bCs/>
+                <w:color w:val="333333"/>
+                <w:lang w:val="en-ZA" w:eastAsia="en-IN"/>
+              </w:rPr>
+              <w:t xml:space="preserve"> else "</w:t>
+            </w:r>
+            <w:proofErr w:type="gramStart"/>
+            <w:r>
+              <w:rPr>
+                <w:rFonts w:ascii="Segoe UI" w:eastAsia="MS Mincho" w:hAnsi="Segoe UI" w:cs="Segoe UI"/>
+                <w:b/>
+                <w:bCs/>
+                <w:color w:val="333333"/>
+                <w:lang w:val="en-ZA" w:eastAsia="en-IN"/>
+              </w:rPr>
+              <w:t>" }</w:t>
+            </w:r>
+            <w:proofErr w:type="gramEnd"/>
+            <w:r>
+              <w:rPr>
+                <w:rFonts w:ascii="Segoe UI" w:eastAsia="MS Mincho" w:hAnsi="Segoe UI" w:cs="Segoe UI"/>
+                <w:b/>
+                <w:bCs/>
+                <w:color w:val="333333"/>
+                <w:lang w:val="en-ZA" w:eastAsia="en-IN"/>
+              </w:rPr>
+              <w:t>}</w:t>
+            </w:r>
+          </w:p>
+          <w:p>
+            <w:pPr>
+              <w:widowControl w:val="0"/>
+              <w:spacing w:before="120" w:after="120" w:line="360" w:lineRule="auto"/>
+              <w:jc w:val="both"/>
+              <w:rPr>
+                <w:rFonts w:ascii="Segoe UI" w:eastAsia="MS Mincho" w:hAnsi="Segoe UI" w:cs="Segoe UI"/>
+                <w:b/>
+                <w:bCs/>
+                <w:color w:val="333333"/>
+                <w:lang w:val="en-ZA" w:eastAsia="en-IN"/>
+              </w:rPr>
+            </w:pPr>
+            <w:r>
+              <w:rPr>
+                <w:rFonts w:ascii="Segoe UI" w:eastAsia="MS Mincho" w:hAnsi="Segoe UI" w:cs="Segoe UI"/>
+                <w:b/>
+                <w:bCs/>
+                <w:color w:val="333333"/>
+                <w:lang w:val="en-ZA" w:eastAsia="en-IN"/>
+              </w:rPr>
+              <w:t>Role &amp; Responsibilities:</w:t>
+            </w:r>
+          </w:p>
+          <w:p>
+            <w:pPr>
+              <w:spacing w:line="360" w:lineRule="auto"/>
+              <w:contextualSpacing/>
+              <w:jc w:val="both"/>
               <w:rPr>
                 <w:rFonts w:ascii="Segoe UI" w:hAnsi="Segoe UI" w:cs="Segoe UI"/>
                 <w:b/>
                 <w:bCs/>
                 <w:color w:val="333333"/>
-                <w:lang w:val="en-ZA"/>
-              </w:rPr>
-              <w:t xml:space="preserve">Project </w:t>
-            </w:r>
-            <w:proofErr w:type="gramStart"/>
+                <w:lang w:val="en-ZA" w:eastAsia="en-IN"/>
+              </w:rPr>
+            </w:pPr>
             <w:r>
               <w:rPr>
                 <w:rFonts w:ascii="Segoe UI" w:hAnsi="Segoe UI" w:cs="Segoe UI"/>
                 <w:b/>
                 <w:bCs/>
                 <w:color w:val="333333"/>
-                <w:lang w:val="en-ZA"/>
-              </w:rPr>
-              <w:t xml:space="preserve">#{{ </w:t>
+                <w:lang w:val="en-ZA" w:eastAsia="en-IN"/>
+              </w:rPr>
+              <w:t xml:space="preserve">{% if </w:t>
             </w:r>
             <w:proofErr w:type="spellStart"/>
+            <w:proofErr w:type="gramStart"/>
             <w:r>
               <w:rPr>
                 <w:rFonts w:ascii="Segoe UI" w:hAnsi="Segoe UI" w:cs="Segoe UI"/>
                 <w:b/>
                 <w:bCs/>
                 <w:color w:val="333333"/>
-                <w:lang w:val="en-ZA"/>
-              </w:rPr>
-              <w:t>loop</w:t>
-            </w:r>
+                <w:lang w:val="en-ZA" w:eastAsia="en-IN"/>
+              </w:rPr>
+              <w:t>exp.responsibilities</w:t>
+            </w:r>
+            <w:proofErr w:type="spellEnd"/>
             <w:proofErr w:type="gramEnd"/>
             <w:r>
               <w:rPr>
@@ -1025,9 +1401,9 @@
                 <w:b/>
                 <w:bCs/>
                 <w:color w:val="333333"/>
-                <w:lang w:val="en-ZA"/>
-              </w:rPr>
-              <w:t>.</w:t>
+                <w:lang w:val="en-ZA" w:eastAsia="en-IN"/>
+              </w:rPr>
+              <w:t xml:space="preserve"> </w:t>
             </w:r>
             <w:proofErr w:type="gramStart"/>
             <w:r>
@@ -1036,586 +1412,67 @@
                 <w:b/>
                 <w:bCs/>
                 <w:color w:val="333333"/>
-                <w:lang w:val="en-ZA"/>
-              </w:rPr>
-              <w:t>index</w:t>
-            </w:r>
-            <w:proofErr w:type="spellEnd"/>
+                <w:lang w:val="en-ZA" w:eastAsia="en-IN"/>
+              </w:rPr>
+              <w:t>%}{</w:t>
+            </w:r>
+            <w:proofErr w:type="gramEnd"/>
             <w:r>
               <w:rPr>
                 <w:rFonts w:ascii="Segoe UI" w:hAnsi="Segoe UI" w:cs="Segoe UI"/>
                 <w:b/>
                 <w:bCs/>
                 <w:color w:val="333333"/>
-                <w:lang w:val="en-ZA"/>
-              </w:rPr>
-              <w:t xml:space="preserve"> }</w:t>
-            </w:r>
-            <w:proofErr w:type="gramEnd"/>
+                <w:lang w:val="en-ZA" w:eastAsia="en-IN"/>
+              </w:rPr>
+              <w:t xml:space="preserve">% for r in </w:t>
+            </w:r>
+            <w:proofErr w:type="spellStart"/>
+            <w:proofErr w:type="gramStart"/>
             <w:r>
               <w:rPr>
                 <w:rFonts w:ascii="Segoe UI" w:hAnsi="Segoe UI" w:cs="Segoe UI"/>
                 <w:b/>
                 <w:bCs/>
                 <w:color w:val="333333"/>
-                <w:lang w:val="en-ZA"/>
-              </w:rPr>
-              <w:t>}</w:t>
-            </w:r>
+                <w:lang w:val="en-ZA" w:eastAsia="en-IN"/>
+              </w:rPr>
+              <w:t>exp.responsibilities</w:t>
+            </w:r>
+            <w:proofErr w:type="spellEnd"/>
+            <w:proofErr w:type="gramEnd"/>
             <w:r>
               <w:rPr>
                 <w:rFonts w:ascii="Segoe UI" w:hAnsi="Segoe UI" w:cs="Segoe UI"/>
                 <w:b/>
                 <w:bCs/>
                 <w:color w:val="333333"/>
-                <w:lang w:val="en-ZA"/>
-              </w:rPr>
-              <w:t xml:space="preserve">                                                         </w:t>
-            </w:r>
-            <w:r>
-              <w:rPr>
-                <w:rFonts w:ascii="Segoe UI" w:hAnsi="Segoe UI" w:cs="Segoe UI"/>
-                <w:b/>
-                <w:bCs/>
-                <w:color w:val="333333"/>
-                <w:lang w:val="en-ZA"/>
-              </w:rPr>
-              <w:t xml:space="preserve">Duration: </w:t>
-            </w:r>
-            <w:proofErr w:type="gramStart"/>
-            <w:r>
-              <w:rPr>
-                <w:rFonts w:ascii="Segoe UI" w:hAnsi="Segoe UI" w:cs="Segoe UI"/>
-                <w:b/>
-                <w:bCs/>
-                <w:color w:val="333333"/>
-                <w:lang w:val="en-ZA"/>
-              </w:rPr>
-              <w:t xml:space="preserve">{{ </w:t>
-            </w:r>
-            <w:proofErr w:type="spellStart"/>
-            <w:r>
-              <w:rPr>
-                <w:rFonts w:ascii="Segoe UI" w:hAnsi="Segoe UI" w:cs="Segoe UI"/>
-                <w:b/>
-                <w:bCs/>
-                <w:color w:val="333333"/>
-                <w:lang w:val="en-ZA"/>
-              </w:rPr>
-              <w:t>exp</w:t>
-            </w:r>
-            <w:proofErr w:type="gramEnd"/>
-            <w:r>
-              <w:rPr>
-                <w:rFonts w:ascii="Segoe UI" w:hAnsi="Segoe UI" w:cs="Segoe UI"/>
-                <w:b/>
-                <w:bCs/>
-                <w:color w:val="333333"/>
-                <w:lang w:val="en-ZA"/>
-              </w:rPr>
-              <w:t>.start_</w:t>
-            </w:r>
-            <w:proofErr w:type="gramStart"/>
-            <w:r>
-              <w:rPr>
-                <w:rFonts w:ascii="Segoe UI" w:hAnsi="Segoe UI" w:cs="Segoe UI"/>
-                <w:b/>
-                <w:bCs/>
-                <w:color w:val="333333"/>
-                <w:lang w:val="en-ZA"/>
-              </w:rPr>
-              <w:t>date</w:t>
-            </w:r>
-            <w:proofErr w:type="spellEnd"/>
-            <w:r>
-              <w:rPr>
-                <w:rFonts w:ascii="Segoe UI" w:hAnsi="Segoe UI" w:cs="Segoe UI"/>
-                <w:b/>
-                <w:bCs/>
-                <w:color w:val="333333"/>
-                <w:lang w:val="en-ZA"/>
-              </w:rPr>
-              <w:t xml:space="preserve"> }</w:t>
-            </w:r>
-            <w:proofErr w:type="gramEnd"/>
-            <w:r>
-              <w:rPr>
-                <w:rFonts w:ascii="Segoe UI" w:hAnsi="Segoe UI" w:cs="Segoe UI"/>
-                <w:b/>
-                <w:bCs/>
-                <w:color w:val="333333"/>
-                <w:lang w:val="en-ZA"/>
-              </w:rPr>
-              <w:t xml:space="preserve">} - </w:t>
-            </w:r>
-            <w:proofErr w:type="gramStart"/>
-            <w:r>
-              <w:rPr>
-                <w:rFonts w:ascii="Segoe UI" w:hAnsi="Segoe UI" w:cs="Segoe UI"/>
-                <w:b/>
-                <w:bCs/>
-                <w:color w:val="333333"/>
-                <w:lang w:val="en-ZA"/>
-              </w:rPr>
-              <w:t xml:space="preserve">{{ </w:t>
-            </w:r>
-            <w:proofErr w:type="spellStart"/>
-            <w:r>
-              <w:rPr>
-                <w:rFonts w:ascii="Segoe UI" w:hAnsi="Segoe UI" w:cs="Segoe UI"/>
-                <w:b/>
-                <w:bCs/>
-                <w:color w:val="333333"/>
-                <w:lang w:val="en-ZA"/>
-              </w:rPr>
-              <w:t>exp.end</w:t>
-            </w:r>
-            <w:proofErr w:type="gramEnd"/>
-            <w:r>
-              <w:rPr>
-                <w:rFonts w:ascii="Segoe UI" w:hAnsi="Segoe UI" w:cs="Segoe UI"/>
-                <w:b/>
-                <w:bCs/>
-                <w:color w:val="333333"/>
-                <w:lang w:val="en-ZA"/>
-              </w:rPr>
-              <w:t>_</w:t>
-            </w:r>
-            <w:proofErr w:type="gramStart"/>
-            <w:r>
-              <w:rPr>
-                <w:rFonts w:ascii="Segoe UI" w:hAnsi="Segoe UI" w:cs="Segoe UI"/>
-                <w:b/>
-                <w:bCs/>
-                <w:color w:val="333333"/>
-                <w:lang w:val="en-ZA"/>
-              </w:rPr>
-              <w:t>date</w:t>
-            </w:r>
-            <w:proofErr w:type="spellEnd"/>
-            <w:r>
-              <w:rPr>
-                <w:rFonts w:ascii="Segoe UI" w:hAnsi="Segoe UI" w:cs="Segoe UI"/>
-                <w:b/>
-                <w:bCs/>
-                <w:color w:val="333333"/>
-                <w:lang w:val="en-ZA"/>
-              </w:rPr>
-              <w:t xml:space="preserve"> }</w:t>
-            </w:r>
-            <w:proofErr w:type="gramEnd"/>
-            <w:r>
-              <w:rPr>
-                <w:rFonts w:ascii="Segoe UI" w:hAnsi="Segoe UI" w:cs="Segoe UI"/>
-                <w:b/>
-                <w:bCs/>
-                <w:color w:val="333333"/>
-                <w:lang w:val="en-ZA"/>
-              </w:rPr>
-              <w:t>}</w:t>
-            </w:r>
-            <w:r>
-              <w:rPr>
-                <w:rFonts w:ascii="Segoe UI" w:hAnsi="Segoe UI" w:cs="Segoe UI"/>
-                <w:b/>
-                <w:bCs/>
-                <w:color w:val="333333"/>
-                <w:lang w:val="en-ZA"/>
-              </w:rPr>
-              <w:t xml:space="preserve"> </w:t>
-            </w:r>
-            <w:r>
-              <w:rPr>
-                <w:rFonts w:ascii="Segoe UI" w:hAnsi="Segoe UI" w:cs="Segoe UI"/>
-                <w:bCs/>
-                <w:color w:val="333333"/>
-                <w:lang w:val="en-ZA"/>
-              </w:rPr>
-              <w:t xml:space="preserve"> </w:t>
+                <w:lang w:val="en-ZA" w:eastAsia="en-IN"/>
+              </w:rPr>
+              <w:t xml:space="preserve"> %}</w:t>
             </w:r>
           </w:p>
           <w:p>
             <w:pPr>
-              <w:widowControl w:val="0"/>
-              <w:pBdr>
-                <w:top w:val="nil"/>
-                <w:left w:val="nil"/>
-                <w:bottom w:val="nil"/>
-                <w:right w:val="nil"/>
-                <w:between w:val="nil"/>
-              </w:pBdr>
-              <w:spacing w:before="120" w:after="120" w:line="360" w:lineRule="auto"/>
-              <w:jc w:val="both"/>
-              <w:rPr>
-                <w:rFonts w:ascii="Segoe UI" w:hAnsi="Segoe UI" w:cs="Segoe UI"/>
-                <w:b/>
-                <w:bCs/>
-                <w:color w:val="333333"/>
-                <w:lang w:val="en-ZA"/>
-              </w:rPr>
-            </w:pPr>
-            <w:r>
-              <w:rPr>
-                <w:rFonts w:ascii="Segoe UI" w:hAnsi="Segoe UI" w:cs="Segoe UI"/>
-                <w:b/>
-                <w:bCs/>
-                <w:color w:val="333333"/>
-                <w:lang w:val="en-ZA"/>
-              </w:rPr>
-              <w:t xml:space="preserve">Project Description: </w:t>
-            </w:r>
-            <w:proofErr w:type="gramStart"/>
-            <w:r>
-              <w:rPr>
-                <w:rFonts w:ascii="Segoe UI" w:hAnsi="Segoe UI" w:cs="Segoe UI"/>
-                <w:b/>
-                <w:bCs/>
-                <w:color w:val="333333"/>
-                <w:lang w:val="en-ZA"/>
-              </w:rPr>
-              <w:t xml:space="preserve">{{ </w:t>
-            </w:r>
-            <w:proofErr w:type="spellStart"/>
-            <w:r>
-              <w:rPr>
-                <w:rFonts w:ascii="Segoe UI" w:hAnsi="Segoe UI" w:cs="Segoe UI"/>
-                <w:b/>
-                <w:bCs/>
-                <w:color w:val="333333"/>
-                <w:lang w:val="en-ZA"/>
-              </w:rPr>
-              <w:t>exp</w:t>
-            </w:r>
-            <w:proofErr w:type="gramEnd"/>
-            <w:r>
-              <w:rPr>
-                <w:rFonts w:ascii="Segoe UI" w:hAnsi="Segoe UI" w:cs="Segoe UI"/>
-                <w:b/>
-                <w:bCs/>
-                <w:color w:val="333333"/>
-                <w:lang w:val="en-ZA"/>
-              </w:rPr>
-              <w:t>.</w:t>
-            </w:r>
-            <w:proofErr w:type="gramStart"/>
-            <w:r>
-              <w:rPr>
-                <w:rFonts w:ascii="Segoe UI" w:hAnsi="Segoe UI" w:cs="Segoe UI"/>
-                <w:b/>
-                <w:bCs/>
-                <w:color w:val="333333"/>
-                <w:lang w:val="en-ZA"/>
-              </w:rPr>
-              <w:t>description</w:t>
-            </w:r>
-            <w:proofErr w:type="spellEnd"/>
-            <w:r>
-              <w:rPr>
-                <w:rFonts w:ascii="Segoe UI" w:hAnsi="Segoe UI" w:cs="Segoe UI"/>
-                <w:b/>
-                <w:bCs/>
-                <w:color w:val="333333"/>
-                <w:lang w:val="en-ZA"/>
-              </w:rPr>
-              <w:t xml:space="preserve"> }</w:t>
-            </w:r>
-            <w:proofErr w:type="gramEnd"/>
-            <w:r>
-              <w:rPr>
-                <w:rFonts w:ascii="Segoe UI" w:hAnsi="Segoe UI" w:cs="Segoe UI"/>
-                <w:b/>
-                <w:bCs/>
-                <w:color w:val="333333"/>
-                <w:lang w:val="en-ZA"/>
-              </w:rPr>
-              <w:t>}</w:t>
-            </w:r>
-          </w:p>
-          <w:p>
-            <w:pPr>
-              <w:widowControl w:val="0"/>
-              <w:pBdr>
-                <w:top w:val="nil"/>
-                <w:left w:val="nil"/>
-                <w:bottom w:val="nil"/>
-                <w:right w:val="nil"/>
-                <w:between w:val="nil"/>
-              </w:pBdr>
-              <w:spacing w:before="120" w:after="120" w:line="360" w:lineRule="auto"/>
-              <w:jc w:val="both"/>
-              <w:rPr>
-                <w:rFonts w:ascii="Segoe UI" w:hAnsi="Segoe UI" w:cs="Segoe UI"/>
-                <w:b/>
-                <w:bCs/>
-                <w:color w:val="333333"/>
-                <w:lang w:val="en-ZA"/>
-              </w:rPr>
-            </w:pPr>
-            <w:r>
-              <w:rPr>
-                <w:rFonts w:ascii="Segoe UI" w:hAnsi="Segoe UI" w:cs="Segoe UI"/>
-                <w:b/>
-                <w:bCs/>
-                <w:color w:val="333333"/>
-                <w:lang w:val="en-ZA"/>
-              </w:rPr>
-              <w:t xml:space="preserve">Technology: </w:t>
-            </w:r>
-            <w:proofErr w:type="gramStart"/>
-            <w:r>
-              <w:rPr>
-                <w:rFonts w:ascii="Segoe UI" w:hAnsi="Segoe UI" w:cs="Segoe UI"/>
-                <w:b/>
-                <w:bCs/>
-                <w:color w:val="333333"/>
-                <w:lang w:val="en-ZA"/>
-              </w:rPr>
-              <w:t xml:space="preserve">{{ </w:t>
-            </w:r>
-            <w:proofErr w:type="spellStart"/>
-            <w:r>
-              <w:rPr>
-                <w:rFonts w:ascii="Segoe UI" w:hAnsi="Segoe UI" w:cs="Segoe UI"/>
-                <w:b/>
-                <w:bCs/>
-                <w:color w:val="333333"/>
-                <w:lang w:val="en-ZA"/>
-              </w:rPr>
-              <w:t>exp</w:t>
-            </w:r>
-            <w:proofErr w:type="gramEnd"/>
-            <w:r>
-              <w:rPr>
-                <w:rFonts w:ascii="Segoe UI" w:hAnsi="Segoe UI" w:cs="Segoe UI"/>
-                <w:b/>
-                <w:bCs/>
-                <w:color w:val="333333"/>
-                <w:lang w:val="en-ZA"/>
-              </w:rPr>
-              <w:t>.technologies</w:t>
-            </w:r>
-            <w:proofErr w:type="spellEnd"/>
-            <w:r>
-              <w:rPr>
-                <w:rFonts w:ascii="Segoe UI" w:hAnsi="Segoe UI" w:cs="Segoe UI"/>
-                <w:b/>
-                <w:bCs/>
-                <w:color w:val="333333"/>
-                <w:lang w:val="en-ZA"/>
-              </w:rPr>
-              <w:t xml:space="preserve"> | </w:t>
-            </w:r>
-            <w:proofErr w:type="gramStart"/>
-            <w:r>
-              <w:rPr>
-                <w:rFonts w:ascii="Segoe UI" w:hAnsi="Segoe UI" w:cs="Segoe UI"/>
-                <w:b/>
-                <w:bCs/>
-                <w:color w:val="333333"/>
-                <w:lang w:val="en-ZA"/>
-              </w:rPr>
-              <w:t>join(</w:t>
-            </w:r>
-            <w:proofErr w:type="gramEnd"/>
-            <w:r>
-              <w:rPr>
-                <w:rFonts w:ascii="Segoe UI" w:hAnsi="Segoe UI" w:cs="Segoe UI"/>
-                <w:b/>
-                <w:bCs/>
-                <w:color w:val="333333"/>
-                <w:lang w:val="en-ZA"/>
-              </w:rPr>
-              <w:t xml:space="preserve">", ") if </w:t>
-            </w:r>
-            <w:proofErr w:type="spellStart"/>
-            <w:proofErr w:type="gramStart"/>
-            <w:r>
-              <w:rPr>
-                <w:rFonts w:ascii="Segoe UI" w:hAnsi="Segoe UI" w:cs="Segoe UI"/>
-                <w:b/>
-                <w:bCs/>
-                <w:color w:val="333333"/>
-                <w:lang w:val="en-ZA"/>
-              </w:rPr>
-              <w:t>exp.technologies</w:t>
-            </w:r>
-            <w:proofErr w:type="spellEnd"/>
-            <w:proofErr w:type="gramEnd"/>
-            <w:r>
-              <w:rPr>
-                <w:rFonts w:ascii="Segoe UI" w:hAnsi="Segoe UI" w:cs="Segoe UI"/>
-                <w:b/>
-                <w:bCs/>
-                <w:color w:val="333333"/>
-                <w:lang w:val="en-ZA"/>
-              </w:rPr>
-              <w:t xml:space="preserve"> else "</w:t>
-            </w:r>
-            <w:proofErr w:type="gramStart"/>
-            <w:r>
-              <w:rPr>
-                <w:rFonts w:ascii="Segoe UI" w:hAnsi="Segoe UI" w:cs="Segoe UI"/>
-                <w:b/>
-                <w:bCs/>
-                <w:color w:val="333333"/>
-                <w:lang w:val="en-ZA"/>
-              </w:rPr>
-              <w:t>" }</w:t>
-            </w:r>
-            <w:proofErr w:type="gramEnd"/>
-            <w:r>
-              <w:rPr>
-                <w:rFonts w:ascii="Segoe UI" w:hAnsi="Segoe UI" w:cs="Segoe UI"/>
-                <w:b/>
-                <w:bCs/>
-                <w:color w:val="333333"/>
-                <w:lang w:val="en-ZA"/>
-              </w:rPr>
-              <w:t>}</w:t>
-            </w:r>
-          </w:p>
-          <w:p>
-            <w:pPr>
-              <w:widowControl w:val="0"/>
-              <w:pBdr>
-                <w:top w:val="nil"/>
-                <w:left w:val="nil"/>
-                <w:bottom w:val="nil"/>
-                <w:right w:val="nil"/>
-                <w:between w:val="nil"/>
-              </w:pBdr>
-              <w:spacing w:before="120" w:after="120" w:line="360" w:lineRule="auto"/>
-              <w:jc w:val="both"/>
-              <w:rPr>
-                <w:rFonts w:ascii="Segoe UI" w:hAnsi="Segoe UI" w:cs="Segoe UI"/>
-                <w:b/>
-                <w:bCs/>
-                <w:color w:val="333333"/>
-                <w:lang w:val="en-ZA"/>
-              </w:rPr>
-            </w:pPr>
-            <w:r>
-              <w:rPr>
-                <w:rFonts w:ascii="Segoe UI" w:hAnsi="Segoe UI" w:cs="Segoe UI"/>
-                <w:b/>
-                <w:bCs/>
-                <w:color w:val="333333"/>
-                <w:lang w:val="en-ZA"/>
-              </w:rPr>
-              <w:t>Role &amp; Responsibilities:</w:t>
-            </w:r>
-          </w:p>
-          <w:p>
-            <w:pPr>
-              <w:pStyle w:val="ListParagraph"/>
               <w:numPr>
                 <w:ilvl w:val="0"/>
                 <w:numId w:val="11"/>
               </w:numPr>
               <w:spacing w:line="360" w:lineRule="auto"/>
+              <w:contextualSpacing/>
               <w:jc w:val="both"/>
               <w:rPr>
                 <w:rFonts w:ascii="Segoe UI" w:hAnsi="Segoe UI" w:cs="Segoe UI"/>
                 <w:color w:val="333333"/>
-                <w:lang w:val="en-ZA"/>
+                <w:lang w:val="en-ZA" w:eastAsia="en-IN"/>
               </w:rPr>
             </w:pPr>
-            <w:r>
-              <w:rPr>
-                <w:rFonts w:ascii="Segoe UI" w:hAnsi="Segoe UI" w:cs="Segoe UI"/>
-                <w:b/>
-                <w:bCs/>
-                <w:color w:val="333333"/>
-                <w:lang w:val="en-ZA"/>
-              </w:rPr>
-              <w:t xml:space="preserve">{% if </w:t>
-            </w:r>
-            <w:proofErr w:type="spellStart"/>
-            <w:proofErr w:type="gramStart"/>
-            <w:r>
-              <w:rPr>
-                <w:rFonts w:ascii="Segoe UI" w:hAnsi="Segoe UI" w:cs="Segoe UI"/>
-                <w:b/>
-                <w:bCs/>
-                <w:color w:val="333333"/>
-                <w:lang w:val="en-ZA"/>
-              </w:rPr>
-              <w:t>exp.responsibilities</w:t>
-            </w:r>
-            <w:proofErr w:type="spellEnd"/>
-            <w:proofErr w:type="gramEnd"/>
-            <w:r>
-              <w:rPr>
-                <w:rFonts w:ascii="Segoe UI" w:hAnsi="Segoe UI" w:cs="Segoe UI"/>
-                <w:b/>
-                <w:bCs/>
-                <w:color w:val="333333"/>
-                <w:lang w:val="en-ZA"/>
-              </w:rPr>
-              <w:t xml:space="preserve"> </w:t>
-            </w:r>
-            <w:proofErr w:type="gramStart"/>
-            <w:r>
-              <w:rPr>
-                <w:rFonts w:ascii="Segoe UI" w:hAnsi="Segoe UI" w:cs="Segoe UI"/>
-                <w:b/>
-                <w:bCs/>
-                <w:color w:val="333333"/>
-                <w:lang w:val="en-ZA"/>
-              </w:rPr>
-              <w:t>%}{</w:t>
-            </w:r>
-            <w:proofErr w:type="gramEnd"/>
-            <w:r>
-              <w:rPr>
-                <w:rFonts w:ascii="Segoe UI" w:hAnsi="Segoe UI" w:cs="Segoe UI"/>
-                <w:b/>
-                <w:bCs/>
-                <w:color w:val="333333"/>
-                <w:lang w:val="en-ZA"/>
-              </w:rPr>
-              <w:t xml:space="preserve">% for r in </w:t>
-            </w:r>
-            <w:proofErr w:type="spellStart"/>
-            <w:proofErr w:type="gramStart"/>
-            <w:r>
-              <w:rPr>
-                <w:rFonts w:ascii="Segoe UI" w:hAnsi="Segoe UI" w:cs="Segoe UI"/>
-                <w:b/>
-                <w:bCs/>
-                <w:color w:val="333333"/>
-                <w:lang w:val="en-ZA"/>
-              </w:rPr>
-              <w:t>exp.responsibilities</w:t>
-            </w:r>
-            <w:proofErr w:type="spellEnd"/>
-            <w:proofErr w:type="gramEnd"/>
-            <w:r>
-              <w:rPr>
-                <w:rFonts w:ascii="Segoe UI" w:hAnsi="Segoe UI" w:cs="Segoe UI"/>
-                <w:b/>
-                <w:bCs/>
-                <w:color w:val="333333"/>
-                <w:lang w:val="en-ZA"/>
-              </w:rPr>
-              <w:t xml:space="preserve"> %}</w:t>
-            </w:r>
-            <w:r>
-              <w:rPr>
-                <w:rFonts w:ascii="Segoe UI" w:hAnsi="Segoe UI" w:cs="Segoe UI"/>
-                <w:b/>
-                <w:bCs/>
-                <w:color w:val="333333"/>
-                <w:lang w:val="en-ZA"/>
-              </w:rPr>
-              <w:t xml:space="preserve"> </w:t>
-            </w:r>
             <w:proofErr w:type="gramStart"/>
             <w:r>
               <w:rPr>
                 <w:rFonts w:ascii="Segoe UI" w:hAnsi="Segoe UI" w:cs="Segoe UI"/>
                 <w:color w:val="333333"/>
-                <w:lang w:val="en-ZA"/>
+                <w:lang w:val="en-ZA" w:eastAsia="en-IN"/>
               </w:rPr>
               <w:t>{{ r</w:t>
             </w:r>
@@ -1624,85 +1481,75 @@
               <w:rPr>
                 <w:rFonts w:ascii="Segoe UI" w:hAnsi="Segoe UI" w:cs="Segoe UI"/>
                 <w:color w:val="333333"/>
-                <w:lang w:val="en-ZA"/>
-              </w:rPr>
-              <w:t xml:space="preserve"> }}</w:t>
-            </w:r>
-          </w:p>
-          <w:p>
-            <w:pPr>
-              <w:pStyle w:val="ListParagraph"/>
-              <w:numPr>
-                <w:ilvl w:val="0"/>
-                <w:numId w:val="11"/>
-              </w:numPr>
-              <w:spacing w:line="360" w:lineRule="auto"/>
-              <w:jc w:val="both"/>
+                <w:lang w:val="en-ZA" w:eastAsia="en-IN"/>
+              </w:rPr>
+              <w:t xml:space="preserve"> </w:t>
+            </w:r>
+            <w:proofErr w:type="gramStart"/>
+            <w:r>
               <w:rPr>
                 <w:rFonts w:ascii="Segoe UI" w:hAnsi="Segoe UI" w:cs="Segoe UI"/>
                 <w:color w:val="333333"/>
-                <w:lang w:val="en-ZA"/>
-              </w:rPr>
-            </w:pPr>
+                <w:lang w:val="en-ZA" w:eastAsia="en-IN"/>
+              </w:rPr>
+              <w:t>}}</w:t>
+            </w:r>
             <w:r>
               <w:rPr>
                 <w:rFonts w:ascii="Segoe UI" w:hAnsi="Segoe UI" w:cs="Segoe UI"/>
                 <w:color w:val="333333"/>
-                <w:lang w:val="en-ZA"/>
-              </w:rPr>
-              <w:t xml:space="preserve">{% </w:t>
-            </w:r>
-            <w:proofErr w:type="spellStart"/>
+                <w:lang w:val="en-ZA" w:eastAsia="en-IN"/>
+              </w:rPr>
+              <w:t>{</w:t>
+            </w:r>
+            <w:proofErr w:type="gramEnd"/>
             <w:r>
               <w:rPr>
                 <w:rFonts w:ascii="Segoe UI" w:hAnsi="Segoe UI" w:cs="Segoe UI"/>
                 <w:color w:val="333333"/>
-                <w:lang w:val="en-ZA"/>
-              </w:rPr>
-              <w:t>endfor</w:t>
-            </w:r>
-            <w:proofErr w:type="spellEnd"/>
+                <w:lang w:val="en-ZA" w:eastAsia="en-IN"/>
+              </w:rPr>
+              <w:t xml:space="preserve">% </w:t>
+            </w:r>
+            <w:proofErr w:type="spellStart"/>
             <w:r>
               <w:rPr>
                 <w:rFonts w:ascii="Segoe UI" w:hAnsi="Segoe UI" w:cs="Segoe UI"/>
                 <w:color w:val="333333"/>
-                <w:lang w:val="en-ZA"/>
-              </w:rPr>
-              <w:t xml:space="preserve"> </w:t>
-            </w:r>
-            <w:proofErr w:type="gramStart"/>
+                <w:lang w:val="en-ZA" w:eastAsia="en-IN"/>
+              </w:rPr>
+              <w:t>endfor</w:t>
+            </w:r>
+            <w:proofErr w:type="spellEnd"/>
             <w:r>
               <w:rPr>
                 <w:rFonts w:ascii="Segoe UI" w:hAnsi="Segoe UI" w:cs="Segoe UI"/>
                 <w:color w:val="333333"/>
-                <w:lang w:val="en-ZA"/>
-              </w:rPr>
-              <w:t>%}{</w:t>
-            </w:r>
-            <w:proofErr w:type="gramEnd"/>
+                <w:lang w:val="en-ZA" w:eastAsia="en-IN"/>
+              </w:rPr>
+              <w:t xml:space="preserve"> %}</w:t>
+            </w:r>
             <w:r>
               <w:rPr>
                 <w:rFonts w:ascii="Segoe UI" w:hAnsi="Segoe UI" w:cs="Segoe UI"/>
                 <w:color w:val="333333"/>
-                <w:lang w:val="en-ZA"/>
-              </w:rPr>
-              <w:t xml:space="preserve">% else </w:t>
-            </w:r>
-            <w:proofErr w:type="gramStart"/>
+                <w:lang w:val="en-ZA" w:eastAsia="en-IN"/>
+              </w:rPr>
+              <w:t xml:space="preserve"> </w:t>
+            </w:r>
             <w:r>
               <w:rPr>
                 <w:rFonts w:ascii="Segoe UI" w:hAnsi="Segoe UI" w:cs="Segoe UI"/>
                 <w:color w:val="333333"/>
-                <w:lang w:val="en-ZA"/>
-              </w:rPr>
-              <w:t>%}•</w:t>
-            </w:r>
-            <w:proofErr w:type="gramEnd"/>
+                <w:lang w:val="en-ZA" w:eastAsia="en-IN"/>
+              </w:rPr>
+              <w:t>{% else %}</w:t>
+            </w:r>
             <w:r>
               <w:rPr>
                 <w:rFonts w:ascii="Segoe UI" w:hAnsi="Segoe UI" w:cs="Segoe UI"/>
                 <w:color w:val="333333"/>
-                <w:lang w:val="en-ZA"/>
+                <w:lang w:val="en-ZA" w:eastAsia="en-IN"/>
               </w:rPr>
               <w:t xml:space="preserve"> </w:t>
             </w:r>
@@ -1711,7 +1558,7 @@
               <w:rPr>
                 <w:rFonts w:ascii="Segoe UI" w:hAnsi="Segoe UI" w:cs="Segoe UI"/>
                 <w:color w:val="333333"/>
-                <w:lang w:val="en-ZA"/>
+                <w:lang w:val="en-ZA" w:eastAsia="en-IN"/>
               </w:rPr>
               <w:t xml:space="preserve">{{ </w:t>
             </w:r>
@@ -1720,7 +1567,7 @@
               <w:rPr>
                 <w:rFonts w:ascii="Segoe UI" w:hAnsi="Segoe UI" w:cs="Segoe UI"/>
                 <w:color w:val="333333"/>
-                <w:lang w:val="en-ZA"/>
+                <w:lang w:val="en-ZA" w:eastAsia="en-IN"/>
               </w:rPr>
               <w:t>exp</w:t>
             </w:r>
@@ -1729,7 +1576,7 @@
               <w:rPr>
                 <w:rFonts w:ascii="Segoe UI" w:hAnsi="Segoe UI" w:cs="Segoe UI"/>
                 <w:color w:val="333333"/>
-                <w:lang w:val="en-ZA"/>
+                <w:lang w:val="en-ZA" w:eastAsia="en-IN"/>
               </w:rPr>
               <w:t>.</w:t>
             </w:r>
@@ -1738,7 +1585,7 @@
               <w:rPr>
                 <w:rFonts w:ascii="Segoe UI" w:hAnsi="Segoe UI" w:cs="Segoe UI"/>
                 <w:color w:val="333333"/>
-                <w:lang w:val="en-ZA"/>
+                <w:lang w:val="en-ZA" w:eastAsia="en-IN"/>
               </w:rPr>
               <w:t>description</w:t>
             </w:r>
@@ -1747,40 +1594,18 @@
               <w:rPr>
                 <w:rFonts w:ascii="Segoe UI" w:hAnsi="Segoe UI" w:cs="Segoe UI"/>
                 <w:color w:val="333333"/>
-                <w:lang w:val="en-ZA"/>
-              </w:rPr>
-              <w:t xml:space="preserve"> }</w:t>
+                <w:lang w:val="en-ZA" w:eastAsia="en-IN"/>
+              </w:rPr>
+              <w:t xml:space="preserve"> }}{</w:t>
             </w:r>
             <w:proofErr w:type="gramEnd"/>
             <w:r>
               <w:rPr>
                 <w:rFonts w:ascii="Segoe UI" w:hAnsi="Segoe UI" w:cs="Segoe UI"/>
                 <w:color w:val="333333"/>
-                <w:lang w:val="en-ZA"/>
-              </w:rPr>
-              <w:t>}</w:t>
-            </w:r>
-          </w:p>
-          <w:p>
-            <w:pPr>
-              <w:pStyle w:val="ListParagraph"/>
-              <w:numPr>
-                <w:ilvl w:val="0"/>
-                <w:numId w:val="11"/>
-              </w:numPr>
-              <w:spacing w:line="360" w:lineRule="auto"/>
-              <w:jc w:val="both"/>
-              <w:rPr>
-                <w:rFonts w:ascii="Segoe UI" w:hAnsi="Segoe UI" w:cs="Segoe UI"/>
-              </w:rPr>
-            </w:pPr>
-            <w:r>
-              <w:rPr>
-                <w:rFonts w:ascii="Segoe UI" w:hAnsi="Segoe UI" w:cs="Segoe UI"/>
-                <w:color w:val="333333"/>
-                <w:lang w:val="en-ZA"/>
-              </w:rPr>
-              <w:t>{% endif %}</w:t>
+                <w:lang w:val="en-ZA" w:eastAsia="en-IN"/>
+              </w:rPr>
+              <w:t>% endif %}</w:t>
             </w:r>
           </w:p>
         </w:tc>
@@ -1788,17 +1613,10 @@
     </w:tbl>
     <w:p>
       <w:pPr>
-        <w:pBdr>
-          <w:top w:val="nil"/>
-          <w:left w:val="nil"/>
-          <w:bottom w:val="nil"/>
-          <w:right w:val="nil"/>
-          <w:between w:val="nil"/>
-        </w:pBdr>
         <w:spacing w:before="240" w:after="0" w:line="360" w:lineRule="auto"/>
         <w:jc w:val="both"/>
         <w:rPr>
-          <w:rFonts w:asciiTheme="majorHAnsi" w:hAnsiTheme="majorHAnsi" w:cstheme="majorHAnsi"/>
+          <w:rFonts w:ascii="Calibri" w:eastAsia="MS Mincho" w:hAnsi="Calibri" w:cs="Calibri"/>
           <w:b/>
           <w:color w:val="17365D"/>
           <w:sz w:val="28"/>
@@ -1807,7 +1625,7 @@
       </w:pPr>
       <w:r>
         <w:rPr>
-          <w:rFonts w:asciiTheme="majorHAnsi" w:hAnsiTheme="majorHAnsi" w:cstheme="majorHAnsi"/>
+          <w:rFonts w:ascii="Calibri" w:eastAsia="MS Mincho" w:hAnsi="Calibri" w:cs="Calibri"/>
           <w:b/>
           <w:color w:val="17365D"/>
           <w:sz w:val="28"/>
@@ -1818,7 +1636,7 @@
       <w:proofErr w:type="spellStart"/>
       <w:r>
         <w:rPr>
-          <w:rFonts w:asciiTheme="majorHAnsi" w:hAnsiTheme="majorHAnsi" w:cstheme="majorHAnsi"/>
+          <w:rFonts w:ascii="Calibri" w:eastAsia="MS Mincho" w:hAnsi="Calibri" w:cs="Calibri"/>
           <w:b/>
           <w:color w:val="17365D"/>
           <w:sz w:val="28"/>
@@ -1829,7 +1647,7 @@
       <w:proofErr w:type="spellEnd"/>
       <w:r>
         <w:rPr>
-          <w:rFonts w:asciiTheme="majorHAnsi" w:hAnsiTheme="majorHAnsi" w:cstheme="majorHAnsi"/>
+          <w:rFonts w:ascii="Calibri" w:eastAsia="MS Mincho" w:hAnsi="Calibri" w:cs="Calibri"/>
           <w:b/>
           <w:color w:val="17365D"/>
           <w:sz w:val="28"/>
@@ -1840,17 +1658,10 @@
     </w:p>
     <w:p>
       <w:pPr>
-        <w:pBdr>
-          <w:top w:val="nil"/>
-          <w:left w:val="nil"/>
-          <w:bottom w:val="nil"/>
-          <w:right w:val="nil"/>
-          <w:between w:val="nil"/>
-        </w:pBdr>
         <w:spacing w:before="240" w:after="0" w:line="360" w:lineRule="auto"/>
         <w:jc w:val="both"/>
         <w:rPr>
-          <w:rFonts w:asciiTheme="majorHAnsi" w:hAnsiTheme="majorHAnsi" w:cstheme="majorHAnsi"/>
+          <w:rFonts w:ascii="Calibri" w:eastAsia="MS Mincho" w:hAnsi="Calibri" w:cs="Calibri"/>
           <w:b/>
           <w:color w:val="17365D"/>
           <w:sz w:val="28"/>
@@ -1860,17 +1671,10 @@
     </w:p>
     <w:p>
       <w:pPr>
-        <w:pBdr>
-          <w:top w:val="nil"/>
-          <w:left w:val="nil"/>
-          <w:bottom w:val="nil"/>
-          <w:right w:val="nil"/>
-          <w:between w:val="nil"/>
-        </w:pBdr>
         <w:spacing w:before="240" w:after="0" w:line="360" w:lineRule="auto"/>
         <w:jc w:val="both"/>
         <w:rPr>
-          <w:rFonts w:asciiTheme="majorHAnsi" w:hAnsiTheme="majorHAnsi" w:cstheme="majorHAnsi"/>
+          <w:rFonts w:ascii="Calibri" w:eastAsia="MS Mincho" w:hAnsi="Calibri" w:cs="Calibri"/>
           <w:b/>
           <w:color w:val="17365D"/>
           <w:sz w:val="28"/>
@@ -1879,7 +1683,7 @@
       </w:pPr>
       <w:r>
         <w:rPr>
-          <w:rFonts w:asciiTheme="majorHAnsi" w:hAnsiTheme="majorHAnsi" w:cstheme="majorHAnsi"/>
+          <w:rFonts w:ascii="Calibri" w:eastAsia="MS Mincho" w:hAnsi="Calibri" w:cs="Calibri"/>
           <w:b/>
           <w:color w:val="17365D"/>
           <w:sz w:val="28"/>
@@ -1891,7 +1695,7 @@
     <w:tbl>
       <w:tblPr>
         <w:tblW w:w="5000" w:type="pct"/>
-        <w:tblLook w:val="0000" w:firstRow="0" w:lastRow="0" w:firstColumn="0" w:lastColumn="0" w:noHBand="0" w:noVBand="0"/>
+        <w:tblLook w:val="04A0" w:firstRow="1" w:lastRow="0" w:firstColumn="1" w:lastColumn="0" w:noHBand="0" w:noVBand="1"/>
       </w:tblPr>
       <w:tblGrid>
         <w:gridCol w:w="3337"/>
@@ -1913,6 +1717,7 @@
             </w:tcBorders>
             <w:shd w:val="clear" w:color="auto" w:fill="17365D"/>
             <w:vAlign w:val="center"/>
+            <w:hideMark/>
           </w:tcPr>
           <w:p>
             <w:pPr>
@@ -1920,6 +1725,7 @@
               <w:spacing w:after="0" w:line="360" w:lineRule="auto"/>
               <w:jc w:val="center"/>
               <w:rPr>
+                <w:rFonts w:ascii="Cambria" w:eastAsia="MS Mincho" w:hAnsi="Cambria" w:cs="Times New Roman"/>
                 <w:b/>
                 <w:color w:val="FFFFFF"/>
                 <w:sz w:val="24"/>
@@ -1928,11 +1734,13 @@
             </w:pPr>
             <w:r>
               <w:rPr>
+                <w:rFonts w:ascii="Cambria" w:eastAsia="MS Mincho" w:hAnsi="Cambria" w:cs="Times New Roman"/>
                 <w:b/>
                 <w:color w:val="FFFFFF"/>
                 <w:sz w:val="24"/>
                 <w:szCs w:val="24"/>
               </w:rPr>
+              <w:lastRenderedPageBreak/>
               <w:t>Project</w:t>
             </w:r>
           </w:p>
@@ -1948,6 +1756,7 @@
             </w:tcBorders>
             <w:shd w:val="clear" w:color="auto" w:fill="17365D"/>
             <w:vAlign w:val="center"/>
+            <w:hideMark/>
           </w:tcPr>
           <w:p>
             <w:pPr>
@@ -1955,6 +1764,7 @@
               <w:spacing w:after="0" w:line="360" w:lineRule="auto"/>
               <w:jc w:val="center"/>
               <w:rPr>
+                <w:rFonts w:ascii="Cambria" w:eastAsia="MS Mincho" w:hAnsi="Cambria" w:cs="Times New Roman"/>
                 <w:b/>
                 <w:color w:val="FFFFFF"/>
                 <w:sz w:val="24"/>
@@ -1963,6 +1773,7 @@
             </w:pPr>
             <w:r>
               <w:rPr>
+                <w:rFonts w:ascii="Cambria" w:eastAsia="MS Mincho" w:hAnsi="Cambria" w:cs="Times New Roman"/>
                 <w:b/>
                 <w:color w:val="FFFFFF"/>
                 <w:sz w:val="24"/>
@@ -1983,6 +1794,7 @@
             </w:tcBorders>
             <w:shd w:val="clear" w:color="auto" w:fill="17365D"/>
             <w:vAlign w:val="center"/>
+            <w:hideMark/>
           </w:tcPr>
           <w:p>
             <w:pPr>
@@ -1990,6 +1802,7 @@
               <w:spacing w:after="0" w:line="360" w:lineRule="auto"/>
               <w:jc w:val="center"/>
               <w:rPr>
+                <w:rFonts w:ascii="Cambria" w:eastAsia="MS Mincho" w:hAnsi="Cambria" w:cs="Times New Roman"/>
                 <w:b/>
                 <w:color w:val="FFFFFF"/>
                 <w:sz w:val="24"/>
@@ -1998,6 +1811,7 @@
             </w:pPr>
             <w:r>
               <w:rPr>
+                <w:rFonts w:ascii="Cambria" w:eastAsia="MS Mincho" w:hAnsi="Cambria" w:cs="Times New Roman"/>
                 <w:b/>
                 <w:color w:val="FFFFFF"/>
                 <w:sz w:val="24"/>
@@ -2022,6 +1836,7 @@
               <w:right w:val="single" w:sz="4" w:space="0" w:color="BFBFBF"/>
             </w:tcBorders>
             <w:vAlign w:val="center"/>
+            <w:hideMark/>
           </w:tcPr>
           <w:p>
             <w:pPr>
@@ -2030,7 +1845,7 @@
               <w:ind w:left="3"/>
               <w:jc w:val="center"/>
               <w:rPr>
-                <w:rFonts w:ascii="Segoe UI" w:hAnsi="Segoe UI" w:cs="Segoe UI"/>
+                <w:rFonts w:ascii="Segoe UI" w:eastAsia="MS Mincho" w:hAnsi="Segoe UI" w:cs="Segoe UI"/>
                 <w:bCs/>
                 <w:color w:val="262626" w:themeColor="text1" w:themeTint="D9"/>
                 <w:sz w:val="20"/>
@@ -2038,92 +1853,158 @@
               </w:rPr>
             </w:pPr>
             <w:r>
+              <w:rPr>
+                <w:rFonts w:ascii="Cambria" w:eastAsia="MS Mincho" w:hAnsi="Cambria" w:cs="Times New Roman"/>
+              </w:rPr>
               <w:t xml:space="preserve">{% if </w:t>
             </w:r>
             <w:proofErr w:type="spellStart"/>
             <w:r>
+              <w:rPr>
+                <w:rFonts w:ascii="Cambria" w:eastAsia="MS Mincho" w:hAnsi="Cambria" w:cs="Times New Roman"/>
+              </w:rPr>
               <w:t>other_projects</w:t>
             </w:r>
             <w:proofErr w:type="spellEnd"/>
             <w:r>
+              <w:rPr>
+                <w:rFonts w:ascii="Cambria" w:eastAsia="MS Mincho" w:hAnsi="Cambria" w:cs="Times New Roman"/>
+              </w:rPr>
               <w:t xml:space="preserve"> </w:t>
             </w:r>
             <w:proofErr w:type="gramStart"/>
             <w:r>
+              <w:rPr>
+                <w:rFonts w:ascii="Cambria" w:eastAsia="MS Mincho" w:hAnsi="Cambria" w:cs="Times New Roman"/>
+              </w:rPr>
               <w:t>%}{</w:t>
             </w:r>
             <w:proofErr w:type="gramEnd"/>
             <w:r>
+              <w:rPr>
+                <w:rFonts w:ascii="Cambria" w:eastAsia="MS Mincho" w:hAnsi="Cambria" w:cs="Times New Roman"/>
+              </w:rPr>
               <w:t xml:space="preserve">% for p in </w:t>
             </w:r>
             <w:proofErr w:type="spellStart"/>
             <w:r>
+              <w:rPr>
+                <w:rFonts w:ascii="Cambria" w:eastAsia="MS Mincho" w:hAnsi="Cambria" w:cs="Times New Roman"/>
+              </w:rPr>
               <w:t>other_projects</w:t>
             </w:r>
             <w:proofErr w:type="spellEnd"/>
             <w:r>
+              <w:rPr>
+                <w:rFonts w:ascii="Cambria" w:eastAsia="MS Mincho" w:hAnsi="Cambria" w:cs="Times New Roman"/>
+              </w:rPr>
               <w:t xml:space="preserve"> </w:t>
             </w:r>
             <w:proofErr w:type="gramStart"/>
             <w:r>
+              <w:rPr>
+                <w:rFonts w:ascii="Cambria" w:eastAsia="MS Mincho" w:hAnsi="Cambria" w:cs="Times New Roman"/>
+              </w:rPr>
               <w:t>%}{{ p</w:t>
             </w:r>
             <w:proofErr w:type="gramEnd"/>
             <w:r>
+              <w:rPr>
+                <w:rFonts w:ascii="Cambria" w:eastAsia="MS Mincho" w:hAnsi="Cambria" w:cs="Times New Roman"/>
+              </w:rPr>
               <w:t>.</w:t>
             </w:r>
             <w:proofErr w:type="gramStart"/>
             <w:r>
+              <w:rPr>
+                <w:rFonts w:ascii="Cambria" w:eastAsia="MS Mincho" w:hAnsi="Cambria" w:cs="Times New Roman"/>
+              </w:rPr>
               <w:t>name }}{</w:t>
             </w:r>
             <w:proofErr w:type="gramEnd"/>
             <w:r>
+              <w:rPr>
+                <w:rFonts w:ascii="Cambria" w:eastAsia="MS Mincho" w:hAnsi="Cambria" w:cs="Times New Roman"/>
+              </w:rPr>
               <w:t xml:space="preserve">% if not </w:t>
             </w:r>
             <w:proofErr w:type="spellStart"/>
             <w:proofErr w:type="gramStart"/>
             <w:r>
+              <w:rPr>
+                <w:rFonts w:ascii="Cambria" w:eastAsia="MS Mincho" w:hAnsi="Cambria" w:cs="Times New Roman"/>
+              </w:rPr>
               <w:t>loop.last</w:t>
             </w:r>
             <w:proofErr w:type="spellEnd"/>
             <w:proofErr w:type="gramEnd"/>
             <w:r>
+              <w:rPr>
+                <w:rFonts w:ascii="Cambria" w:eastAsia="MS Mincho" w:hAnsi="Cambria" w:cs="Times New Roman"/>
+              </w:rPr>
               <w:t xml:space="preserve"> %}</w:t>
             </w:r>
             <w:r>
+              <w:rPr>
+                <w:rFonts w:ascii="Cambria" w:eastAsia="MS Mincho" w:hAnsi="Cambria" w:cs="Times New Roman"/>
+              </w:rPr>
               <w:br/>
               <w:t xml:space="preserve">{% endif </w:t>
             </w:r>
             <w:proofErr w:type="gramStart"/>
             <w:r>
+              <w:rPr>
+                <w:rFonts w:ascii="Cambria" w:eastAsia="MS Mincho" w:hAnsi="Cambria" w:cs="Times New Roman"/>
+              </w:rPr>
               <w:t>%}{</w:t>
             </w:r>
             <w:proofErr w:type="gramEnd"/>
             <w:r>
+              <w:rPr>
+                <w:rFonts w:ascii="Cambria" w:eastAsia="MS Mincho" w:hAnsi="Cambria" w:cs="Times New Roman"/>
+              </w:rPr>
               <w:t xml:space="preserve">% </w:t>
             </w:r>
             <w:proofErr w:type="spellStart"/>
             <w:r>
+              <w:rPr>
+                <w:rFonts w:ascii="Cambria" w:eastAsia="MS Mincho" w:hAnsi="Cambria" w:cs="Times New Roman"/>
+              </w:rPr>
               <w:t>endfor</w:t>
             </w:r>
             <w:proofErr w:type="spellEnd"/>
             <w:r>
+              <w:rPr>
+                <w:rFonts w:ascii="Cambria" w:eastAsia="MS Mincho" w:hAnsi="Cambria" w:cs="Times New Roman"/>
+              </w:rPr>
               <w:t xml:space="preserve"> </w:t>
             </w:r>
             <w:proofErr w:type="gramStart"/>
             <w:r>
+              <w:rPr>
+                <w:rFonts w:ascii="Cambria" w:eastAsia="MS Mincho" w:hAnsi="Cambria" w:cs="Times New Roman"/>
+              </w:rPr>
               <w:t>%}{</w:t>
             </w:r>
             <w:proofErr w:type="gramEnd"/>
             <w:r>
+              <w:rPr>
+                <w:rFonts w:ascii="Cambria" w:eastAsia="MS Mincho" w:hAnsi="Cambria" w:cs="Times New Roman"/>
+              </w:rPr>
               <w:t xml:space="preserve">% else </w:t>
             </w:r>
             <w:proofErr w:type="gramStart"/>
             <w:r>
+              <w:rPr>
+                <w:rFonts w:ascii="Cambria" w:eastAsia="MS Mincho" w:hAnsi="Cambria" w:cs="Times New Roman"/>
+              </w:rPr>
               <w:t>%}{</w:t>
             </w:r>
             <w:proofErr w:type="gramEnd"/>
             <w:r>
+              <w:rPr>
+                <w:rFonts w:ascii="Cambria" w:eastAsia="MS Mincho" w:hAnsi="Cambria" w:cs="Times New Roman"/>
+              </w:rPr>
               <w:t>% endif %}</w:t>
             </w:r>
           </w:p>
@@ -2138,6 +2019,7 @@
               <w:right w:val="single" w:sz="4" w:space="0" w:color="BFBFBF"/>
             </w:tcBorders>
             <w:vAlign w:val="center"/>
+            <w:hideMark/>
           </w:tcPr>
           <w:p>
             <w:pPr>
@@ -2146,107 +2028,179 @@
               <w:ind w:left="6"/>
               <w:jc w:val="center"/>
               <w:rPr>
-                <w:rFonts w:ascii="Segoe UI" w:hAnsi="Segoe UI" w:cs="Segoe UI"/>
+                <w:rFonts w:ascii="Segoe UI" w:eastAsia="MS Mincho" w:hAnsi="Segoe UI" w:cs="Segoe UI"/>
                 <w:color w:val="333333"/>
                 <w:sz w:val="20"/>
                 <w:szCs w:val="20"/>
               </w:rPr>
             </w:pPr>
             <w:r>
+              <w:rPr>
+                <w:rFonts w:ascii="Cambria" w:eastAsia="MS Mincho" w:hAnsi="Cambria" w:cs="Times New Roman"/>
+              </w:rPr>
               <w:t xml:space="preserve">{% if </w:t>
             </w:r>
             <w:proofErr w:type="spellStart"/>
             <w:r>
+              <w:rPr>
+                <w:rFonts w:ascii="Cambria" w:eastAsia="MS Mincho" w:hAnsi="Cambria" w:cs="Times New Roman"/>
+              </w:rPr>
               <w:t>other_projects</w:t>
             </w:r>
             <w:proofErr w:type="spellEnd"/>
             <w:r>
+              <w:rPr>
+                <w:rFonts w:ascii="Cambria" w:eastAsia="MS Mincho" w:hAnsi="Cambria" w:cs="Times New Roman"/>
+              </w:rPr>
               <w:t xml:space="preserve"> </w:t>
             </w:r>
             <w:proofErr w:type="gramStart"/>
             <w:r>
+              <w:rPr>
+                <w:rFonts w:ascii="Cambria" w:eastAsia="MS Mincho" w:hAnsi="Cambria" w:cs="Times New Roman"/>
+              </w:rPr>
               <w:t>%}{</w:t>
             </w:r>
             <w:proofErr w:type="gramEnd"/>
             <w:r>
+              <w:rPr>
+                <w:rFonts w:ascii="Cambria" w:eastAsia="MS Mincho" w:hAnsi="Cambria" w:cs="Times New Roman"/>
+              </w:rPr>
               <w:t xml:space="preserve">% for p in </w:t>
             </w:r>
             <w:proofErr w:type="spellStart"/>
             <w:r>
+              <w:rPr>
+                <w:rFonts w:ascii="Cambria" w:eastAsia="MS Mincho" w:hAnsi="Cambria" w:cs="Times New Roman"/>
+              </w:rPr>
               <w:t>other_projects</w:t>
             </w:r>
             <w:proofErr w:type="spellEnd"/>
             <w:r>
+              <w:rPr>
+                <w:rFonts w:ascii="Cambria" w:eastAsia="MS Mincho" w:hAnsi="Cambria" w:cs="Times New Roman"/>
+              </w:rPr>
               <w:t xml:space="preserve"> </w:t>
             </w:r>
             <w:proofErr w:type="gramStart"/>
             <w:r>
+              <w:rPr>
+                <w:rFonts w:ascii="Cambria" w:eastAsia="MS Mincho" w:hAnsi="Cambria" w:cs="Times New Roman"/>
+              </w:rPr>
               <w:t xml:space="preserve">%}{{ </w:t>
             </w:r>
             <w:proofErr w:type="spellStart"/>
             <w:r>
+              <w:rPr>
+                <w:rFonts w:ascii="Cambria" w:eastAsia="MS Mincho" w:hAnsi="Cambria" w:cs="Times New Roman"/>
+              </w:rPr>
               <w:t>p</w:t>
             </w:r>
             <w:proofErr w:type="gramEnd"/>
             <w:r>
+              <w:rPr>
+                <w:rFonts w:ascii="Cambria" w:eastAsia="MS Mincho" w:hAnsi="Cambria" w:cs="Times New Roman"/>
+              </w:rPr>
               <w:t>.</w:t>
             </w:r>
             <w:proofErr w:type="gramStart"/>
             <w:r>
+              <w:rPr>
+                <w:rFonts w:ascii="Cambria" w:eastAsia="MS Mincho" w:hAnsi="Cambria" w:cs="Times New Roman"/>
+              </w:rPr>
               <w:t>duration</w:t>
             </w:r>
             <w:proofErr w:type="spellEnd"/>
             <w:r>
+              <w:rPr>
+                <w:rFonts w:ascii="Cambria" w:eastAsia="MS Mincho" w:hAnsi="Cambria" w:cs="Times New Roman"/>
+              </w:rPr>
               <w:t xml:space="preserve"> }}{</w:t>
             </w:r>
             <w:proofErr w:type="gramEnd"/>
             <w:r>
+              <w:rPr>
+                <w:rFonts w:ascii="Cambria" w:eastAsia="MS Mincho" w:hAnsi="Cambria" w:cs="Times New Roman"/>
+              </w:rPr>
               <w:t xml:space="preserve">% if not </w:t>
             </w:r>
             <w:proofErr w:type="spellStart"/>
             <w:proofErr w:type="gramStart"/>
             <w:r>
+              <w:rPr>
+                <w:rFonts w:ascii="Cambria" w:eastAsia="MS Mincho" w:hAnsi="Cambria" w:cs="Times New Roman"/>
+              </w:rPr>
               <w:t>loop.last</w:t>
             </w:r>
             <w:proofErr w:type="spellEnd"/>
             <w:proofErr w:type="gramEnd"/>
             <w:r>
+              <w:rPr>
+                <w:rFonts w:ascii="Cambria" w:eastAsia="MS Mincho" w:hAnsi="Cambria" w:cs="Times New Roman"/>
+              </w:rPr>
               <w:t xml:space="preserve"> %}</w:t>
             </w:r>
             <w:r>
+              <w:rPr>
+                <w:rFonts w:ascii="Cambria" w:eastAsia="MS Mincho" w:hAnsi="Cambria" w:cs="Times New Roman"/>
+              </w:rPr>
               <w:br/>
               <w:t xml:space="preserve">{% endif </w:t>
             </w:r>
             <w:proofErr w:type="gramStart"/>
             <w:r>
+              <w:rPr>
+                <w:rFonts w:ascii="Cambria" w:eastAsia="MS Mincho" w:hAnsi="Cambria" w:cs="Times New Roman"/>
+              </w:rPr>
               <w:t>%}{</w:t>
             </w:r>
             <w:proofErr w:type="gramEnd"/>
             <w:r>
+              <w:rPr>
+                <w:rFonts w:ascii="Cambria" w:eastAsia="MS Mincho" w:hAnsi="Cambria" w:cs="Times New Roman"/>
+              </w:rPr>
               <w:t xml:space="preserve">% </w:t>
             </w:r>
             <w:proofErr w:type="spellStart"/>
             <w:r>
+              <w:rPr>
+                <w:rFonts w:ascii="Cambria" w:eastAsia="MS Mincho" w:hAnsi="Cambria" w:cs="Times New Roman"/>
+              </w:rPr>
               <w:t>endfor</w:t>
             </w:r>
             <w:proofErr w:type="spellEnd"/>
             <w:r>
+              <w:rPr>
+                <w:rFonts w:ascii="Cambria" w:eastAsia="MS Mincho" w:hAnsi="Cambria" w:cs="Times New Roman"/>
+              </w:rPr>
               <w:t xml:space="preserve"> </w:t>
             </w:r>
             <w:proofErr w:type="gramStart"/>
             <w:r>
+              <w:rPr>
+                <w:rFonts w:ascii="Cambria" w:eastAsia="MS Mincho" w:hAnsi="Cambria" w:cs="Times New Roman"/>
+              </w:rPr>
               <w:t>%}{</w:t>
             </w:r>
             <w:proofErr w:type="gramEnd"/>
             <w:r>
+              <w:rPr>
+                <w:rFonts w:ascii="Cambria" w:eastAsia="MS Mincho" w:hAnsi="Cambria" w:cs="Times New Roman"/>
+              </w:rPr>
               <w:t xml:space="preserve">% else </w:t>
             </w:r>
             <w:proofErr w:type="gramStart"/>
             <w:r>
+              <w:rPr>
+                <w:rFonts w:ascii="Cambria" w:eastAsia="MS Mincho" w:hAnsi="Cambria" w:cs="Times New Roman"/>
+              </w:rPr>
               <w:t>%}{</w:t>
             </w:r>
             <w:proofErr w:type="gramEnd"/>
             <w:r>
+              <w:rPr>
+                <w:rFonts w:ascii="Cambria" w:eastAsia="MS Mincho" w:hAnsi="Cambria" w:cs="Times New Roman"/>
+              </w:rPr>
               <w:t>% endif %}</w:t>
             </w:r>
           </w:p>
@@ -2261,6 +2215,7 @@
               <w:right w:val="single" w:sz="4" w:space="0" w:color="BFBFBF"/>
             </w:tcBorders>
             <w:vAlign w:val="center"/>
+            <w:hideMark/>
           </w:tcPr>
           <w:p>
             <w:pPr>
@@ -2269,7 +2224,7 @@
               <w:ind w:left="6"/>
               <w:jc w:val="center"/>
               <w:rPr>
-                <w:rFonts w:ascii="Segoe UI" w:hAnsi="Segoe UI" w:cs="Segoe UI"/>
+                <w:rFonts w:ascii="Segoe UI" w:eastAsia="MS Mincho" w:hAnsi="Segoe UI" w:cs="Segoe UI"/>
                 <w:bCs/>
                 <w:color w:val="262626" w:themeColor="text1" w:themeTint="D9"/>
                 <w:sz w:val="20"/>
@@ -2277,108 +2232,186 @@
               </w:rPr>
             </w:pPr>
             <w:r>
+              <w:rPr>
+                <w:rFonts w:ascii="Cambria" w:eastAsia="MS Mincho" w:hAnsi="Cambria" w:cs="Times New Roman"/>
+              </w:rPr>
               <w:t xml:space="preserve">{% if </w:t>
             </w:r>
             <w:proofErr w:type="spellStart"/>
             <w:r>
+              <w:rPr>
+                <w:rFonts w:ascii="Cambria" w:eastAsia="MS Mincho" w:hAnsi="Cambria" w:cs="Times New Roman"/>
+              </w:rPr>
               <w:t>other_projects</w:t>
             </w:r>
             <w:proofErr w:type="spellEnd"/>
             <w:r>
+              <w:rPr>
+                <w:rFonts w:ascii="Cambria" w:eastAsia="MS Mincho" w:hAnsi="Cambria" w:cs="Times New Roman"/>
+              </w:rPr>
               <w:t xml:space="preserve"> </w:t>
             </w:r>
             <w:proofErr w:type="gramStart"/>
             <w:r>
+              <w:rPr>
+                <w:rFonts w:ascii="Cambria" w:eastAsia="MS Mincho" w:hAnsi="Cambria" w:cs="Times New Roman"/>
+              </w:rPr>
               <w:t>%}{</w:t>
             </w:r>
             <w:proofErr w:type="gramEnd"/>
             <w:r>
+              <w:rPr>
+                <w:rFonts w:ascii="Cambria" w:eastAsia="MS Mincho" w:hAnsi="Cambria" w:cs="Times New Roman"/>
+              </w:rPr>
               <w:t xml:space="preserve">% for p in </w:t>
             </w:r>
             <w:proofErr w:type="spellStart"/>
             <w:r>
+              <w:rPr>
+                <w:rFonts w:ascii="Cambria" w:eastAsia="MS Mincho" w:hAnsi="Cambria" w:cs="Times New Roman"/>
+              </w:rPr>
               <w:t>other_projects</w:t>
             </w:r>
             <w:proofErr w:type="spellEnd"/>
             <w:r>
+              <w:rPr>
+                <w:rFonts w:ascii="Cambria" w:eastAsia="MS Mincho" w:hAnsi="Cambria" w:cs="Times New Roman"/>
+              </w:rPr>
               <w:t xml:space="preserve"> </w:t>
             </w:r>
             <w:proofErr w:type="gramStart"/>
             <w:r>
+              <w:rPr>
+                <w:rFonts w:ascii="Cambria" w:eastAsia="MS Mincho" w:hAnsi="Cambria" w:cs="Times New Roman"/>
+              </w:rPr>
               <w:t xml:space="preserve">%}{{ </w:t>
             </w:r>
             <w:proofErr w:type="spellStart"/>
             <w:r>
+              <w:rPr>
+                <w:rFonts w:ascii="Cambria" w:eastAsia="MS Mincho" w:hAnsi="Cambria" w:cs="Times New Roman"/>
+              </w:rPr>
               <w:t>p</w:t>
             </w:r>
             <w:proofErr w:type="gramEnd"/>
             <w:r>
+              <w:rPr>
+                <w:rFonts w:ascii="Cambria" w:eastAsia="MS Mincho" w:hAnsi="Cambria" w:cs="Times New Roman"/>
+              </w:rPr>
               <w:t>.technologies</w:t>
             </w:r>
             <w:proofErr w:type="spellEnd"/>
             <w:r>
+              <w:rPr>
+                <w:rFonts w:ascii="Cambria" w:eastAsia="MS Mincho" w:hAnsi="Cambria" w:cs="Times New Roman"/>
+              </w:rPr>
               <w:t xml:space="preserve"> | </w:t>
             </w:r>
             <w:proofErr w:type="gramStart"/>
             <w:r>
+              <w:rPr>
+                <w:rFonts w:ascii="Cambria" w:eastAsia="MS Mincho" w:hAnsi="Cambria" w:cs="Times New Roman"/>
+              </w:rPr>
               <w:t>join(</w:t>
             </w:r>
             <w:proofErr w:type="gramEnd"/>
             <w:r>
+              <w:rPr>
+                <w:rFonts w:ascii="Cambria" w:eastAsia="MS Mincho" w:hAnsi="Cambria" w:cs="Times New Roman"/>
+              </w:rPr>
               <w:t>", "</w:t>
             </w:r>
             <w:proofErr w:type="gramStart"/>
             <w:r>
+              <w:rPr>
+                <w:rFonts w:ascii="Cambria" w:eastAsia="MS Mincho" w:hAnsi="Cambria" w:cs="Times New Roman"/>
+              </w:rPr>
               <w:t>) }}{</w:t>
             </w:r>
             <w:proofErr w:type="gramEnd"/>
             <w:r>
+              <w:rPr>
+                <w:rFonts w:ascii="Cambria" w:eastAsia="MS Mincho" w:hAnsi="Cambria" w:cs="Times New Roman"/>
+              </w:rPr>
               <w:t xml:space="preserve">% if not </w:t>
             </w:r>
             <w:proofErr w:type="spellStart"/>
             <w:proofErr w:type="gramStart"/>
             <w:r>
+              <w:rPr>
+                <w:rFonts w:ascii="Cambria" w:eastAsia="MS Mincho" w:hAnsi="Cambria" w:cs="Times New Roman"/>
+              </w:rPr>
               <w:t>loop.last</w:t>
             </w:r>
             <w:proofErr w:type="spellEnd"/>
             <w:proofErr w:type="gramEnd"/>
             <w:r>
+              <w:rPr>
+                <w:rFonts w:ascii="Cambria" w:eastAsia="MS Mincho" w:hAnsi="Cambria" w:cs="Times New Roman"/>
+              </w:rPr>
               <w:t xml:space="preserve"> %}</w:t>
             </w:r>
             <w:r>
+              <w:rPr>
+                <w:rFonts w:ascii="Cambria" w:eastAsia="MS Mincho" w:hAnsi="Cambria" w:cs="Times New Roman"/>
+              </w:rPr>
               <w:br/>
               <w:t xml:space="preserve">{% endif </w:t>
             </w:r>
             <w:proofErr w:type="gramStart"/>
             <w:r>
+              <w:rPr>
+                <w:rFonts w:ascii="Cambria" w:eastAsia="MS Mincho" w:hAnsi="Cambria" w:cs="Times New Roman"/>
+              </w:rPr>
               <w:t>%}{</w:t>
             </w:r>
             <w:proofErr w:type="gramEnd"/>
             <w:r>
+              <w:rPr>
+                <w:rFonts w:ascii="Cambria" w:eastAsia="MS Mincho" w:hAnsi="Cambria" w:cs="Times New Roman"/>
+              </w:rPr>
               <w:t xml:space="preserve">% </w:t>
             </w:r>
             <w:proofErr w:type="spellStart"/>
             <w:r>
+              <w:rPr>
+                <w:rFonts w:ascii="Cambria" w:eastAsia="MS Mincho" w:hAnsi="Cambria" w:cs="Times New Roman"/>
+              </w:rPr>
               <w:t>endfor</w:t>
             </w:r>
             <w:proofErr w:type="spellEnd"/>
             <w:r>
+              <w:rPr>
+                <w:rFonts w:ascii="Cambria" w:eastAsia="MS Mincho" w:hAnsi="Cambria" w:cs="Times New Roman"/>
+              </w:rPr>
               <w:t xml:space="preserve"> </w:t>
             </w:r>
             <w:proofErr w:type="gramStart"/>
             <w:r>
+              <w:rPr>
+                <w:rFonts w:ascii="Cambria" w:eastAsia="MS Mincho" w:hAnsi="Cambria" w:cs="Times New Roman"/>
+              </w:rPr>
               <w:t>%}{</w:t>
             </w:r>
             <w:proofErr w:type="gramEnd"/>
             <w:r>
+              <w:rPr>
+                <w:rFonts w:ascii="Cambria" w:eastAsia="MS Mincho" w:hAnsi="Cambria" w:cs="Times New Roman"/>
+              </w:rPr>
               <w:t xml:space="preserve">% else </w:t>
             </w:r>
             <w:proofErr w:type="gramStart"/>
             <w:r>
+              <w:rPr>
+                <w:rFonts w:ascii="Cambria" w:eastAsia="MS Mincho" w:hAnsi="Cambria" w:cs="Times New Roman"/>
+              </w:rPr>
               <w:t>%}{</w:t>
             </w:r>
             <w:proofErr w:type="gramEnd"/>
             <w:r>
+              <w:rPr>
+                <w:rFonts w:ascii="Cambria" w:eastAsia="MS Mincho" w:hAnsi="Cambria" w:cs="Times New Roman"/>
+              </w:rPr>
               <w:t>% endif %}</w:t>
             </w:r>
           </w:p>
@@ -2387,17 +2420,10 @@
     </w:tbl>
     <w:p>
       <w:pPr>
-        <w:pBdr>
-          <w:top w:val="nil"/>
-          <w:left w:val="nil"/>
-          <w:bottom w:val="nil"/>
-          <w:right w:val="nil"/>
-          <w:between w:val="nil"/>
-        </w:pBdr>
         <w:spacing w:before="240" w:after="0" w:line="360" w:lineRule="auto"/>
         <w:jc w:val="both"/>
         <w:rPr>
-          <w:rFonts w:asciiTheme="majorHAnsi" w:hAnsiTheme="majorHAnsi" w:cstheme="majorHAnsi"/>
+          <w:rFonts w:ascii="Calibri" w:eastAsia="MS Mincho" w:hAnsi="Calibri" w:cs="Calibri"/>
           <w:b/>
           <w:color w:val="17365D"/>
           <w:sz w:val="28"/>
@@ -2406,7 +2432,7 @@
       </w:pPr>
       <w:r>
         <w:rPr>
-          <w:rFonts w:asciiTheme="majorHAnsi" w:hAnsiTheme="majorHAnsi" w:cstheme="majorHAnsi"/>
+          <w:rFonts w:ascii="Calibri" w:eastAsia="MS Mincho" w:hAnsi="Calibri" w:cs="Calibri"/>
           <w:b/>
           <w:color w:val="17365D"/>
           <w:sz w:val="28"/>
@@ -2418,7 +2444,7 @@
     <w:tbl>
       <w:tblPr>
         <w:tblW w:w="5000" w:type="pct"/>
-        <w:tblLook w:val="0000" w:firstRow="0" w:lastRow="0" w:firstColumn="0" w:lastColumn="0" w:noHBand="0" w:noVBand="0"/>
+        <w:tblLook w:val="04A0" w:firstRow="1" w:lastRow="0" w:firstColumn="1" w:lastColumn="0" w:noHBand="0" w:noVBand="1"/>
       </w:tblPr>
       <w:tblGrid>
         <w:gridCol w:w="3337"/>
@@ -2440,6 +2466,7 @@
             </w:tcBorders>
             <w:shd w:val="clear" w:color="auto" w:fill="17365D"/>
             <w:vAlign w:val="center"/>
+            <w:hideMark/>
           </w:tcPr>
           <w:p>
             <w:pPr>
@@ -2447,6 +2474,7 @@
               <w:spacing w:after="0" w:line="360" w:lineRule="auto"/>
               <w:jc w:val="center"/>
               <w:rPr>
+                <w:rFonts w:ascii="Cambria" w:eastAsia="MS Mincho" w:hAnsi="Cambria" w:cs="Times New Roman"/>
                 <w:b/>
                 <w:color w:val="FFFFFF"/>
                 <w:sz w:val="24"/>
@@ -2455,6 +2483,7 @@
             </w:pPr>
             <w:r>
               <w:rPr>
+                <w:rFonts w:ascii="Cambria" w:eastAsia="MS Mincho" w:hAnsi="Cambria" w:cs="Times New Roman"/>
                 <w:b/>
                 <w:color w:val="FFFFFF"/>
                 <w:sz w:val="24"/>
@@ -2475,6 +2504,7 @@
             </w:tcBorders>
             <w:shd w:val="clear" w:color="auto" w:fill="17365D"/>
             <w:vAlign w:val="center"/>
+            <w:hideMark/>
           </w:tcPr>
           <w:p>
             <w:pPr>
@@ -2482,6 +2512,7 @@
               <w:spacing w:after="0" w:line="360" w:lineRule="auto"/>
               <w:jc w:val="center"/>
               <w:rPr>
+                <w:rFonts w:ascii="Cambria" w:eastAsia="MS Mincho" w:hAnsi="Cambria" w:cs="Times New Roman"/>
                 <w:b/>
                 <w:color w:val="FFFFFF"/>
                 <w:sz w:val="24"/>
@@ -2490,6 +2521,7 @@
             </w:pPr>
             <w:r>
               <w:rPr>
+                <w:rFonts w:ascii="Cambria" w:eastAsia="MS Mincho" w:hAnsi="Cambria" w:cs="Times New Roman"/>
                 <w:b/>
                 <w:color w:val="FFFFFF"/>
                 <w:sz w:val="24"/>
@@ -2510,6 +2542,7 @@
             </w:tcBorders>
             <w:shd w:val="clear" w:color="auto" w:fill="17365D"/>
             <w:vAlign w:val="center"/>
+            <w:hideMark/>
           </w:tcPr>
           <w:p>
             <w:pPr>
@@ -2517,6 +2550,7 @@
               <w:spacing w:after="0" w:line="360" w:lineRule="auto"/>
               <w:jc w:val="center"/>
               <w:rPr>
+                <w:rFonts w:ascii="Cambria" w:eastAsia="MS Mincho" w:hAnsi="Cambria" w:cs="Times New Roman"/>
                 <w:b/>
                 <w:color w:val="FFFFFF"/>
                 <w:sz w:val="24"/>
@@ -2525,6 +2559,7 @@
             </w:pPr>
             <w:r>
               <w:rPr>
+                <w:rFonts w:ascii="Cambria" w:eastAsia="MS Mincho" w:hAnsi="Cambria" w:cs="Times New Roman"/>
                 <w:b/>
                 <w:color w:val="FFFFFF"/>
                 <w:sz w:val="24"/>
@@ -2549,6 +2584,7 @@
               <w:right w:val="single" w:sz="4" w:space="0" w:color="BFBFBF"/>
             </w:tcBorders>
             <w:vAlign w:val="center"/>
+            <w:hideMark/>
           </w:tcPr>
           <w:p>
             <w:pPr>
@@ -2557,7 +2593,7 @@
               <w:ind w:left="3"/>
               <w:jc w:val="center"/>
               <w:rPr>
-                <w:rFonts w:ascii="Segoe UI" w:hAnsi="Segoe UI" w:cs="Segoe UI"/>
+                <w:rFonts w:ascii="Segoe UI" w:eastAsia="MS Mincho" w:hAnsi="Segoe UI" w:cs="Segoe UI"/>
                 <w:bCs/>
                 <w:color w:val="262626" w:themeColor="text1" w:themeTint="D9"/>
                 <w:sz w:val="20"/>
@@ -2565,68 +2601,116 @@
               </w:rPr>
             </w:pPr>
             <w:r>
+              <w:rPr>
+                <w:rFonts w:ascii="Cambria" w:eastAsia="MS Mincho" w:hAnsi="Cambria" w:cs="Times New Roman"/>
+              </w:rPr>
               <w:t xml:space="preserve">{% for </w:t>
             </w:r>
             <w:proofErr w:type="spellStart"/>
             <w:r>
+              <w:rPr>
+                <w:rFonts w:ascii="Cambria" w:eastAsia="MS Mincho" w:hAnsi="Cambria" w:cs="Times New Roman"/>
+              </w:rPr>
               <w:t>edu</w:t>
             </w:r>
             <w:proofErr w:type="spellEnd"/>
             <w:r>
+              <w:rPr>
+                <w:rFonts w:ascii="Cambria" w:eastAsia="MS Mincho" w:hAnsi="Cambria" w:cs="Times New Roman"/>
+              </w:rPr>
               <w:t xml:space="preserve"> in education </w:t>
             </w:r>
             <w:proofErr w:type="gramStart"/>
             <w:r>
+              <w:rPr>
+                <w:rFonts w:ascii="Cambria" w:eastAsia="MS Mincho" w:hAnsi="Cambria" w:cs="Times New Roman"/>
+              </w:rPr>
               <w:t xml:space="preserve">%}{{ </w:t>
             </w:r>
             <w:proofErr w:type="spellStart"/>
             <w:r>
+              <w:rPr>
+                <w:rFonts w:ascii="Cambria" w:eastAsia="MS Mincho" w:hAnsi="Cambria" w:cs="Times New Roman"/>
+              </w:rPr>
               <w:t>edu</w:t>
             </w:r>
             <w:proofErr w:type="gramEnd"/>
             <w:r>
+              <w:rPr>
+                <w:rFonts w:ascii="Cambria" w:eastAsia="MS Mincho" w:hAnsi="Cambria" w:cs="Times New Roman"/>
+              </w:rPr>
               <w:t>.</w:t>
             </w:r>
             <w:proofErr w:type="gramStart"/>
             <w:r>
+              <w:rPr>
+                <w:rFonts w:ascii="Cambria" w:eastAsia="MS Mincho" w:hAnsi="Cambria" w:cs="Times New Roman"/>
+              </w:rPr>
               <w:t>degree</w:t>
             </w:r>
             <w:proofErr w:type="spellEnd"/>
             <w:r>
+              <w:rPr>
+                <w:rFonts w:ascii="Cambria" w:eastAsia="MS Mincho" w:hAnsi="Cambria" w:cs="Times New Roman"/>
+              </w:rPr>
               <w:t xml:space="preserve"> }}{</w:t>
             </w:r>
             <w:proofErr w:type="gramEnd"/>
             <w:r>
+              <w:rPr>
+                <w:rFonts w:ascii="Cambria" w:eastAsia="MS Mincho" w:hAnsi="Cambria" w:cs="Times New Roman"/>
+              </w:rPr>
               <w:t xml:space="preserve">% if not </w:t>
             </w:r>
             <w:proofErr w:type="spellStart"/>
             <w:proofErr w:type="gramStart"/>
             <w:r>
+              <w:rPr>
+                <w:rFonts w:ascii="Cambria" w:eastAsia="MS Mincho" w:hAnsi="Cambria" w:cs="Times New Roman"/>
+              </w:rPr>
               <w:t>loop.last</w:t>
             </w:r>
             <w:proofErr w:type="spellEnd"/>
             <w:proofErr w:type="gramEnd"/>
             <w:r>
+              <w:rPr>
+                <w:rFonts w:ascii="Cambria" w:eastAsia="MS Mincho" w:hAnsi="Cambria" w:cs="Times New Roman"/>
+              </w:rPr>
               <w:t xml:space="preserve"> %}</w:t>
             </w:r>
             <w:r>
+              <w:rPr>
+                <w:rFonts w:ascii="Cambria" w:eastAsia="MS Mincho" w:hAnsi="Cambria" w:cs="Times New Roman"/>
+              </w:rPr>
               <w:br/>
               <w:t xml:space="preserve">{% endif </w:t>
             </w:r>
             <w:proofErr w:type="gramStart"/>
             <w:r>
+              <w:rPr>
+                <w:rFonts w:ascii="Cambria" w:eastAsia="MS Mincho" w:hAnsi="Cambria" w:cs="Times New Roman"/>
+              </w:rPr>
               <w:t>%}{</w:t>
             </w:r>
             <w:proofErr w:type="gramEnd"/>
             <w:r>
+              <w:rPr>
+                <w:rFonts w:ascii="Cambria" w:eastAsia="MS Mincho" w:hAnsi="Cambria" w:cs="Times New Roman"/>
+              </w:rPr>
               <w:t xml:space="preserve">% </w:t>
             </w:r>
             <w:proofErr w:type="spellStart"/>
             <w:r>
+              <w:rPr>
+                <w:rFonts w:ascii="Cambria" w:eastAsia="MS Mincho" w:hAnsi="Cambria" w:cs="Times New Roman"/>
+              </w:rPr>
               <w:t>endfor</w:t>
             </w:r>
             <w:proofErr w:type="spellEnd"/>
             <w:r>
+              <w:rPr>
+                <w:rFonts w:ascii="Cambria" w:eastAsia="MS Mincho" w:hAnsi="Cambria" w:cs="Times New Roman"/>
+              </w:rPr>
               <w:t xml:space="preserve"> %}</w:t>
             </w:r>
           </w:p>
@@ -2641,6 +2725,7 @@
               <w:right w:val="single" w:sz="4" w:space="0" w:color="BFBFBF"/>
             </w:tcBorders>
             <w:vAlign w:val="center"/>
+            <w:hideMark/>
           </w:tcPr>
           <w:p>
             <w:pPr>
@@ -2649,75 +2734,123 @@
               <w:ind w:left="6"/>
               <w:jc w:val="center"/>
               <w:rPr>
-                <w:rFonts w:ascii="Segoe UI" w:hAnsi="Segoe UI" w:cs="Segoe UI"/>
+                <w:rFonts w:ascii="Segoe UI" w:eastAsia="MS Mincho" w:hAnsi="Segoe UI" w:cs="Segoe UI"/>
                 <w:color w:val="333333"/>
                 <w:sz w:val="20"/>
                 <w:szCs w:val="20"/>
               </w:rPr>
             </w:pPr>
             <w:r>
+              <w:rPr>
+                <w:rFonts w:ascii="Cambria" w:eastAsia="MS Mincho" w:hAnsi="Cambria" w:cs="Times New Roman"/>
+              </w:rPr>
               <w:t xml:space="preserve">{% for </w:t>
             </w:r>
             <w:proofErr w:type="spellStart"/>
             <w:r>
+              <w:rPr>
+                <w:rFonts w:ascii="Cambria" w:eastAsia="MS Mincho" w:hAnsi="Cambria" w:cs="Times New Roman"/>
+              </w:rPr>
               <w:t>edu</w:t>
             </w:r>
             <w:proofErr w:type="spellEnd"/>
             <w:r>
+              <w:rPr>
+                <w:rFonts w:ascii="Cambria" w:eastAsia="MS Mincho" w:hAnsi="Cambria" w:cs="Times New Roman"/>
+              </w:rPr>
               <w:t xml:space="preserve"> in education </w:t>
             </w:r>
             <w:proofErr w:type="gramStart"/>
             <w:r>
+              <w:rPr>
+                <w:rFonts w:ascii="Cambria" w:eastAsia="MS Mincho" w:hAnsi="Cambria" w:cs="Times New Roman"/>
+              </w:rPr>
               <w:t xml:space="preserve">%}{{ </w:t>
             </w:r>
             <w:proofErr w:type="spellStart"/>
             <w:r>
+              <w:rPr>
+                <w:rFonts w:ascii="Cambria" w:eastAsia="MS Mincho" w:hAnsi="Cambria" w:cs="Times New Roman"/>
+              </w:rPr>
               <w:t>edu</w:t>
             </w:r>
             <w:proofErr w:type="gramEnd"/>
             <w:r>
+              <w:rPr>
+                <w:rFonts w:ascii="Cambria" w:eastAsia="MS Mincho" w:hAnsi="Cambria" w:cs="Times New Roman"/>
+              </w:rPr>
               <w:t>.</w:t>
             </w:r>
             <w:proofErr w:type="gramStart"/>
             <w:r>
+              <w:rPr>
+                <w:rFonts w:ascii="Cambria" w:eastAsia="MS Mincho" w:hAnsi="Cambria" w:cs="Times New Roman"/>
+              </w:rPr>
               <w:t>institution</w:t>
             </w:r>
             <w:proofErr w:type="spellEnd"/>
             <w:r>
+              <w:rPr>
+                <w:rFonts w:ascii="Cambria" w:eastAsia="MS Mincho" w:hAnsi="Cambria" w:cs="Times New Roman"/>
+              </w:rPr>
               <w:t xml:space="preserve"> }}{</w:t>
             </w:r>
             <w:proofErr w:type="gramEnd"/>
             <w:r>
+              <w:rPr>
+                <w:rFonts w:ascii="Cambria" w:eastAsia="MS Mincho" w:hAnsi="Cambria" w:cs="Times New Roman"/>
+              </w:rPr>
               <w:t xml:space="preserve">% if not </w:t>
             </w:r>
             <w:proofErr w:type="spellStart"/>
             <w:proofErr w:type="gramStart"/>
             <w:r>
+              <w:rPr>
+                <w:rFonts w:ascii="Cambria" w:eastAsia="MS Mincho" w:hAnsi="Cambria" w:cs="Times New Roman"/>
+              </w:rPr>
               <w:t>loop.last</w:t>
             </w:r>
             <w:proofErr w:type="spellEnd"/>
             <w:proofErr w:type="gramEnd"/>
             <w:r>
+              <w:rPr>
+                <w:rFonts w:ascii="Cambria" w:eastAsia="MS Mincho" w:hAnsi="Cambria" w:cs="Times New Roman"/>
+              </w:rPr>
               <w:t xml:space="preserve"> %}</w:t>
             </w:r>
             <w:r>
+              <w:rPr>
+                <w:rFonts w:ascii="Cambria" w:eastAsia="MS Mincho" w:hAnsi="Cambria" w:cs="Times New Roman"/>
+              </w:rPr>
               <w:br/>
               <w:t xml:space="preserve">{% endif </w:t>
             </w:r>
             <w:proofErr w:type="gramStart"/>
             <w:r>
+              <w:rPr>
+                <w:rFonts w:ascii="Cambria" w:eastAsia="MS Mincho" w:hAnsi="Cambria" w:cs="Times New Roman"/>
+              </w:rPr>
               <w:t>%}{</w:t>
             </w:r>
             <w:proofErr w:type="gramEnd"/>
             <w:r>
+              <w:rPr>
+                <w:rFonts w:ascii="Cambria" w:eastAsia="MS Mincho" w:hAnsi="Cambria" w:cs="Times New Roman"/>
+              </w:rPr>
               <w:t xml:space="preserve">% </w:t>
             </w:r>
             <w:proofErr w:type="spellStart"/>
             <w:r>
+              <w:rPr>
+                <w:rFonts w:ascii="Cambria" w:eastAsia="MS Mincho" w:hAnsi="Cambria" w:cs="Times New Roman"/>
+              </w:rPr>
               <w:t>endfor</w:t>
             </w:r>
             <w:proofErr w:type="spellEnd"/>
             <w:r>
+              <w:rPr>
+                <w:rFonts w:ascii="Cambria" w:eastAsia="MS Mincho" w:hAnsi="Cambria" w:cs="Times New Roman"/>
+              </w:rPr>
               <w:t xml:space="preserve"> %}</w:t>
             </w:r>
           </w:p>
@@ -2732,6 +2865,7 @@
               <w:right w:val="single" w:sz="4" w:space="0" w:color="BFBFBF"/>
             </w:tcBorders>
             <w:vAlign w:val="center"/>
+            <w:hideMark/>
           </w:tcPr>
           <w:p>
             <w:pPr>
@@ -2740,7 +2874,7 @@
               <w:ind w:left="6"/>
               <w:jc w:val="center"/>
               <w:rPr>
-                <w:rFonts w:ascii="Segoe UI" w:hAnsi="Segoe UI" w:cs="Segoe UI"/>
+                <w:rFonts w:ascii="Segoe UI" w:eastAsia="MS Mincho" w:hAnsi="Segoe UI" w:cs="Segoe UI"/>
                 <w:bCs/>
                 <w:color w:val="262626" w:themeColor="text1" w:themeTint="D9"/>
                 <w:sz w:val="20"/>
@@ -2748,68 +2882,116 @@
               </w:rPr>
             </w:pPr>
             <w:r>
+              <w:rPr>
+                <w:rFonts w:ascii="Cambria" w:eastAsia="MS Mincho" w:hAnsi="Cambria" w:cs="Times New Roman"/>
+              </w:rPr>
               <w:t xml:space="preserve">{% for </w:t>
             </w:r>
             <w:proofErr w:type="spellStart"/>
             <w:r>
+              <w:rPr>
+                <w:rFonts w:ascii="Cambria" w:eastAsia="MS Mincho" w:hAnsi="Cambria" w:cs="Times New Roman"/>
+              </w:rPr>
               <w:t>edu</w:t>
             </w:r>
             <w:proofErr w:type="spellEnd"/>
             <w:r>
+              <w:rPr>
+                <w:rFonts w:ascii="Cambria" w:eastAsia="MS Mincho" w:hAnsi="Cambria" w:cs="Times New Roman"/>
+              </w:rPr>
               <w:t xml:space="preserve"> in education </w:t>
             </w:r>
             <w:proofErr w:type="gramStart"/>
             <w:r>
+              <w:rPr>
+                <w:rFonts w:ascii="Cambria" w:eastAsia="MS Mincho" w:hAnsi="Cambria" w:cs="Times New Roman"/>
+              </w:rPr>
               <w:t xml:space="preserve">%}{{ </w:t>
             </w:r>
             <w:proofErr w:type="spellStart"/>
             <w:r>
+              <w:rPr>
+                <w:rFonts w:ascii="Cambria" w:eastAsia="MS Mincho" w:hAnsi="Cambria" w:cs="Times New Roman"/>
+              </w:rPr>
               <w:t>edu</w:t>
             </w:r>
             <w:proofErr w:type="gramEnd"/>
             <w:r>
+              <w:rPr>
+                <w:rFonts w:ascii="Cambria" w:eastAsia="MS Mincho" w:hAnsi="Cambria" w:cs="Times New Roman"/>
+              </w:rPr>
               <w:t>.graduation_</w:t>
             </w:r>
             <w:proofErr w:type="gramStart"/>
             <w:r>
+              <w:rPr>
+                <w:rFonts w:ascii="Cambria" w:eastAsia="MS Mincho" w:hAnsi="Cambria" w:cs="Times New Roman"/>
+              </w:rPr>
               <w:t>date</w:t>
             </w:r>
             <w:proofErr w:type="spellEnd"/>
             <w:r>
+              <w:rPr>
+                <w:rFonts w:ascii="Cambria" w:eastAsia="MS Mincho" w:hAnsi="Cambria" w:cs="Times New Roman"/>
+              </w:rPr>
               <w:t xml:space="preserve"> }}{</w:t>
             </w:r>
             <w:proofErr w:type="gramEnd"/>
             <w:r>
+              <w:rPr>
+                <w:rFonts w:ascii="Cambria" w:eastAsia="MS Mincho" w:hAnsi="Cambria" w:cs="Times New Roman"/>
+              </w:rPr>
               <w:t xml:space="preserve">% if not </w:t>
             </w:r>
             <w:proofErr w:type="spellStart"/>
             <w:proofErr w:type="gramStart"/>
             <w:r>
+              <w:rPr>
+                <w:rFonts w:ascii="Cambria" w:eastAsia="MS Mincho" w:hAnsi="Cambria" w:cs="Times New Roman"/>
+              </w:rPr>
               <w:t>loop.last</w:t>
             </w:r>
             <w:proofErr w:type="spellEnd"/>
             <w:proofErr w:type="gramEnd"/>
             <w:r>
+              <w:rPr>
+                <w:rFonts w:ascii="Cambria" w:eastAsia="MS Mincho" w:hAnsi="Cambria" w:cs="Times New Roman"/>
+              </w:rPr>
               <w:t xml:space="preserve"> %}</w:t>
             </w:r>
             <w:r>
+              <w:rPr>
+                <w:rFonts w:ascii="Cambria" w:eastAsia="MS Mincho" w:hAnsi="Cambria" w:cs="Times New Roman"/>
+              </w:rPr>
               <w:br/>
               <w:t xml:space="preserve">{% endif </w:t>
             </w:r>
             <w:proofErr w:type="gramStart"/>
             <w:r>
+              <w:rPr>
+                <w:rFonts w:ascii="Cambria" w:eastAsia="MS Mincho" w:hAnsi="Cambria" w:cs="Times New Roman"/>
+              </w:rPr>
               <w:t>%}{</w:t>
             </w:r>
             <w:proofErr w:type="gramEnd"/>
             <w:r>
+              <w:rPr>
+                <w:rFonts w:ascii="Cambria" w:eastAsia="MS Mincho" w:hAnsi="Cambria" w:cs="Times New Roman"/>
+              </w:rPr>
               <w:t xml:space="preserve">% </w:t>
             </w:r>
             <w:proofErr w:type="spellStart"/>
             <w:r>
+              <w:rPr>
+                <w:rFonts w:ascii="Cambria" w:eastAsia="MS Mincho" w:hAnsi="Cambria" w:cs="Times New Roman"/>
+              </w:rPr>
               <w:t>endfor</w:t>
             </w:r>
             <w:proofErr w:type="spellEnd"/>
             <w:r>
+              <w:rPr>
+                <w:rFonts w:ascii="Cambria" w:eastAsia="MS Mincho" w:hAnsi="Cambria" w:cs="Times New Roman"/>
+              </w:rPr>
               <w:t xml:space="preserve"> %}</w:t>
             </w:r>
           </w:p>
@@ -2818,23 +3000,17 @@
     </w:tbl>
     <w:p>
       <w:pPr>
-        <w:pBdr>
-          <w:top w:val="nil"/>
-          <w:left w:val="nil"/>
-          <w:bottom w:val="nil"/>
-          <w:right w:val="nil"/>
-          <w:between w:val="nil"/>
-        </w:pBdr>
         <w:spacing w:before="240" w:after="0" w:line="360" w:lineRule="auto"/>
         <w:jc w:val="both"/>
         <w:rPr>
-          <w:rFonts w:ascii="Segoe UI" w:hAnsi="Segoe UI" w:cs="Segoe UI"/>
+          <w:rFonts w:ascii="Segoe UI" w:eastAsia="MS Mincho" w:hAnsi="Segoe UI" w:cs="Segoe UI"/>
           <w:color w:val="000000" w:themeColor="text1"/>
           <w:sz w:val="20"/>
           <w:szCs w:val="20"/>
         </w:rPr>
       </w:pPr>
     </w:p>
+    <w:p/>
     <w:sectPr>
       <w:pgSz w:w="12240" w:h="15840"/>
       <w:pgMar w:top="1440" w:right="1800" w:bottom="1440" w:left="1800" w:header="720" w:footer="720" w:gutter="0"/>
@@ -3034,7 +3210,7 @@
         <w:rFonts w:ascii="Courier New" w:hAnsi="Courier New" w:cs="Courier New" w:hint="default"/>
       </w:rPr>
     </w:lvl>
-    <w:lvl w:ilvl="1" w:tplc="40090003" w:tentative="1">
+    <w:lvl w:ilvl="1" w:tplc="40090003">
       <w:start w:val="1"/>
       <w:numFmt w:val="bullet"/>
       <w:lvlText w:val="o"/>
@@ -3046,7 +3222,7 @@
         <w:rFonts w:ascii="Courier New" w:hAnsi="Courier New" w:cs="Courier New" w:hint="default"/>
       </w:rPr>
     </w:lvl>
-    <w:lvl w:ilvl="2" w:tplc="40090005" w:tentative="1">
+    <w:lvl w:ilvl="2" w:tplc="40090005">
       <w:start w:val="1"/>
       <w:numFmt w:val="bullet"/>
       <w:lvlText w:val=""/>
@@ -3058,7 +3234,7 @@
         <w:rFonts w:ascii="Wingdings" w:hAnsi="Wingdings" w:hint="default"/>
       </w:rPr>
     </w:lvl>
-    <w:lvl w:ilvl="3" w:tplc="40090001" w:tentative="1">
+    <w:lvl w:ilvl="3" w:tplc="40090001">
       <w:start w:val="1"/>
       <w:numFmt w:val="bullet"/>
       <w:lvlText w:val=""/>
@@ -3070,7 +3246,7 @@
         <w:rFonts w:ascii="Symbol" w:hAnsi="Symbol" w:hint="default"/>
       </w:rPr>
     </w:lvl>
-    <w:lvl w:ilvl="4" w:tplc="40090003" w:tentative="1">
+    <w:lvl w:ilvl="4" w:tplc="40090003">
       <w:start w:val="1"/>
       <w:numFmt w:val="bullet"/>
       <w:lvlText w:val="o"/>
@@ -3082,7 +3258,7 @@
         <w:rFonts w:ascii="Courier New" w:hAnsi="Courier New" w:cs="Courier New" w:hint="default"/>
       </w:rPr>
     </w:lvl>
-    <w:lvl w:ilvl="5" w:tplc="40090005" w:tentative="1">
+    <w:lvl w:ilvl="5" w:tplc="40090005">
       <w:start w:val="1"/>
       <w:numFmt w:val="bullet"/>
       <w:lvlText w:val=""/>
@@ -3094,7 +3270,7 @@
         <w:rFonts w:ascii="Wingdings" w:hAnsi="Wingdings" w:hint="default"/>
       </w:rPr>
     </w:lvl>
-    <w:lvl w:ilvl="6" w:tplc="40090001" w:tentative="1">
+    <w:lvl w:ilvl="6" w:tplc="40090001">
       <w:start w:val="1"/>
       <w:numFmt w:val="bullet"/>
       <w:lvlText w:val=""/>
@@ -3106,7 +3282,7 @@
         <w:rFonts w:ascii="Symbol" w:hAnsi="Symbol" w:hint="default"/>
       </w:rPr>
     </w:lvl>
-    <w:lvl w:ilvl="7" w:tplc="40090003" w:tentative="1">
+    <w:lvl w:ilvl="7" w:tplc="40090003">
       <w:start w:val="1"/>
       <w:numFmt w:val="bullet"/>
       <w:lvlText w:val="o"/>
@@ -3118,7 +3294,7 @@
         <w:rFonts w:ascii="Courier New" w:hAnsi="Courier New" w:cs="Courier New" w:hint="default"/>
       </w:rPr>
     </w:lvl>
-    <w:lvl w:ilvl="8" w:tplc="40090005" w:tentative="1">
+    <w:lvl w:ilvl="8" w:tplc="40090005">
       <w:start w:val="1"/>
       <w:numFmt w:val="bullet"/>
       <w:lvlText w:val=""/>
@@ -3147,7 +3323,7 @@
         <w:rFonts w:ascii="Courier New" w:hAnsi="Courier New" w:cs="Courier New" w:hint="default"/>
       </w:rPr>
     </w:lvl>
-    <w:lvl w:ilvl="1" w:tplc="40090003" w:tentative="1">
+    <w:lvl w:ilvl="1" w:tplc="40090003">
       <w:start w:val="1"/>
       <w:numFmt w:val="bullet"/>
       <w:lvlText w:val="o"/>
@@ -3159,7 +3335,7 @@
         <w:rFonts w:ascii="Courier New" w:hAnsi="Courier New" w:cs="Courier New" w:hint="default"/>
       </w:rPr>
     </w:lvl>
-    <w:lvl w:ilvl="2" w:tplc="40090005" w:tentative="1">
+    <w:lvl w:ilvl="2" w:tplc="40090005">
       <w:start w:val="1"/>
       <w:numFmt w:val="bullet"/>
       <w:lvlText w:val=""/>
@@ -3171,7 +3347,7 @@
         <w:rFonts w:ascii="Wingdings" w:hAnsi="Wingdings" w:hint="default"/>
       </w:rPr>
     </w:lvl>
-    <w:lvl w:ilvl="3" w:tplc="40090001" w:tentative="1">
+    <w:lvl w:ilvl="3" w:tplc="40090001">
       <w:start w:val="1"/>
       <w:numFmt w:val="bullet"/>
       <w:lvlText w:val=""/>
@@ -3183,7 +3359,7 @@
         <w:rFonts w:ascii="Symbol" w:hAnsi="Symbol" w:hint="default"/>
       </w:rPr>
     </w:lvl>
-    <w:lvl w:ilvl="4" w:tplc="40090003" w:tentative="1">
+    <w:lvl w:ilvl="4" w:tplc="40090003">
       <w:start w:val="1"/>
       <w:numFmt w:val="bullet"/>
       <w:lvlText w:val="o"/>
@@ -3195,7 +3371,7 @@
         <w:rFonts w:ascii="Courier New" w:hAnsi="Courier New" w:cs="Courier New" w:hint="default"/>
       </w:rPr>
     </w:lvl>
-    <w:lvl w:ilvl="5" w:tplc="40090005" w:tentative="1">
+    <w:lvl w:ilvl="5" w:tplc="40090005">
       <w:start w:val="1"/>
       <w:numFmt w:val="bullet"/>
       <w:lvlText w:val=""/>
@@ -3207,7 +3383,7 @@
         <w:rFonts w:ascii="Wingdings" w:hAnsi="Wingdings" w:hint="default"/>
       </w:rPr>
     </w:lvl>
-    <w:lvl w:ilvl="6" w:tplc="40090001" w:tentative="1">
+    <w:lvl w:ilvl="6" w:tplc="40090001">
       <w:start w:val="1"/>
       <w:numFmt w:val="bullet"/>
       <w:lvlText w:val=""/>
@@ -3219,7 +3395,7 @@
         <w:rFonts w:ascii="Symbol" w:hAnsi="Symbol" w:hint="default"/>
       </w:rPr>
     </w:lvl>
-    <w:lvl w:ilvl="7" w:tplc="40090003" w:tentative="1">
+    <w:lvl w:ilvl="7" w:tplc="40090003">
       <w:start w:val="1"/>
       <w:numFmt w:val="bullet"/>
       <w:lvlText w:val="o"/>
@@ -3231,7 +3407,7 @@
         <w:rFonts w:ascii="Courier New" w:hAnsi="Courier New" w:cs="Courier New" w:hint="default"/>
       </w:rPr>
     </w:lvl>
-    <w:lvl w:ilvl="8" w:tplc="40090005" w:tentative="1">
+    <w:lvl w:ilvl="8" w:tplc="40090005">
       <w:start w:val="1"/>
       <w:numFmt w:val="bullet"/>
       <w:lvlText w:val=""/>
@@ -3244,37 +3420,37 @@
       </w:rPr>
     </w:lvl>
   </w:abstractNum>
-  <w:num w:numId="1" w16cid:durableId="17977434">
+  <w:num w:numId="1" w16cid:durableId="1077553966">
     <w:abstractNumId w:val="8"/>
   </w:num>
-  <w:num w:numId="2" w16cid:durableId="988096059">
+  <w:num w:numId="2" w16cid:durableId="447893719">
     <w:abstractNumId w:val="6"/>
   </w:num>
-  <w:num w:numId="3" w16cid:durableId="310522946">
+  <w:num w:numId="3" w16cid:durableId="443578310">
     <w:abstractNumId w:val="5"/>
   </w:num>
-  <w:num w:numId="4" w16cid:durableId="1781879584">
+  <w:num w:numId="4" w16cid:durableId="604465286">
     <w:abstractNumId w:val="4"/>
   </w:num>
-  <w:num w:numId="5" w16cid:durableId="833422303">
+  <w:num w:numId="5" w16cid:durableId="1101299659">
     <w:abstractNumId w:val="7"/>
   </w:num>
-  <w:num w:numId="6" w16cid:durableId="522092509">
+  <w:num w:numId="6" w16cid:durableId="251471895">
     <w:abstractNumId w:val="3"/>
   </w:num>
-  <w:num w:numId="7" w16cid:durableId="1662346370">
+  <w:num w:numId="7" w16cid:durableId="1850213600">
     <w:abstractNumId w:val="2"/>
   </w:num>
-  <w:num w:numId="8" w16cid:durableId="1489782711">
+  <w:num w:numId="8" w16cid:durableId="1481459362">
     <w:abstractNumId w:val="1"/>
   </w:num>
-  <w:num w:numId="9" w16cid:durableId="2052415697">
+  <w:num w:numId="9" w16cid:durableId="1663267188">
     <w:abstractNumId w:val="0"/>
   </w:num>
-  <w:num w:numId="10" w16cid:durableId="1371882951">
+  <w:num w:numId="10" w16cid:durableId="1868178331">
     <w:abstractNumId w:val="10"/>
   </w:num>
-  <w:num w:numId="11" w16cid:durableId="718435896">
+  <w:num w:numId="11" w16cid:durableId="77795672">
     <w:abstractNumId w:val="9"/>
   </w:num>
 </w:numbering>
@@ -3477,7 +3653,7 @@
     <w:lsdException w:name="Medium Shading 2 Accent 1" w:uiPriority="64"/>
     <w:lsdException w:name="Medium List 1 Accent 1" w:uiPriority="65"/>
     <w:lsdException w:name="Revision" w:semiHidden="1"/>
-    <w:lsdException w:name="List Paragraph" w:uiPriority="0" w:qFormat="1"/>
+    <w:lsdException w:name="List Paragraph" w:uiPriority="34" w:qFormat="1"/>
     <w:lsdException w:name="Quote" w:uiPriority="29" w:qFormat="1"/>
     <w:lsdException w:name="Intense Quote" w:uiPriority="30" w:qFormat="1"/>
     <w:lsdException w:name="Medium List 2 Accent 1" w:uiPriority="66"/>
@@ -3670,7 +3846,7 @@
   <w:style w:type="paragraph" w:default="1" w:styleId="Normal">
     <w:name w:val="Normal"/>
     <w:qFormat/>
-    <w:rsid w:val="00277BC5"/>
+    <w:rsid w:val="00E51DC7"/>
   </w:style>
   <w:style w:type="paragraph" w:styleId="Heading1">
     <w:name w:val="heading 1"/>
@@ -3884,7 +4060,6 @@
   <w:style w:type="character" w:default="1" w:styleId="DefaultParagraphFont">
     <w:name w:val="Default Paragraph Font"/>
     <w:uiPriority w:val="1"/>
-    <w:semiHidden/>
     <w:unhideWhenUsed/>
   </w:style>
   <w:style w:type="table" w:default="1" w:styleId="TableNormal">
@@ -4085,7 +4260,7 @@
   <w:style w:type="paragraph" w:styleId="ListParagraph">
     <w:name w:val="List Paragraph"/>
     <w:basedOn w:val="Normal"/>
-    <w:link w:val="ListParagraphChar"/>
+    <w:uiPriority w:val="34"/>
     <w:qFormat/>
     <w:rsid w:val="00FC693F"/>
     <w:pPr>
@@ -14661,16 +14836,11 @@
       </w:tcPr>
     </w:tblStylePr>
   </w:style>
-  <w:style w:type="character" w:customStyle="1" w:styleId="ListParagraphChar">
-    <w:name w:val="List Paragraph Char"/>
-    <w:link w:val="ListParagraph"/>
-    <w:rsid w:val="00277BC5"/>
-  </w:style>
   <w:style w:type="table" w:styleId="TableGridLight">
     <w:name w:val="Grid Table Light"/>
     <w:basedOn w:val="TableNormal"/>
     <w:uiPriority w:val="40"/>
-    <w:rsid w:val="00277BC5"/>
+    <w:rsid w:val="00B50E86"/>
     <w:pPr>
       <w:spacing w:after="0" w:line="240" w:lineRule="auto"/>
     </w:pPr>
@@ -14678,9 +14848,9 @@
       <w:rFonts w:ascii="Calibri" w:eastAsia="Calibri" w:hAnsi="Calibri" w:cs="Mangal"/>
       <w:sz w:val="20"/>
       <w:szCs w:val="20"/>
-      <w:lang w:val="en-IN" w:eastAsia="en-IN"/>
     </w:rPr>
     <w:tblPr>
+      <w:tblInd w:w="0" w:type="nil"/>
       <w:tblBorders>
         <w:top w:val="single" w:sz="4" w:space="0" w:color="BFBFBF"/>
         <w:left w:val="single" w:sz="4" w:space="0" w:color="BFBFBF"/>

</xml_diff>

<commit_message>
feat: implement template engine and dashboard UI with job status tracking
</commit_message>
<xml_diff>
--- a/templates/ezest-updated.docx
+++ b/templates/ezest-updated.docx
@@ -175,7 +175,7 @@
           </mc:Choice>
           <mc:Fallback>
             <w:pict>
-              <v:shapetype w14:anchorId="4B07B529" id="_x0000_t32" coordsize="21600,21600" o:spt="32" o:oned="t" path="m,l21600,21600e" filled="f">
+              <v:shapetype w14:anchorId="1DE7B1AE" id="_x0000_t32" coordsize="21600,21600" o:spt="32" o:oned="t" path="m,l21600,21600e" filled="f">
                 <v:path arrowok="t" fillok="f" o:connecttype="none"/>
                 <o:lock v:ext="edit" shapetype="t"/>
               </v:shapetype>
@@ -986,6 +986,16 @@
                 <w:color w:val="333333"/>
                 <w:lang w:val="en-ZA" w:eastAsia="en-IN"/>
               </w:rPr>
+              <w:t xml:space="preserve">  </w:t>
+            </w:r>
+            <w:r>
+              <w:rPr>
+                <w:rFonts w:ascii="Segoe UI" w:eastAsia="MS Mincho" w:hAnsi="Segoe UI" w:cs="Segoe UI"/>
+                <w:b/>
+                <w:bCs/>
+                <w:color w:val="333333"/>
+                <w:lang w:val="en-ZA" w:eastAsia="en-IN"/>
+              </w:rPr>
               <w:t xml:space="preserve">Duration: </w:t>
             </w:r>
             <w:proofErr w:type="gramStart"/>
@@ -1162,7 +1172,7 @@
                 <w:color w:val="333333"/>
                 <w:lang w:val="en-ZA" w:eastAsia="en-IN"/>
               </w:rPr>
-              <w:t>.</w:t>
+              <w:t>.project_</w:t>
             </w:r>
             <w:proofErr w:type="gramStart"/>
             <w:r>
@@ -1285,9 +1295,8 @@
                 <w:color w:val="333333"/>
                 <w:lang w:val="en-ZA" w:eastAsia="en-IN"/>
               </w:rPr>
-              <w:t xml:space="preserve">", ") if </w:t>
-            </w:r>
-            <w:proofErr w:type="spellStart"/>
+              <w:t>', '</w:t>
+            </w:r>
             <w:proofErr w:type="gramStart"/>
             <w:r>
               <w:rPr>
@@ -1297,30 +1306,7 @@
                 <w:color w:val="333333"/>
                 <w:lang w:val="en-ZA" w:eastAsia="en-IN"/>
               </w:rPr>
-              <w:t>exp.technologies</w:t>
-            </w:r>
-            <w:proofErr w:type="spellEnd"/>
-            <w:proofErr w:type="gramEnd"/>
-            <w:r>
-              <w:rPr>
-                <w:rFonts w:ascii="Segoe UI" w:eastAsia="MS Mincho" w:hAnsi="Segoe UI" w:cs="Segoe UI"/>
-                <w:b/>
-                <w:bCs/>
-                <w:color w:val="333333"/>
-                <w:lang w:val="en-ZA" w:eastAsia="en-IN"/>
-              </w:rPr>
-              <w:t xml:space="preserve"> else "</w:t>
-            </w:r>
-            <w:proofErr w:type="gramStart"/>
-            <w:r>
-              <w:rPr>
-                <w:rFonts w:ascii="Segoe UI" w:eastAsia="MS Mincho" w:hAnsi="Segoe UI" w:cs="Segoe UI"/>
-                <w:b/>
-                <w:bCs/>
-                <w:color w:val="333333"/>
-                <w:lang w:val="en-ZA" w:eastAsia="en-IN"/>
-              </w:rPr>
-              <w:t>" }</w:t>
+              <w:t>) }</w:t>
             </w:r>
             <w:proofErr w:type="gramEnd"/>
             <w:r>
@@ -1403,8 +1389,9 @@
                 <w:color w:val="333333"/>
                 <w:lang w:val="en-ZA" w:eastAsia="en-IN"/>
               </w:rPr>
-              <w:t xml:space="preserve"> </w:t>
-            </w:r>
+              <w:t xml:space="preserve"> and </w:t>
+            </w:r>
+            <w:proofErr w:type="spellStart"/>
             <w:proofErr w:type="gramStart"/>
             <w:r>
               <w:rPr>
@@ -1414,7 +1401,7 @@
                 <w:color w:val="333333"/>
                 <w:lang w:val="en-ZA" w:eastAsia="en-IN"/>
               </w:rPr>
-              <w:t>%}{</w:t>
+              <w:t>exp.responsibilities</w:t>
             </w:r>
             <w:proofErr w:type="gramEnd"/>
             <w:r>
@@ -1425,7 +1412,18 @@
                 <w:color w:val="333333"/>
                 <w:lang w:val="en-ZA" w:eastAsia="en-IN"/>
               </w:rPr>
-              <w:t xml:space="preserve">% for r in </w:t>
+              <w:t>|length</w:t>
+            </w:r>
+            <w:proofErr w:type="spellEnd"/>
+            <w:r>
+              <w:rPr>
+                <w:rFonts w:ascii="Segoe UI" w:hAnsi="Segoe UI" w:cs="Segoe UI"/>
+                <w:b/>
+                <w:bCs/>
+                <w:color w:val="333333"/>
+                <w:lang w:val="en-ZA" w:eastAsia="en-IN"/>
+              </w:rPr>
+              <w:t xml:space="preserve"> &gt; 0 %} {% for r in </w:t>
             </w:r>
             <w:proofErr w:type="spellStart"/>
             <w:proofErr w:type="gramStart"/>
@@ -1483,129 +1481,95 @@
                 <w:color w:val="333333"/>
                 <w:lang w:val="en-ZA" w:eastAsia="en-IN"/>
               </w:rPr>
-              <w:t xml:space="preserve"> </w:t>
-            </w:r>
-            <w:proofErr w:type="gramStart"/>
+              <w:t xml:space="preserve"> }} {% </w:t>
+            </w:r>
+            <w:proofErr w:type="spellStart"/>
             <w:r>
               <w:rPr>
                 <w:rFonts w:ascii="Segoe UI" w:hAnsi="Segoe UI" w:cs="Segoe UI"/>
                 <w:color w:val="333333"/>
                 <w:lang w:val="en-ZA" w:eastAsia="en-IN"/>
               </w:rPr>
-              <w:t>}}</w:t>
-            </w:r>
+              <w:t>endfor</w:t>
+            </w:r>
+            <w:proofErr w:type="spellEnd"/>
             <w:r>
               <w:rPr>
                 <w:rFonts w:ascii="Segoe UI" w:hAnsi="Segoe UI" w:cs="Segoe UI"/>
                 <w:color w:val="333333"/>
                 <w:lang w:val="en-ZA" w:eastAsia="en-IN"/>
               </w:rPr>
-              <w:t>{</w:t>
-            </w:r>
-            <w:proofErr w:type="gramEnd"/>
-            <w:r>
+              <w:t xml:space="preserve"> %} {% else %}</w:t>
+            </w:r>
+          </w:p>
+          <w:p>
+            <w:pPr>
+              <w:numPr>
+                <w:ilvl w:val="0"/>
+                <w:numId w:val="11"/>
+              </w:numPr>
+              <w:spacing w:line="360" w:lineRule="auto"/>
+              <w:contextualSpacing/>
+              <w:jc w:val="both"/>
               <w:rPr>
                 <w:rFonts w:ascii="Segoe UI" w:hAnsi="Segoe UI" w:cs="Segoe UI"/>
                 <w:color w:val="333333"/>
                 <w:lang w:val="en-ZA" w:eastAsia="en-IN"/>
               </w:rPr>
-              <w:t xml:space="preserve">% </w:t>
-            </w:r>
-            <w:proofErr w:type="spellStart"/>
+            </w:pPr>
+            <w:proofErr w:type="gramStart"/>
             <w:r>
               <w:rPr>
                 <w:rFonts w:ascii="Segoe UI" w:hAnsi="Segoe UI" w:cs="Segoe UI"/>
                 <w:color w:val="333333"/>
                 <w:lang w:val="en-ZA" w:eastAsia="en-IN"/>
               </w:rPr>
-              <w:t>endfor</w:t>
-            </w:r>
-            <w:proofErr w:type="spellEnd"/>
+              <w:t xml:space="preserve">{{ </w:t>
+            </w:r>
+            <w:proofErr w:type="spellStart"/>
             <w:r>
               <w:rPr>
                 <w:rFonts w:ascii="Segoe UI" w:hAnsi="Segoe UI" w:cs="Segoe UI"/>
                 <w:color w:val="333333"/>
                 <w:lang w:val="en-ZA" w:eastAsia="en-IN"/>
               </w:rPr>
-              <w:t xml:space="preserve"> %}</w:t>
-            </w:r>
+              <w:t>exp</w:t>
+            </w:r>
+            <w:proofErr w:type="gramEnd"/>
             <w:r>
               <w:rPr>
                 <w:rFonts w:ascii="Segoe UI" w:hAnsi="Segoe UI" w:cs="Segoe UI"/>
                 <w:color w:val="333333"/>
                 <w:lang w:val="en-ZA" w:eastAsia="en-IN"/>
               </w:rPr>
-              <w:t xml:space="preserve"> </w:t>
-            </w:r>
+              <w:t>.</w:t>
+            </w:r>
+            <w:proofErr w:type="gramStart"/>
             <w:r>
               <w:rPr>
                 <w:rFonts w:ascii="Segoe UI" w:hAnsi="Segoe UI" w:cs="Segoe UI"/>
                 <w:color w:val="333333"/>
                 <w:lang w:val="en-ZA" w:eastAsia="en-IN"/>
               </w:rPr>
-              <w:t>{% else %}</w:t>
-            </w:r>
+              <w:t>description</w:t>
+            </w:r>
+            <w:proofErr w:type="spellEnd"/>
             <w:r>
               <w:rPr>
                 <w:rFonts w:ascii="Segoe UI" w:hAnsi="Segoe UI" w:cs="Segoe UI"/>
                 <w:color w:val="333333"/>
                 <w:lang w:val="en-ZA" w:eastAsia="en-IN"/>
               </w:rPr>
-              <w:t xml:space="preserve"> </w:t>
-            </w:r>
-            <w:proofErr w:type="gramStart"/>
+              <w:t xml:space="preserve"> }</w:t>
+            </w:r>
+            <w:proofErr w:type="gramEnd"/>
             <w:r>
               <w:rPr>
                 <w:rFonts w:ascii="Segoe UI" w:hAnsi="Segoe UI" w:cs="Segoe UI"/>
                 <w:color w:val="333333"/>
                 <w:lang w:val="en-ZA" w:eastAsia="en-IN"/>
               </w:rPr>
-              <w:t xml:space="preserve">{{ </w:t>
-            </w:r>
-            <w:proofErr w:type="spellStart"/>
-            <w:r>
-              <w:rPr>
-                <w:rFonts w:ascii="Segoe UI" w:hAnsi="Segoe UI" w:cs="Segoe UI"/>
-                <w:color w:val="333333"/>
-                <w:lang w:val="en-ZA" w:eastAsia="en-IN"/>
-              </w:rPr>
-              <w:t>exp</w:t>
-            </w:r>
-            <w:proofErr w:type="gramEnd"/>
-            <w:r>
-              <w:rPr>
-                <w:rFonts w:ascii="Segoe UI" w:hAnsi="Segoe UI" w:cs="Segoe UI"/>
-                <w:color w:val="333333"/>
-                <w:lang w:val="en-ZA" w:eastAsia="en-IN"/>
-              </w:rPr>
-              <w:t>.</w:t>
-            </w:r>
-            <w:proofErr w:type="gramStart"/>
-            <w:r>
-              <w:rPr>
-                <w:rFonts w:ascii="Segoe UI" w:hAnsi="Segoe UI" w:cs="Segoe UI"/>
-                <w:color w:val="333333"/>
-                <w:lang w:val="en-ZA" w:eastAsia="en-IN"/>
-              </w:rPr>
-              <w:t>description</w:t>
-            </w:r>
-            <w:proofErr w:type="spellEnd"/>
-            <w:r>
-              <w:rPr>
-                <w:rFonts w:ascii="Segoe UI" w:hAnsi="Segoe UI" w:cs="Segoe UI"/>
-                <w:color w:val="333333"/>
-                <w:lang w:val="en-ZA" w:eastAsia="en-IN"/>
-              </w:rPr>
-              <w:t xml:space="preserve"> }}{</w:t>
-            </w:r>
-            <w:proofErr w:type="gramEnd"/>
-            <w:r>
-              <w:rPr>
-                <w:rFonts w:ascii="Segoe UI" w:hAnsi="Segoe UI" w:cs="Segoe UI"/>
-                <w:color w:val="333333"/>
-                <w:lang w:val="en-ZA" w:eastAsia="en-IN"/>
-              </w:rPr>
-              <w:t>% endif %}</w:t>
+              <w:t>} {% endif %}</w:t>
             </w:r>
           </w:p>
         </w:tc>
@@ -1689,6 +1653,7 @@
           <w:sz w:val="28"/>
           <w:szCs w:val="28"/>
         </w:rPr>
+        <w:lastRenderedPageBreak/>
         <w:t>Other Notable Projects</w:t>
       </w:r>
     </w:p>
@@ -1740,7 +1705,6 @@
                 <w:sz w:val="24"/>
                 <w:szCs w:val="24"/>
               </w:rPr>
-              <w:lastRenderedPageBreak/>
               <w:t>Project</w:t>
             </w:r>
           </w:p>

</xml_diff>

<commit_message>
fix: update Dockerfile for Cloud Run compatibility and standardize resume template formatting
</commit_message>
<xml_diff>
--- a/templates/ezest-updated.docx
+++ b/templates/ezest-updated.docx
@@ -175,7 +175,7 @@
           </mc:Choice>
           <mc:Fallback>
             <w:pict>
-              <v:shapetype w14:anchorId="1DE7B1AE" id="_x0000_t32" coordsize="21600,21600" o:spt="32" o:oned="t" path="m,l21600,21600e" filled="f">
+              <v:shapetype w14:anchorId="26EF5044" id="_x0000_t32" coordsize="21600,21600" o:spt="32" o:oned="t" path="m,l21600,21600e" filled="f">
                 <v:path arrowok="t" fillok="f" o:connecttype="none"/>
                 <o:lock v:ext="edit" shapetype="t"/>
               </v:shapetype>
@@ -520,7 +520,6 @@
         </w:rPr>
         <w:br/>
       </w:r>
-      <w:proofErr w:type="gramStart"/>
       <w:r>
         <w:rPr>
           <w:rFonts w:ascii="Calibri" w:eastAsia="MS Mincho" w:hAnsi="Calibri" w:cs="Calibri"/>
@@ -529,62 +528,7 @@
           <w:sz w:val="28"/>
           <w:szCs w:val="28"/>
         </w:rPr>
-        <w:t xml:space="preserve">{{ </w:t>
-      </w:r>
-      <w:proofErr w:type="spellStart"/>
-      <w:r>
-        <w:rPr>
-          <w:rFonts w:ascii="Calibri" w:eastAsia="MS Mincho" w:hAnsi="Calibri" w:cs="Calibri"/>
-          <w:b/>
-          <w:color w:val="17365D"/>
-          <w:sz w:val="28"/>
-          <w:szCs w:val="28"/>
-        </w:rPr>
-        <w:t>tools</w:t>
-      </w:r>
-      <w:proofErr w:type="gramEnd"/>
-      <w:r>
-        <w:rPr>
-          <w:rFonts w:ascii="Calibri" w:eastAsia="MS Mincho" w:hAnsi="Calibri" w:cs="Calibri"/>
-          <w:b/>
-          <w:color w:val="17365D"/>
-          <w:sz w:val="28"/>
-          <w:szCs w:val="28"/>
-        </w:rPr>
-        <w:t>_</w:t>
-      </w:r>
-      <w:proofErr w:type="gramStart"/>
-      <w:r>
-        <w:rPr>
-          <w:rFonts w:ascii="Calibri" w:eastAsia="MS Mincho" w:hAnsi="Calibri" w:cs="Calibri"/>
-          <w:b/>
-          <w:color w:val="17365D"/>
-          <w:sz w:val="28"/>
-          <w:szCs w:val="28"/>
-        </w:rPr>
-        <w:t>title</w:t>
-      </w:r>
-      <w:proofErr w:type="spellEnd"/>
-      <w:r>
-        <w:rPr>
-          <w:rFonts w:ascii="Calibri" w:eastAsia="MS Mincho" w:hAnsi="Calibri" w:cs="Calibri"/>
-          <w:b/>
-          <w:color w:val="17365D"/>
-          <w:sz w:val="28"/>
-          <w:szCs w:val="28"/>
-        </w:rPr>
-        <w:t xml:space="preserve"> }</w:t>
-      </w:r>
-      <w:proofErr w:type="gramEnd"/>
-      <w:r>
-        <w:rPr>
-          <w:rFonts w:ascii="Calibri" w:eastAsia="MS Mincho" w:hAnsi="Calibri" w:cs="Calibri"/>
-          <w:b/>
-          <w:color w:val="17365D"/>
-          <w:sz w:val="28"/>
-          <w:szCs w:val="28"/>
-        </w:rPr>
-        <w:t>}</w:t>
+        <w:t>Tools and Technologies</w:t>
       </w:r>
     </w:p>
     <w:p>
@@ -680,12 +624,22 @@
               <w:widowControl w:val="0"/>
               <w:spacing w:before="240" w:after="240"/>
               <w:rPr>
+                <w:rFonts w:ascii="Segoe UI" w:hAnsi="Segoe UI" w:cs="Segoe UI"/>
+                <w:b/>
+                <w:bCs/>
+                <w:sz w:val="20"/>
+                <w:szCs w:val="20"/>
                 <w:lang w:val="en-IN"/>
               </w:rPr>
             </w:pPr>
             <w:proofErr w:type="gramStart"/>
             <w:r>
               <w:rPr>
+                <w:rFonts w:ascii="Segoe UI" w:hAnsi="Segoe UI" w:cs="Segoe UI"/>
+                <w:b/>
+                <w:bCs/>
+                <w:sz w:val="20"/>
+                <w:szCs w:val="20"/>
                 <w:lang w:val="en-IN"/>
               </w:rPr>
               <w:t xml:space="preserve">{{ </w:t>
@@ -693,6 +647,11 @@
             <w:proofErr w:type="spellStart"/>
             <w:r>
               <w:rPr>
+                <w:rFonts w:ascii="Segoe UI" w:hAnsi="Segoe UI" w:cs="Segoe UI"/>
+                <w:b/>
+                <w:bCs/>
+                <w:sz w:val="20"/>
+                <w:szCs w:val="20"/>
                 <w:lang w:val="en-IN"/>
               </w:rPr>
               <w:t>r</w:t>
@@ -700,6 +659,11 @@
             <w:proofErr w:type="gramEnd"/>
             <w:r>
               <w:rPr>
+                <w:rFonts w:ascii="Segoe UI" w:hAnsi="Segoe UI" w:cs="Segoe UI"/>
+                <w:b/>
+                <w:bCs/>
+                <w:sz w:val="20"/>
+                <w:szCs w:val="20"/>
                 <w:lang w:val="en-IN"/>
               </w:rPr>
               <w:t>.left</w:t>
@@ -707,6 +671,11 @@
             <w:proofErr w:type="spellEnd"/>
             <w:r>
               <w:rPr>
+                <w:rFonts w:ascii="Segoe UI" w:hAnsi="Segoe UI" w:cs="Segoe UI"/>
+                <w:b/>
+                <w:bCs/>
+                <w:sz w:val="20"/>
+                <w:szCs w:val="20"/>
                 <w:lang w:val="en-IN"/>
               </w:rPr>
               <w:t xml:space="preserve"> }}</w:t>
@@ -731,40 +700,58 @@
               <w:widowControl w:val="0"/>
               <w:spacing w:before="240" w:after="240"/>
               <w:rPr>
+                <w:rFonts w:ascii="Segoe UI" w:hAnsi="Segoe UI" w:cs="Segoe UI"/>
                 <w:color w:val="333333"/>
+                <w:sz w:val="20"/>
+                <w:szCs w:val="20"/>
               </w:rPr>
             </w:pPr>
             <w:proofErr w:type="gramStart"/>
             <w:r>
               <w:rPr>
+                <w:rFonts w:ascii="Segoe UI" w:hAnsi="Segoe UI" w:cs="Segoe UI"/>
                 <w:color w:val="333333"/>
+                <w:sz w:val="20"/>
+                <w:szCs w:val="20"/>
               </w:rPr>
               <w:t xml:space="preserve">{{ </w:t>
             </w:r>
             <w:proofErr w:type="spellStart"/>
             <w:r>
               <w:rPr>
+                <w:rFonts w:ascii="Segoe UI" w:hAnsi="Segoe UI" w:cs="Segoe UI"/>
                 <w:color w:val="333333"/>
+                <w:sz w:val="20"/>
+                <w:szCs w:val="20"/>
               </w:rPr>
               <w:t>r</w:t>
             </w:r>
             <w:proofErr w:type="gramEnd"/>
             <w:r>
               <w:rPr>
+                <w:rFonts w:ascii="Segoe UI" w:hAnsi="Segoe UI" w:cs="Segoe UI"/>
                 <w:color w:val="333333"/>
+                <w:sz w:val="20"/>
+                <w:szCs w:val="20"/>
               </w:rPr>
               <w:t>.</w:t>
             </w:r>
             <w:r>
               <w:rPr>
+                <w:rFonts w:ascii="Segoe UI" w:hAnsi="Segoe UI" w:cs="Segoe UI"/>
                 <w:color w:val="333333"/>
+                <w:sz w:val="20"/>
+                <w:szCs w:val="20"/>
               </w:rPr>
               <w:t>right</w:t>
             </w:r>
             <w:proofErr w:type="spellEnd"/>
             <w:r>
               <w:rPr>
+                <w:rFonts w:ascii="Segoe UI" w:hAnsi="Segoe UI" w:cs="Segoe UI"/>
                 <w:color w:val="333333"/>
+                <w:sz w:val="20"/>
+                <w:szCs w:val="20"/>
               </w:rPr>
               <w:t xml:space="preserve"> }}</w:t>
             </w:r>
@@ -1145,8 +1132,6 @@
             <w:r>
               <w:rPr>
                 <w:rFonts w:ascii="Segoe UI" w:eastAsia="MS Mincho" w:hAnsi="Segoe UI" w:cs="Segoe UI"/>
-                <w:b/>
-                <w:bCs/>
                 <w:color w:val="333333"/>
                 <w:lang w:val="en-ZA" w:eastAsia="en-IN"/>
               </w:rPr>
@@ -1156,8 +1141,6 @@
             <w:r>
               <w:rPr>
                 <w:rFonts w:ascii="Segoe UI" w:eastAsia="MS Mincho" w:hAnsi="Segoe UI" w:cs="Segoe UI"/>
-                <w:b/>
-                <w:bCs/>
                 <w:color w:val="333333"/>
                 <w:lang w:val="en-ZA" w:eastAsia="en-IN"/>
               </w:rPr>
@@ -1167,8 +1150,6 @@
             <w:r>
               <w:rPr>
                 <w:rFonts w:ascii="Segoe UI" w:eastAsia="MS Mincho" w:hAnsi="Segoe UI" w:cs="Segoe UI"/>
-                <w:b/>
-                <w:bCs/>
                 <w:color w:val="333333"/>
                 <w:lang w:val="en-ZA" w:eastAsia="en-IN"/>
               </w:rPr>
@@ -1178,8 +1159,6 @@
             <w:r>
               <w:rPr>
                 <w:rFonts w:ascii="Segoe UI" w:eastAsia="MS Mincho" w:hAnsi="Segoe UI" w:cs="Segoe UI"/>
-                <w:b/>
-                <w:bCs/>
                 <w:color w:val="333333"/>
                 <w:lang w:val="en-ZA" w:eastAsia="en-IN"/>
               </w:rPr>
@@ -1189,8 +1168,6 @@
             <w:r>
               <w:rPr>
                 <w:rFonts w:ascii="Segoe UI" w:eastAsia="MS Mincho" w:hAnsi="Segoe UI" w:cs="Segoe UI"/>
-                <w:b/>
-                <w:bCs/>
                 <w:color w:val="333333"/>
                 <w:lang w:val="en-ZA" w:eastAsia="en-IN"/>
               </w:rPr>
@@ -1200,8 +1177,6 @@
             <w:r>
               <w:rPr>
                 <w:rFonts w:ascii="Segoe UI" w:eastAsia="MS Mincho" w:hAnsi="Segoe UI" w:cs="Segoe UI"/>
-                <w:b/>
-                <w:bCs/>
                 <w:color w:val="333333"/>
                 <w:lang w:val="en-ZA" w:eastAsia="en-IN"/>
               </w:rPr>
@@ -1224,14 +1199,11 @@
             <w:r>
               <w:rPr>
                 <w:rFonts w:ascii="Segoe UI" w:eastAsia="MS Mincho" w:hAnsi="Segoe UI" w:cs="Segoe UI"/>
-                <w:b/>
-                <w:bCs/>
                 <w:color w:val="333333"/>
                 <w:lang w:val="en-ZA" w:eastAsia="en-IN"/>
               </w:rPr>
-              <w:t xml:space="preserve">Technology: </w:t>
-            </w:r>
-            <w:proofErr w:type="gramStart"/>
+              <w:t>Technologies</w:t>
+            </w:r>
             <w:r>
               <w:rPr>
                 <w:rFonts w:ascii="Segoe UI" w:eastAsia="MS Mincho" w:hAnsi="Segoe UI" w:cs="Segoe UI"/>
@@ -1240,80 +1212,75 @@
                 <w:color w:val="333333"/>
                 <w:lang w:val="en-ZA" w:eastAsia="en-IN"/>
               </w:rPr>
-              <w:t xml:space="preserve">{{ </w:t>
-            </w:r>
-            <w:proofErr w:type="spellStart"/>
+              <w:t xml:space="preserve">: </w:t>
+            </w:r>
+            <w:proofErr w:type="gramStart"/>
             <w:r>
               <w:rPr>
                 <w:rFonts w:ascii="Segoe UI" w:eastAsia="MS Mincho" w:hAnsi="Segoe UI" w:cs="Segoe UI"/>
-                <w:b/>
-                <w:bCs/>
                 <w:color w:val="333333"/>
                 <w:lang w:val="en-ZA" w:eastAsia="en-IN"/>
               </w:rPr>
-              <w:t>exp</w:t>
-            </w:r>
-            <w:proofErr w:type="gramEnd"/>
+              <w:t xml:space="preserve">{{ </w:t>
+            </w:r>
+            <w:proofErr w:type="spellStart"/>
             <w:r>
               <w:rPr>
                 <w:rFonts w:ascii="Segoe UI" w:eastAsia="MS Mincho" w:hAnsi="Segoe UI" w:cs="Segoe UI"/>
-                <w:b/>
-                <w:bCs/>
                 <w:color w:val="333333"/>
                 <w:lang w:val="en-ZA" w:eastAsia="en-IN"/>
               </w:rPr>
-              <w:t>.technologies</w:t>
-            </w:r>
-            <w:proofErr w:type="spellEnd"/>
+              <w:t>exp</w:t>
+            </w:r>
+            <w:proofErr w:type="gramEnd"/>
             <w:r>
               <w:rPr>
                 <w:rFonts w:ascii="Segoe UI" w:eastAsia="MS Mincho" w:hAnsi="Segoe UI" w:cs="Segoe UI"/>
-                <w:b/>
-                <w:bCs/>
                 <w:color w:val="333333"/>
                 <w:lang w:val="en-ZA" w:eastAsia="en-IN"/>
               </w:rPr>
-              <w:t xml:space="preserve"> | </w:t>
-            </w:r>
-            <w:proofErr w:type="gramStart"/>
+              <w:t>.technologies</w:t>
+            </w:r>
+            <w:proofErr w:type="spellEnd"/>
             <w:r>
               <w:rPr>
                 <w:rFonts w:ascii="Segoe UI" w:eastAsia="MS Mincho" w:hAnsi="Segoe UI" w:cs="Segoe UI"/>
-                <w:b/>
-                <w:bCs/>
                 <w:color w:val="333333"/>
                 <w:lang w:val="en-ZA" w:eastAsia="en-IN"/>
               </w:rPr>
-              <w:t>join(</w:t>
-            </w:r>
-            <w:proofErr w:type="gramEnd"/>
+              <w:t xml:space="preserve"> | </w:t>
+            </w:r>
+            <w:proofErr w:type="gramStart"/>
             <w:r>
               <w:rPr>
                 <w:rFonts w:ascii="Segoe UI" w:eastAsia="MS Mincho" w:hAnsi="Segoe UI" w:cs="Segoe UI"/>
-                <w:b/>
-                <w:bCs/>
                 <w:color w:val="333333"/>
                 <w:lang w:val="en-ZA" w:eastAsia="en-IN"/>
               </w:rPr>
-              <w:t>', '</w:t>
-            </w:r>
-            <w:proofErr w:type="gramStart"/>
+              <w:t>join(</w:t>
+            </w:r>
+            <w:proofErr w:type="gramEnd"/>
             <w:r>
               <w:rPr>
                 <w:rFonts w:ascii="Segoe UI" w:eastAsia="MS Mincho" w:hAnsi="Segoe UI" w:cs="Segoe UI"/>
-                <w:b/>
-                <w:bCs/>
                 <w:color w:val="333333"/>
                 <w:lang w:val="en-ZA" w:eastAsia="en-IN"/>
               </w:rPr>
+              <w:t>', '</w:t>
+            </w:r>
+            <w:proofErr w:type="gramStart"/>
+            <w:r>
+              <w:rPr>
+                <w:rFonts w:ascii="Segoe UI" w:eastAsia="MS Mincho" w:hAnsi="Segoe UI" w:cs="Segoe UI"/>
+                <w:color w:val="333333"/>
+                <w:lang w:val="en-ZA" w:eastAsia="en-IN"/>
+              </w:rPr>
               <w:t>) }</w:t>
             </w:r>
             <w:proofErr w:type="gramEnd"/>
             <w:r>
               <w:rPr>
                 <w:rFonts w:ascii="Segoe UI" w:eastAsia="MS Mincho" w:hAnsi="Segoe UI" w:cs="Segoe UI"/>
-                <w:b/>
-                <w:bCs/>
                 <w:color w:val="333333"/>
                 <w:lang w:val="en-ZA" w:eastAsia="en-IN"/>
               </w:rPr>
@@ -1571,6 +1538,33 @@
               </w:rPr>
               <w:t>} {% endif %}</w:t>
             </w:r>
+          </w:p>
+        </w:tc>
+      </w:tr>
+      <w:tr>
+        <w:tc>
+          <w:tcPr>
+            <w:tcW w:w="8856" w:type="dxa"/>
+            <w:tcBorders>
+              <w:top w:val="single" w:sz="4" w:space="0" w:color="BFBFBF"/>
+              <w:left w:val="single" w:sz="4" w:space="0" w:color="BFBFBF"/>
+              <w:bottom w:val="single" w:sz="4" w:space="0" w:color="BFBFBF"/>
+              <w:right w:val="single" w:sz="4" w:space="0" w:color="BFBFBF"/>
+            </w:tcBorders>
+          </w:tcPr>
+          <w:p>
+            <w:pPr>
+              <w:widowControl w:val="0"/>
+              <w:spacing w:before="120" w:after="120" w:line="360" w:lineRule="auto"/>
+              <w:jc w:val="both"/>
+              <w:rPr>
+                <w:rFonts w:ascii="Segoe UI" w:eastAsia="MS Mincho" w:hAnsi="Segoe UI" w:cs="Segoe UI"/>
+                <w:b/>
+                <w:bCs/>
+                <w:color w:val="333333"/>
+                <w:lang w:val="en-ZA" w:eastAsia="en-IN"/>
+              </w:rPr>
+            </w:pPr>
           </w:p>
         </w:tc>
       </w:tr>
@@ -1653,7 +1647,6 @@
           <w:sz w:val="28"/>
           <w:szCs w:val="28"/>
         </w:rPr>
-        <w:lastRenderedPageBreak/>
         <w:t>Other Notable Projects</w:t>
       </w:r>
     </w:p>

</xml_diff>

<commit_message>
feat(template): dynamic row cloning for ezest-coded; pre-population via python-docx; fix color handling and robust cloning; remove placeholder rows before render
</commit_message>
<xml_diff>
--- a/templates/ezest-updated.docx
+++ b/templates/ezest-updated.docx
@@ -56,58 +56,7 @@
           <w:sz w:val="20"/>
           <w:szCs w:val="20"/>
         </w:rPr>
-        <w:t>(</w:t>
-      </w:r>
-      <w:proofErr w:type="gramStart"/>
-      <w:r>
-        <w:rPr>
-          <w:rFonts w:ascii="Segoe UI" w:eastAsia="MS Mincho" w:hAnsi="Segoe UI" w:cs="Segoe UI"/>
-          <w:b/>
-          <w:sz w:val="20"/>
-          <w:szCs w:val="20"/>
-        </w:rPr>
-        <w:t xml:space="preserve">{{ </w:t>
-      </w:r>
-      <w:proofErr w:type="spellStart"/>
-      <w:r>
-        <w:rPr>
-          <w:rFonts w:ascii="Segoe UI" w:eastAsia="MS Mincho" w:hAnsi="Segoe UI" w:cs="Segoe UI"/>
-          <w:b/>
-          <w:sz w:val="20"/>
-          <w:szCs w:val="20"/>
-        </w:rPr>
-        <w:t>contact</w:t>
-      </w:r>
-      <w:proofErr w:type="gramEnd"/>
-      <w:r>
-        <w:rPr>
-          <w:rFonts w:ascii="Segoe UI" w:eastAsia="MS Mincho" w:hAnsi="Segoe UI" w:cs="Segoe UI"/>
-          <w:b/>
-          <w:sz w:val="20"/>
-          <w:szCs w:val="20"/>
-        </w:rPr>
-        <w:t>_</w:t>
-      </w:r>
-      <w:proofErr w:type="gramStart"/>
-      <w:r>
-        <w:rPr>
-          <w:rFonts w:ascii="Segoe UI" w:eastAsia="MS Mincho" w:hAnsi="Segoe UI" w:cs="Segoe UI"/>
-          <w:b/>
-          <w:sz w:val="20"/>
-          <w:szCs w:val="20"/>
-        </w:rPr>
-        <w:t>info.title</w:t>
-      </w:r>
-      <w:proofErr w:type="spellEnd"/>
-      <w:proofErr w:type="gramEnd"/>
-      <w:r>
-        <w:rPr>
-          <w:rFonts w:ascii="Segoe UI" w:eastAsia="MS Mincho" w:hAnsi="Segoe UI" w:cs="Segoe UI"/>
-          <w:b/>
-          <w:sz w:val="20"/>
-          <w:szCs w:val="20"/>
-        </w:rPr>
-        <w:t xml:space="preserve"> }})</w:t>
+        <w:t>({{ contact_info.title }})</w:t>
       </w:r>
       <w:r>
         <w:rPr>
@@ -175,7 +124,7 @@
           </mc:Choice>
           <mc:Fallback>
             <w:pict>
-              <v:shapetype w14:anchorId="26EF5044" id="_x0000_t32" coordsize="21600,21600" o:spt="32" o:oned="t" path="m,l21600,21600e" filled="f">
+              <v:shapetype w14:anchorId="1BCC7B7F" id="_x0000_t32" coordsize="21600,21600" o:spt="32" o:oned="t" path="m,l21600,21600e" filled="f">
                 <v:path arrowok="t" fillok="f" o:connecttype="none"/>
                 <o:lock v:ext="edit" shapetype="t"/>
               </v:shapetype>
@@ -255,35 +204,7 @@
               <w:rPr>
                 <w:rFonts w:ascii="Cambria" w:eastAsia="MS Mincho" w:hAnsi="Cambria" w:cs="Times New Roman"/>
               </w:rPr>
-              <w:t xml:space="preserve">{% if </w:t>
-            </w:r>
-            <w:proofErr w:type="spellStart"/>
-            <w:r>
-              <w:rPr>
-                <w:rFonts w:ascii="Cambria" w:eastAsia="MS Mincho" w:hAnsi="Cambria" w:cs="Times New Roman"/>
-              </w:rPr>
-              <w:t>summary_bullets</w:t>
-            </w:r>
-            <w:proofErr w:type="spellEnd"/>
-            <w:r>
-              <w:rPr>
-                <w:rFonts w:ascii="Cambria" w:eastAsia="MS Mincho" w:hAnsi="Cambria" w:cs="Times New Roman"/>
-              </w:rPr>
-              <w:t xml:space="preserve"> and </w:t>
-            </w:r>
-            <w:proofErr w:type="spellStart"/>
-            <w:r>
-              <w:rPr>
-                <w:rFonts w:ascii="Cambria" w:eastAsia="MS Mincho" w:hAnsi="Cambria" w:cs="Times New Roman"/>
-              </w:rPr>
-              <w:t>summary_bullets|length</w:t>
-            </w:r>
-            <w:proofErr w:type="spellEnd"/>
-            <w:r>
-              <w:rPr>
-                <w:rFonts w:ascii="Cambria" w:eastAsia="MS Mincho" w:hAnsi="Cambria" w:cs="Times New Roman"/>
-              </w:rPr>
-              <w:t xml:space="preserve"> &gt; 0 %}</w:t>
+              <w:t>{% if summary_bullets and summary_bullets|length &gt; 0 %}</w:t>
             </w:r>
           </w:p>
           <w:p>
@@ -299,35 +220,7 @@
               <w:rPr>
                 <w:rFonts w:ascii="Cambria" w:eastAsia="MS Mincho" w:hAnsi="Cambria" w:cs="Times New Roman"/>
               </w:rPr>
-              <w:t xml:space="preserve">{% for </w:t>
-            </w:r>
-            <w:proofErr w:type="spellStart"/>
-            <w:r>
-              <w:rPr>
-                <w:rFonts w:ascii="Cambria" w:eastAsia="MS Mincho" w:hAnsi="Cambria" w:cs="Times New Roman"/>
-              </w:rPr>
-              <w:t>single_line</w:t>
-            </w:r>
-            <w:proofErr w:type="spellEnd"/>
-            <w:r>
-              <w:rPr>
-                <w:rFonts w:ascii="Cambria" w:eastAsia="MS Mincho" w:hAnsi="Cambria" w:cs="Times New Roman"/>
-              </w:rPr>
-              <w:t xml:space="preserve"> in </w:t>
-            </w:r>
-            <w:proofErr w:type="spellStart"/>
-            <w:r>
-              <w:rPr>
-                <w:rFonts w:ascii="Cambria" w:eastAsia="MS Mincho" w:hAnsi="Cambria" w:cs="Times New Roman"/>
-              </w:rPr>
-              <w:t>summary_bullets</w:t>
-            </w:r>
-            <w:proofErr w:type="spellEnd"/>
-            <w:r>
-              <w:rPr>
-                <w:rFonts w:ascii="Cambria" w:eastAsia="MS Mincho" w:hAnsi="Cambria" w:cs="Times New Roman"/>
-              </w:rPr>
-              <w:t xml:space="preserve"> %}</w:t>
+              <w:t>{% for single_line in summary_bullets %}</w:t>
             </w:r>
           </w:p>
           <w:p>
@@ -347,7 +240,6 @@
                 <w:szCs w:val="20"/>
               </w:rPr>
             </w:pPr>
-            <w:proofErr w:type="gramStart"/>
             <w:r>
               <w:rPr>
                 <w:rFonts w:ascii="Segoe UI" w:eastAsia="MS Mincho" w:hAnsi="Segoe UI" w:cs="Segoe UI"/>
@@ -355,77 +247,7 @@
                 <w:sz w:val="20"/>
                 <w:szCs w:val="20"/>
               </w:rPr>
-              <w:t xml:space="preserve">{{ </w:t>
-            </w:r>
-            <w:proofErr w:type="spellStart"/>
-            <w:r>
-              <w:rPr>
-                <w:rFonts w:ascii="Segoe UI" w:eastAsia="MS Mincho" w:hAnsi="Segoe UI" w:cs="Segoe UI"/>
-                <w:color w:val="333333"/>
-                <w:sz w:val="20"/>
-                <w:szCs w:val="20"/>
-              </w:rPr>
-              <w:t>single</w:t>
-            </w:r>
-            <w:proofErr w:type="gramEnd"/>
-            <w:r>
-              <w:rPr>
-                <w:rFonts w:ascii="Segoe UI" w:eastAsia="MS Mincho" w:hAnsi="Segoe UI" w:cs="Segoe UI"/>
-                <w:color w:val="333333"/>
-                <w:sz w:val="20"/>
-                <w:szCs w:val="20"/>
-              </w:rPr>
-              <w:t>_</w:t>
-            </w:r>
-            <w:proofErr w:type="gramStart"/>
-            <w:r>
-              <w:rPr>
-                <w:rFonts w:ascii="Segoe UI" w:eastAsia="MS Mincho" w:hAnsi="Segoe UI" w:cs="Segoe UI"/>
-                <w:color w:val="333333"/>
-                <w:sz w:val="20"/>
-                <w:szCs w:val="20"/>
-              </w:rPr>
-              <w:t>line</w:t>
-            </w:r>
-            <w:proofErr w:type="spellEnd"/>
-            <w:r>
-              <w:rPr>
-                <w:rFonts w:ascii="Segoe UI" w:eastAsia="MS Mincho" w:hAnsi="Segoe UI" w:cs="Segoe UI"/>
-                <w:color w:val="333333"/>
-                <w:sz w:val="20"/>
-                <w:szCs w:val="20"/>
-              </w:rPr>
-              <w:t xml:space="preserve"> }}{</w:t>
-            </w:r>
-            <w:proofErr w:type="gramEnd"/>
-            <w:r>
-              <w:rPr>
-                <w:rFonts w:ascii="Segoe UI" w:eastAsia="MS Mincho" w:hAnsi="Segoe UI" w:cs="Segoe UI"/>
-                <w:color w:val="333333"/>
-                <w:sz w:val="20"/>
-                <w:szCs w:val="20"/>
-              </w:rPr>
-              <w:t xml:space="preserve">% </w:t>
-            </w:r>
-            <w:proofErr w:type="spellStart"/>
-            <w:r>
-              <w:rPr>
-                <w:rFonts w:ascii="Segoe UI" w:eastAsia="MS Mincho" w:hAnsi="Segoe UI" w:cs="Segoe UI"/>
-                <w:color w:val="333333"/>
-                <w:sz w:val="20"/>
-                <w:szCs w:val="20"/>
-              </w:rPr>
-              <w:t>endfor</w:t>
-            </w:r>
-            <w:proofErr w:type="spellEnd"/>
-            <w:r>
-              <w:rPr>
-                <w:rFonts w:ascii="Segoe UI" w:eastAsia="MS Mincho" w:hAnsi="Segoe UI" w:cs="Segoe UI"/>
-                <w:color w:val="333333"/>
-                <w:sz w:val="20"/>
-                <w:szCs w:val="20"/>
-              </w:rPr>
-              <w:t xml:space="preserve"> %}</w:t>
+              <w:t>{{ single_line }}{% endfor %}</w:t>
             </w:r>
           </w:p>
           <w:p>
@@ -448,47 +270,7 @@
                 <w:sz w:val="20"/>
                 <w:szCs w:val="20"/>
               </w:rPr>
-              <w:t xml:space="preserve">{% else </w:t>
-            </w:r>
-            <w:proofErr w:type="gramStart"/>
-            <w:r>
-              <w:rPr>
-                <w:rFonts w:ascii="Segoe UI" w:eastAsia="MS Mincho" w:hAnsi="Segoe UI" w:cs="Segoe UI"/>
-                <w:color w:val="333333"/>
-                <w:sz w:val="20"/>
-                <w:szCs w:val="20"/>
-              </w:rPr>
-              <w:t>%}{{ summary</w:t>
-            </w:r>
-            <w:proofErr w:type="gramEnd"/>
-            <w:r>
-              <w:rPr>
-                <w:rFonts w:ascii="Segoe UI" w:eastAsia="MS Mincho" w:hAnsi="Segoe UI" w:cs="Segoe UI"/>
-                <w:color w:val="333333"/>
-                <w:sz w:val="20"/>
-                <w:szCs w:val="20"/>
-              </w:rPr>
-              <w:t xml:space="preserve"> </w:t>
-            </w:r>
-            <w:proofErr w:type="gramStart"/>
-            <w:r>
-              <w:rPr>
-                <w:rFonts w:ascii="Segoe UI" w:eastAsia="MS Mincho" w:hAnsi="Segoe UI" w:cs="Segoe UI"/>
-                <w:color w:val="333333"/>
-                <w:sz w:val="20"/>
-                <w:szCs w:val="20"/>
-              </w:rPr>
-              <w:t>}}{</w:t>
-            </w:r>
-            <w:proofErr w:type="gramEnd"/>
-            <w:r>
-              <w:rPr>
-                <w:rFonts w:ascii="Segoe UI" w:eastAsia="MS Mincho" w:hAnsi="Segoe UI" w:cs="Segoe UI"/>
-                <w:color w:val="333333"/>
-                <w:sz w:val="20"/>
-                <w:szCs w:val="20"/>
-              </w:rPr>
-              <w:t>% endif %}.</w:t>
+              <w:t>{% else %}{{ summary }}{% endif %}.</w:t>
             </w:r>
           </w:p>
         </w:tc>
@@ -554,31 +336,7 @@
           <w:szCs w:val="20"/>
           <w:lang w:val="en-IN"/>
         </w:rPr>
-        <w:t xml:space="preserve">{% for r in </w:t>
-      </w:r>
-      <w:proofErr w:type="spellStart"/>
-      <w:r>
-        <w:rPr>
-          <w:rFonts w:ascii="Segoe UI" w:eastAsia="MS Mincho" w:hAnsi="Segoe UI" w:cs="Segoe UI"/>
-          <w:bCs/>
-          <w:color w:val="262626" w:themeColor="text1" w:themeTint="D9"/>
-          <w:sz w:val="20"/>
-          <w:szCs w:val="20"/>
-          <w:lang w:val="en-IN"/>
-        </w:rPr>
-        <w:t>skills_rows</w:t>
-      </w:r>
-      <w:proofErr w:type="spellEnd"/>
-      <w:r>
-        <w:rPr>
-          <w:rFonts w:ascii="Segoe UI" w:eastAsia="MS Mincho" w:hAnsi="Segoe UI" w:cs="Segoe UI"/>
-          <w:bCs/>
-          <w:color w:val="262626" w:themeColor="text1" w:themeTint="D9"/>
-          <w:sz w:val="20"/>
-          <w:szCs w:val="20"/>
-          <w:lang w:val="en-IN"/>
-        </w:rPr>
-        <w:t xml:space="preserve"> %}</w:t>
+        <w:t>{% for r in skills_rows %}</w:t>
       </w:r>
       <w:r>
         <w:rPr>
@@ -632,7 +390,6 @@
                 <w:lang w:val="en-IN"/>
               </w:rPr>
             </w:pPr>
-            <w:proofErr w:type="gramStart"/>
             <w:r>
               <w:rPr>
                 <w:rFonts w:ascii="Segoe UI" w:hAnsi="Segoe UI" w:cs="Segoe UI"/>
@@ -642,43 +399,7 @@
                 <w:szCs w:val="20"/>
                 <w:lang w:val="en-IN"/>
               </w:rPr>
-              <w:t xml:space="preserve">{{ </w:t>
-            </w:r>
-            <w:proofErr w:type="spellStart"/>
-            <w:r>
-              <w:rPr>
-                <w:rFonts w:ascii="Segoe UI" w:hAnsi="Segoe UI" w:cs="Segoe UI"/>
-                <w:b/>
-                <w:bCs/>
-                <w:sz w:val="20"/>
-                <w:szCs w:val="20"/>
-                <w:lang w:val="en-IN"/>
-              </w:rPr>
-              <w:t>r</w:t>
-            </w:r>
-            <w:proofErr w:type="gramEnd"/>
-            <w:r>
-              <w:rPr>
-                <w:rFonts w:ascii="Segoe UI" w:hAnsi="Segoe UI" w:cs="Segoe UI"/>
-                <w:b/>
-                <w:bCs/>
-                <w:sz w:val="20"/>
-                <w:szCs w:val="20"/>
-                <w:lang w:val="en-IN"/>
-              </w:rPr>
-              <w:t>.left</w:t>
-            </w:r>
-            <w:proofErr w:type="spellEnd"/>
-            <w:r>
-              <w:rPr>
-                <w:rFonts w:ascii="Segoe UI" w:hAnsi="Segoe UI" w:cs="Segoe UI"/>
-                <w:b/>
-                <w:bCs/>
-                <w:sz w:val="20"/>
-                <w:szCs w:val="20"/>
-                <w:lang w:val="en-IN"/>
-              </w:rPr>
-              <w:t xml:space="preserve"> }}</w:t>
+              <w:t>{{ r.left }}</w:t>
             </w:r>
           </w:p>
         </w:tc>
@@ -706,7 +427,6 @@
                 <w:szCs w:val="20"/>
               </w:rPr>
             </w:pPr>
-            <w:proofErr w:type="gramStart"/>
             <w:r>
               <w:rPr>
                 <w:rFonts w:ascii="Segoe UI" w:hAnsi="Segoe UI" w:cs="Segoe UI"/>
@@ -714,27 +434,7 @@
                 <w:sz w:val="20"/>
                 <w:szCs w:val="20"/>
               </w:rPr>
-              <w:t xml:space="preserve">{{ </w:t>
-            </w:r>
-            <w:proofErr w:type="spellStart"/>
-            <w:r>
-              <w:rPr>
-                <w:rFonts w:ascii="Segoe UI" w:hAnsi="Segoe UI" w:cs="Segoe UI"/>
-                <w:color w:val="333333"/>
-                <w:sz w:val="20"/>
-                <w:szCs w:val="20"/>
-              </w:rPr>
-              <w:t>r</w:t>
-            </w:r>
-            <w:proofErr w:type="gramEnd"/>
-            <w:r>
-              <w:rPr>
-                <w:rFonts w:ascii="Segoe UI" w:hAnsi="Segoe UI" w:cs="Segoe UI"/>
-                <w:color w:val="333333"/>
-                <w:sz w:val="20"/>
-                <w:szCs w:val="20"/>
-              </w:rPr>
-              <w:t>.</w:t>
+              <w:t>{{ r.</w:t>
             </w:r>
             <w:r>
               <w:rPr>
@@ -745,7 +445,6 @@
               </w:rPr>
               <w:t>right</w:t>
             </w:r>
-            <w:proofErr w:type="spellEnd"/>
             <w:r>
               <w:rPr>
                 <w:rFonts w:ascii="Segoe UI" w:hAnsi="Segoe UI" w:cs="Segoe UI"/>
@@ -778,27 +477,7 @@
           <w:sz w:val="20"/>
           <w:szCs w:val="20"/>
         </w:rPr>
-        <w:t xml:space="preserve">{% </w:t>
-      </w:r>
-      <w:proofErr w:type="spellStart"/>
-      <w:r>
-        <w:rPr>
-          <w:rFonts w:ascii="Segoe UI" w:eastAsia="MS Mincho" w:hAnsi="Segoe UI" w:cs="Segoe UI"/>
-          <w:color w:val="333333"/>
-          <w:sz w:val="20"/>
-          <w:szCs w:val="20"/>
-        </w:rPr>
-        <w:t>endfor</w:t>
-      </w:r>
-      <w:proofErr w:type="spellEnd"/>
-      <w:r>
-        <w:rPr>
-          <w:rFonts w:ascii="Segoe UI" w:eastAsia="MS Mincho" w:hAnsi="Segoe UI" w:cs="Segoe UI"/>
-          <w:color w:val="333333"/>
-          <w:sz w:val="20"/>
-          <w:szCs w:val="20"/>
-        </w:rPr>
-        <w:t xml:space="preserve"> %}</w:t>
+        <w:t>{% endfor %}</w:t>
       </w:r>
     </w:p>
     <w:p>
@@ -887,73 +566,7 @@
                 <w:color w:val="333333"/>
                 <w:lang w:val="en-ZA" w:eastAsia="en-IN"/>
               </w:rPr>
-              <w:t xml:space="preserve">Project </w:t>
-            </w:r>
-            <w:proofErr w:type="gramStart"/>
-            <w:r>
-              <w:rPr>
-                <w:rFonts w:ascii="Segoe UI" w:eastAsia="MS Mincho" w:hAnsi="Segoe UI" w:cs="Segoe UI"/>
-                <w:b/>
-                <w:bCs/>
-                <w:color w:val="333333"/>
-                <w:lang w:val="en-ZA" w:eastAsia="en-IN"/>
-              </w:rPr>
-              <w:t xml:space="preserve">#{{ </w:t>
-            </w:r>
-            <w:proofErr w:type="spellStart"/>
-            <w:r>
-              <w:rPr>
-                <w:rFonts w:ascii="Segoe UI" w:eastAsia="MS Mincho" w:hAnsi="Segoe UI" w:cs="Segoe UI"/>
-                <w:b/>
-                <w:bCs/>
-                <w:color w:val="333333"/>
-                <w:lang w:val="en-ZA" w:eastAsia="en-IN"/>
-              </w:rPr>
-              <w:t>loop</w:t>
-            </w:r>
-            <w:proofErr w:type="gramEnd"/>
-            <w:r>
-              <w:rPr>
-                <w:rFonts w:ascii="Segoe UI" w:eastAsia="MS Mincho" w:hAnsi="Segoe UI" w:cs="Segoe UI"/>
-                <w:b/>
-                <w:bCs/>
-                <w:color w:val="333333"/>
-                <w:lang w:val="en-ZA" w:eastAsia="en-IN"/>
-              </w:rPr>
-              <w:t>.</w:t>
-            </w:r>
-            <w:proofErr w:type="gramStart"/>
-            <w:r>
-              <w:rPr>
-                <w:rFonts w:ascii="Segoe UI" w:eastAsia="MS Mincho" w:hAnsi="Segoe UI" w:cs="Segoe UI"/>
-                <w:b/>
-                <w:bCs/>
-                <w:color w:val="333333"/>
-                <w:lang w:val="en-ZA" w:eastAsia="en-IN"/>
-              </w:rPr>
-              <w:t>index</w:t>
-            </w:r>
-            <w:proofErr w:type="spellEnd"/>
-            <w:r>
-              <w:rPr>
-                <w:rFonts w:ascii="Segoe UI" w:eastAsia="MS Mincho" w:hAnsi="Segoe UI" w:cs="Segoe UI"/>
-                <w:b/>
-                <w:bCs/>
-                <w:color w:val="333333"/>
-                <w:lang w:val="en-ZA" w:eastAsia="en-IN"/>
-              </w:rPr>
-              <w:t xml:space="preserve"> }</w:t>
-            </w:r>
-            <w:proofErr w:type="gramEnd"/>
-            <w:r>
-              <w:rPr>
-                <w:rFonts w:ascii="Segoe UI" w:eastAsia="MS Mincho" w:hAnsi="Segoe UI" w:cs="Segoe UI"/>
-                <w:b/>
-                <w:bCs/>
-                <w:color w:val="333333"/>
-                <w:lang w:val="en-ZA" w:eastAsia="en-IN"/>
-              </w:rPr>
-              <w:t xml:space="preserve">}                                                         </w:t>
+              <w:t xml:space="preserve">Project #{{ loop.index }}                                                         </w:t>
             </w:r>
             <w:r>
               <w:rPr>
@@ -983,9 +596,8 @@
                 <w:color w:val="333333"/>
                 <w:lang w:val="en-ZA" w:eastAsia="en-IN"/>
               </w:rPr>
-              <w:t xml:space="preserve">Duration: </w:t>
+              <w:t xml:space="preserve">                          </w:t>
             </w:r>
-            <w:proofErr w:type="gramStart"/>
             <w:r>
               <w:rPr>
                 <w:rFonts w:ascii="Segoe UI" w:eastAsia="MS Mincho" w:hAnsi="Segoe UI" w:cs="Segoe UI"/>
@@ -994,106 +606,7 @@
                 <w:color w:val="333333"/>
                 <w:lang w:val="en-ZA" w:eastAsia="en-IN"/>
               </w:rPr>
-              <w:t xml:space="preserve">{{ </w:t>
-            </w:r>
-            <w:proofErr w:type="spellStart"/>
-            <w:r>
-              <w:rPr>
-                <w:rFonts w:ascii="Segoe UI" w:eastAsia="MS Mincho" w:hAnsi="Segoe UI" w:cs="Segoe UI"/>
-                <w:b/>
-                <w:bCs/>
-                <w:color w:val="333333"/>
-                <w:lang w:val="en-ZA" w:eastAsia="en-IN"/>
-              </w:rPr>
-              <w:t>exp</w:t>
-            </w:r>
-            <w:proofErr w:type="gramEnd"/>
-            <w:r>
-              <w:rPr>
-                <w:rFonts w:ascii="Segoe UI" w:eastAsia="MS Mincho" w:hAnsi="Segoe UI" w:cs="Segoe UI"/>
-                <w:b/>
-                <w:bCs/>
-                <w:color w:val="333333"/>
-                <w:lang w:val="en-ZA" w:eastAsia="en-IN"/>
-              </w:rPr>
-              <w:t>.start_</w:t>
-            </w:r>
-            <w:proofErr w:type="gramStart"/>
-            <w:r>
-              <w:rPr>
-                <w:rFonts w:ascii="Segoe UI" w:eastAsia="MS Mincho" w:hAnsi="Segoe UI" w:cs="Segoe UI"/>
-                <w:b/>
-                <w:bCs/>
-                <w:color w:val="333333"/>
-                <w:lang w:val="en-ZA" w:eastAsia="en-IN"/>
-              </w:rPr>
-              <w:t>date</w:t>
-            </w:r>
-            <w:proofErr w:type="spellEnd"/>
-            <w:r>
-              <w:rPr>
-                <w:rFonts w:ascii="Segoe UI" w:eastAsia="MS Mincho" w:hAnsi="Segoe UI" w:cs="Segoe UI"/>
-                <w:b/>
-                <w:bCs/>
-                <w:color w:val="333333"/>
-                <w:lang w:val="en-ZA" w:eastAsia="en-IN"/>
-              </w:rPr>
-              <w:t xml:space="preserve"> }</w:t>
-            </w:r>
-            <w:proofErr w:type="gramEnd"/>
-            <w:r>
-              <w:rPr>
-                <w:rFonts w:ascii="Segoe UI" w:eastAsia="MS Mincho" w:hAnsi="Segoe UI" w:cs="Segoe UI"/>
-                <w:b/>
-                <w:bCs/>
-                <w:color w:val="333333"/>
-                <w:lang w:val="en-ZA" w:eastAsia="en-IN"/>
-              </w:rPr>
-              <w:t xml:space="preserve">} - </w:t>
-            </w:r>
-            <w:proofErr w:type="gramStart"/>
-            <w:r>
-              <w:rPr>
-                <w:rFonts w:ascii="Segoe UI" w:eastAsia="MS Mincho" w:hAnsi="Segoe UI" w:cs="Segoe UI"/>
-                <w:b/>
-                <w:bCs/>
-                <w:color w:val="333333"/>
-                <w:lang w:val="en-ZA" w:eastAsia="en-IN"/>
-              </w:rPr>
-              <w:t>{{ exp.end</w:t>
-            </w:r>
-            <w:proofErr w:type="gramEnd"/>
-            <w:r>
-              <w:rPr>
-                <w:rFonts w:ascii="Segoe UI" w:eastAsia="MS Mincho" w:hAnsi="Segoe UI" w:cs="Segoe UI"/>
-                <w:b/>
-                <w:bCs/>
-                <w:color w:val="333333"/>
-                <w:lang w:val="en-ZA" w:eastAsia="en-IN"/>
-              </w:rPr>
-              <w:t>_</w:t>
-            </w:r>
-            <w:proofErr w:type="gramStart"/>
-            <w:r>
-              <w:rPr>
-                <w:rFonts w:ascii="Segoe UI" w:eastAsia="MS Mincho" w:hAnsi="Segoe UI" w:cs="Segoe UI"/>
-                <w:b/>
-                <w:bCs/>
-                <w:color w:val="333333"/>
-                <w:lang w:val="en-ZA" w:eastAsia="en-IN"/>
-              </w:rPr>
-              <w:t>date }</w:t>
-            </w:r>
-            <w:proofErr w:type="gramEnd"/>
-            <w:r>
-              <w:rPr>
-                <w:rFonts w:ascii="Segoe UI" w:eastAsia="MS Mincho" w:hAnsi="Segoe UI" w:cs="Segoe UI"/>
-                <w:b/>
-                <w:bCs/>
-                <w:color w:val="333333"/>
-                <w:lang w:val="en-ZA" w:eastAsia="en-IN"/>
-              </w:rPr>
-              <w:t xml:space="preserve">} </w:t>
+              <w:t xml:space="preserve">Duration: {{ exp.start_date }} - {{ exp.end_date }} </w:t>
             </w:r>
             <w:r>
               <w:rPr>
@@ -1128,7 +641,6 @@
               </w:rPr>
               <w:t xml:space="preserve">Project Description: </w:t>
             </w:r>
-            <w:proofErr w:type="gramStart"/>
             <w:r>
               <w:rPr>
                 <w:rFonts w:ascii="Segoe UI" w:eastAsia="MS Mincho" w:hAnsi="Segoe UI" w:cs="Segoe UI"/>
@@ -1137,50 +649,21 @@
               </w:rPr>
               <w:t xml:space="preserve">{{ </w:t>
             </w:r>
-            <w:proofErr w:type="spellStart"/>
             <w:r>
               <w:rPr>
                 <w:rFonts w:ascii="Segoe UI" w:eastAsia="MS Mincho" w:hAnsi="Segoe UI" w:cs="Segoe UI"/>
                 <w:color w:val="333333"/>
                 <w:lang w:val="en-ZA" w:eastAsia="en-IN"/>
               </w:rPr>
-              <w:t>exp</w:t>
+              <w:t>exp.project_description</w:t>
             </w:r>
-            <w:proofErr w:type="gramEnd"/>
             <w:r>
               <w:rPr>
                 <w:rFonts w:ascii="Segoe UI" w:eastAsia="MS Mincho" w:hAnsi="Segoe UI" w:cs="Segoe UI"/>
                 <w:color w:val="333333"/>
                 <w:lang w:val="en-ZA" w:eastAsia="en-IN"/>
               </w:rPr>
-              <w:t>.project_</w:t>
-            </w:r>
-            <w:proofErr w:type="gramStart"/>
-            <w:r>
-              <w:rPr>
-                <w:rFonts w:ascii="Segoe UI" w:eastAsia="MS Mincho" w:hAnsi="Segoe UI" w:cs="Segoe UI"/>
-                <w:color w:val="333333"/>
-                <w:lang w:val="en-ZA" w:eastAsia="en-IN"/>
-              </w:rPr>
-              <w:t>description</w:t>
-            </w:r>
-            <w:proofErr w:type="spellEnd"/>
-            <w:r>
-              <w:rPr>
-                <w:rFonts w:ascii="Segoe UI" w:eastAsia="MS Mincho" w:hAnsi="Segoe UI" w:cs="Segoe UI"/>
-                <w:color w:val="333333"/>
-                <w:lang w:val="en-ZA" w:eastAsia="en-IN"/>
-              </w:rPr>
-              <w:t xml:space="preserve"> }</w:t>
-            </w:r>
-            <w:proofErr w:type="gramEnd"/>
-            <w:r>
-              <w:rPr>
-                <w:rFonts w:ascii="Segoe UI" w:eastAsia="MS Mincho" w:hAnsi="Segoe UI" w:cs="Segoe UI"/>
-                <w:color w:val="333333"/>
-                <w:lang w:val="en-ZA" w:eastAsia="en-IN"/>
-              </w:rPr>
-              <w:t>}</w:t>
+              <w:t xml:space="preserve"> }}</w:t>
             </w:r>
           </w:p>
           <w:p>
@@ -1214,77 +697,13 @@
               </w:rPr>
               <w:t xml:space="preserve">: </w:t>
             </w:r>
-            <w:proofErr w:type="gramStart"/>
             <w:r>
               <w:rPr>
                 <w:rFonts w:ascii="Segoe UI" w:eastAsia="MS Mincho" w:hAnsi="Segoe UI" w:cs="Segoe UI"/>
                 <w:color w:val="333333"/>
                 <w:lang w:val="en-ZA" w:eastAsia="en-IN"/>
               </w:rPr>
-              <w:t xml:space="preserve">{{ </w:t>
-            </w:r>
-            <w:proofErr w:type="spellStart"/>
-            <w:r>
-              <w:rPr>
-                <w:rFonts w:ascii="Segoe UI" w:eastAsia="MS Mincho" w:hAnsi="Segoe UI" w:cs="Segoe UI"/>
-                <w:color w:val="333333"/>
-                <w:lang w:val="en-ZA" w:eastAsia="en-IN"/>
-              </w:rPr>
-              <w:t>exp</w:t>
-            </w:r>
-            <w:proofErr w:type="gramEnd"/>
-            <w:r>
-              <w:rPr>
-                <w:rFonts w:ascii="Segoe UI" w:eastAsia="MS Mincho" w:hAnsi="Segoe UI" w:cs="Segoe UI"/>
-                <w:color w:val="333333"/>
-                <w:lang w:val="en-ZA" w:eastAsia="en-IN"/>
-              </w:rPr>
-              <w:t>.technologies</w:t>
-            </w:r>
-            <w:proofErr w:type="spellEnd"/>
-            <w:r>
-              <w:rPr>
-                <w:rFonts w:ascii="Segoe UI" w:eastAsia="MS Mincho" w:hAnsi="Segoe UI" w:cs="Segoe UI"/>
-                <w:color w:val="333333"/>
-                <w:lang w:val="en-ZA" w:eastAsia="en-IN"/>
-              </w:rPr>
-              <w:t xml:space="preserve"> | </w:t>
-            </w:r>
-            <w:proofErr w:type="gramStart"/>
-            <w:r>
-              <w:rPr>
-                <w:rFonts w:ascii="Segoe UI" w:eastAsia="MS Mincho" w:hAnsi="Segoe UI" w:cs="Segoe UI"/>
-                <w:color w:val="333333"/>
-                <w:lang w:val="en-ZA" w:eastAsia="en-IN"/>
-              </w:rPr>
-              <w:t>join(</w:t>
-            </w:r>
-            <w:proofErr w:type="gramEnd"/>
-            <w:r>
-              <w:rPr>
-                <w:rFonts w:ascii="Segoe UI" w:eastAsia="MS Mincho" w:hAnsi="Segoe UI" w:cs="Segoe UI"/>
-                <w:color w:val="333333"/>
-                <w:lang w:val="en-ZA" w:eastAsia="en-IN"/>
-              </w:rPr>
-              <w:t>', '</w:t>
-            </w:r>
-            <w:proofErr w:type="gramStart"/>
-            <w:r>
-              <w:rPr>
-                <w:rFonts w:ascii="Segoe UI" w:eastAsia="MS Mincho" w:hAnsi="Segoe UI" w:cs="Segoe UI"/>
-                <w:color w:val="333333"/>
-                <w:lang w:val="en-ZA" w:eastAsia="en-IN"/>
-              </w:rPr>
-              <w:t>) }</w:t>
-            </w:r>
-            <w:proofErr w:type="gramEnd"/>
-            <w:r>
-              <w:rPr>
-                <w:rFonts w:ascii="Segoe UI" w:eastAsia="MS Mincho" w:hAnsi="Segoe UI" w:cs="Segoe UI"/>
-                <w:color w:val="333333"/>
-                <w:lang w:val="en-ZA" w:eastAsia="en-IN"/>
-              </w:rPr>
-              <w:t>}</w:t>
+              <w:t>{{ exp.technologies | join(', ') }}</w:t>
             </w:r>
           </w:p>
           <w:p>
@@ -1332,89 +751,7 @@
                 <w:color w:val="333333"/>
                 <w:lang w:val="en-ZA" w:eastAsia="en-IN"/>
               </w:rPr>
-              <w:t xml:space="preserve">{% if </w:t>
-            </w:r>
-            <w:proofErr w:type="spellStart"/>
-            <w:proofErr w:type="gramStart"/>
-            <w:r>
-              <w:rPr>
-                <w:rFonts w:ascii="Segoe UI" w:hAnsi="Segoe UI" w:cs="Segoe UI"/>
-                <w:b/>
-                <w:bCs/>
-                <w:color w:val="333333"/>
-                <w:lang w:val="en-ZA" w:eastAsia="en-IN"/>
-              </w:rPr>
-              <w:t>exp.responsibilities</w:t>
-            </w:r>
-            <w:proofErr w:type="spellEnd"/>
-            <w:proofErr w:type="gramEnd"/>
-            <w:r>
-              <w:rPr>
-                <w:rFonts w:ascii="Segoe UI" w:hAnsi="Segoe UI" w:cs="Segoe UI"/>
-                <w:b/>
-                <w:bCs/>
-                <w:color w:val="333333"/>
-                <w:lang w:val="en-ZA" w:eastAsia="en-IN"/>
-              </w:rPr>
-              <w:t xml:space="preserve"> and </w:t>
-            </w:r>
-            <w:proofErr w:type="spellStart"/>
-            <w:proofErr w:type="gramStart"/>
-            <w:r>
-              <w:rPr>
-                <w:rFonts w:ascii="Segoe UI" w:hAnsi="Segoe UI" w:cs="Segoe UI"/>
-                <w:b/>
-                <w:bCs/>
-                <w:color w:val="333333"/>
-                <w:lang w:val="en-ZA" w:eastAsia="en-IN"/>
-              </w:rPr>
-              <w:t>exp.responsibilities</w:t>
-            </w:r>
-            <w:proofErr w:type="gramEnd"/>
-            <w:r>
-              <w:rPr>
-                <w:rFonts w:ascii="Segoe UI" w:hAnsi="Segoe UI" w:cs="Segoe UI"/>
-                <w:b/>
-                <w:bCs/>
-                <w:color w:val="333333"/>
-                <w:lang w:val="en-ZA" w:eastAsia="en-IN"/>
-              </w:rPr>
-              <w:t>|length</w:t>
-            </w:r>
-            <w:proofErr w:type="spellEnd"/>
-            <w:r>
-              <w:rPr>
-                <w:rFonts w:ascii="Segoe UI" w:hAnsi="Segoe UI" w:cs="Segoe UI"/>
-                <w:b/>
-                <w:bCs/>
-                <w:color w:val="333333"/>
-                <w:lang w:val="en-ZA" w:eastAsia="en-IN"/>
-              </w:rPr>
-              <w:t xml:space="preserve"> &gt; 0 %} {% for r in </w:t>
-            </w:r>
-            <w:proofErr w:type="spellStart"/>
-            <w:proofErr w:type="gramStart"/>
-            <w:r>
-              <w:rPr>
-                <w:rFonts w:ascii="Segoe UI" w:hAnsi="Segoe UI" w:cs="Segoe UI"/>
-                <w:b/>
-                <w:bCs/>
-                <w:color w:val="333333"/>
-                <w:lang w:val="en-ZA" w:eastAsia="en-IN"/>
-              </w:rPr>
-              <w:t>exp.responsibilities</w:t>
-            </w:r>
-            <w:proofErr w:type="spellEnd"/>
-            <w:proofErr w:type="gramEnd"/>
-            <w:r>
-              <w:rPr>
-                <w:rFonts w:ascii="Segoe UI" w:hAnsi="Segoe UI" w:cs="Segoe UI"/>
-                <w:b/>
-                <w:bCs/>
-                <w:color w:val="333333"/>
-                <w:lang w:val="en-ZA" w:eastAsia="en-IN"/>
-              </w:rPr>
-              <w:t xml:space="preserve"> %}</w:t>
+              <w:t>{% if exp.responsibilities and exp.responsibilities|length &gt; 0 %} {% for r in exp.responsibilities %}</w:t>
             </w:r>
           </w:p>
           <w:p>
@@ -1432,41 +769,13 @@
                 <w:lang w:val="en-ZA" w:eastAsia="en-IN"/>
               </w:rPr>
             </w:pPr>
-            <w:proofErr w:type="gramStart"/>
             <w:r>
               <w:rPr>
                 <w:rFonts w:ascii="Segoe UI" w:hAnsi="Segoe UI" w:cs="Segoe UI"/>
                 <w:color w:val="333333"/>
                 <w:lang w:val="en-ZA" w:eastAsia="en-IN"/>
               </w:rPr>
-              <w:t>{{ r</w:t>
-            </w:r>
-            <w:proofErr w:type="gramEnd"/>
-            <w:r>
-              <w:rPr>
-                <w:rFonts w:ascii="Segoe UI" w:hAnsi="Segoe UI" w:cs="Segoe UI"/>
-                <w:color w:val="333333"/>
-                <w:lang w:val="en-ZA" w:eastAsia="en-IN"/>
-              </w:rPr>
-              <w:t xml:space="preserve"> }} {% </w:t>
-            </w:r>
-            <w:proofErr w:type="spellStart"/>
-            <w:r>
-              <w:rPr>
-                <w:rFonts w:ascii="Segoe UI" w:hAnsi="Segoe UI" w:cs="Segoe UI"/>
-                <w:color w:val="333333"/>
-                <w:lang w:val="en-ZA" w:eastAsia="en-IN"/>
-              </w:rPr>
-              <w:t>endfor</w:t>
-            </w:r>
-            <w:proofErr w:type="spellEnd"/>
-            <w:r>
-              <w:rPr>
-                <w:rFonts w:ascii="Segoe UI" w:hAnsi="Segoe UI" w:cs="Segoe UI"/>
-                <w:color w:val="333333"/>
-                <w:lang w:val="en-ZA" w:eastAsia="en-IN"/>
-              </w:rPr>
-              <w:t xml:space="preserve"> %} {% else %}</w:t>
+              <w:t>{{ r }} {% endfor %} {% else %}</w:t>
             </w:r>
           </w:p>
           <w:p>
@@ -1484,59 +793,13 @@
                 <w:lang w:val="en-ZA" w:eastAsia="en-IN"/>
               </w:rPr>
             </w:pPr>
-            <w:proofErr w:type="gramStart"/>
             <w:r>
               <w:rPr>
                 <w:rFonts w:ascii="Segoe UI" w:hAnsi="Segoe UI" w:cs="Segoe UI"/>
                 <w:color w:val="333333"/>
                 <w:lang w:val="en-ZA" w:eastAsia="en-IN"/>
               </w:rPr>
-              <w:t xml:space="preserve">{{ </w:t>
-            </w:r>
-            <w:proofErr w:type="spellStart"/>
-            <w:r>
-              <w:rPr>
-                <w:rFonts w:ascii="Segoe UI" w:hAnsi="Segoe UI" w:cs="Segoe UI"/>
-                <w:color w:val="333333"/>
-                <w:lang w:val="en-ZA" w:eastAsia="en-IN"/>
-              </w:rPr>
-              <w:t>exp</w:t>
-            </w:r>
-            <w:proofErr w:type="gramEnd"/>
-            <w:r>
-              <w:rPr>
-                <w:rFonts w:ascii="Segoe UI" w:hAnsi="Segoe UI" w:cs="Segoe UI"/>
-                <w:color w:val="333333"/>
-                <w:lang w:val="en-ZA" w:eastAsia="en-IN"/>
-              </w:rPr>
-              <w:t>.</w:t>
-            </w:r>
-            <w:proofErr w:type="gramStart"/>
-            <w:r>
-              <w:rPr>
-                <w:rFonts w:ascii="Segoe UI" w:hAnsi="Segoe UI" w:cs="Segoe UI"/>
-                <w:color w:val="333333"/>
-                <w:lang w:val="en-ZA" w:eastAsia="en-IN"/>
-              </w:rPr>
-              <w:t>description</w:t>
-            </w:r>
-            <w:proofErr w:type="spellEnd"/>
-            <w:r>
-              <w:rPr>
-                <w:rFonts w:ascii="Segoe UI" w:hAnsi="Segoe UI" w:cs="Segoe UI"/>
-                <w:color w:val="333333"/>
-                <w:lang w:val="en-ZA" w:eastAsia="en-IN"/>
-              </w:rPr>
-              <w:t xml:space="preserve"> }</w:t>
-            </w:r>
-            <w:proofErr w:type="gramEnd"/>
-            <w:r>
-              <w:rPr>
-                <w:rFonts w:ascii="Segoe UI" w:hAnsi="Segoe UI" w:cs="Segoe UI"/>
-                <w:color w:val="333333"/>
-                <w:lang w:val="en-ZA" w:eastAsia="en-IN"/>
-              </w:rPr>
-              <w:t>} {% endif %}</w:t>
+              <w:t>{{ exp.description }} {% endif %}</w:t>
             </w:r>
           </w:p>
         </w:tc>
@@ -1589,29 +852,7 @@
           <w:sz w:val="28"/>
           <w:szCs w:val="28"/>
         </w:rPr>
-        <w:t xml:space="preserve">{% </w:t>
-      </w:r>
-      <w:proofErr w:type="spellStart"/>
-      <w:r>
-        <w:rPr>
-          <w:rFonts w:ascii="Calibri" w:eastAsia="MS Mincho" w:hAnsi="Calibri" w:cs="Calibri"/>
-          <w:b/>
-          <w:color w:val="17365D"/>
-          <w:sz w:val="28"/>
-          <w:szCs w:val="28"/>
-        </w:rPr>
-        <w:t>endfor</w:t>
-      </w:r>
-      <w:proofErr w:type="spellEnd"/>
-      <w:r>
-        <w:rPr>
-          <w:rFonts w:ascii="Calibri" w:eastAsia="MS Mincho" w:hAnsi="Calibri" w:cs="Calibri"/>
-          <w:b/>
-          <w:color w:val="17365D"/>
-          <w:sz w:val="28"/>
-          <w:szCs w:val="28"/>
-        </w:rPr>
-        <w:t xml:space="preserve"> %}</w:t>
+        <w:t>{% endfor %}</w:t>
       </w:r>
     </w:p>
     <w:p>
@@ -1811,158 +1052,11 @@
             </w:pPr>
             <w:r>
               <w:rPr>
-                <w:rFonts w:ascii="Cambria" w:eastAsia="MS Mincho" w:hAnsi="Cambria" w:cs="Times New Roman"/>
+                <w:rFonts w:ascii="Segoe UI" w:eastAsia="MS Mincho" w:hAnsi="Segoe UI" w:cs="Segoe UI"/>
+                <w:sz w:val="20"/>
+                <w:szCs w:val="20"/>
               </w:rPr>
-              <w:t xml:space="preserve">{% if </w:t>
-            </w:r>
-            <w:proofErr w:type="spellStart"/>
-            <w:r>
-              <w:rPr>
-                <w:rFonts w:ascii="Cambria" w:eastAsia="MS Mincho" w:hAnsi="Cambria" w:cs="Times New Roman"/>
-              </w:rPr>
-              <w:t>other_projects</w:t>
-            </w:r>
-            <w:proofErr w:type="spellEnd"/>
-            <w:r>
-              <w:rPr>
-                <w:rFonts w:ascii="Cambria" w:eastAsia="MS Mincho" w:hAnsi="Cambria" w:cs="Times New Roman"/>
-              </w:rPr>
-              <w:t xml:space="preserve"> </w:t>
-            </w:r>
-            <w:proofErr w:type="gramStart"/>
-            <w:r>
-              <w:rPr>
-                <w:rFonts w:ascii="Cambria" w:eastAsia="MS Mincho" w:hAnsi="Cambria" w:cs="Times New Roman"/>
-              </w:rPr>
-              <w:t>%}{</w:t>
-            </w:r>
-            <w:proofErr w:type="gramEnd"/>
-            <w:r>
-              <w:rPr>
-                <w:rFonts w:ascii="Cambria" w:eastAsia="MS Mincho" w:hAnsi="Cambria" w:cs="Times New Roman"/>
-              </w:rPr>
-              <w:t xml:space="preserve">% for p in </w:t>
-            </w:r>
-            <w:proofErr w:type="spellStart"/>
-            <w:r>
-              <w:rPr>
-                <w:rFonts w:ascii="Cambria" w:eastAsia="MS Mincho" w:hAnsi="Cambria" w:cs="Times New Roman"/>
-              </w:rPr>
-              <w:t>other_projects</w:t>
-            </w:r>
-            <w:proofErr w:type="spellEnd"/>
-            <w:r>
-              <w:rPr>
-                <w:rFonts w:ascii="Cambria" w:eastAsia="MS Mincho" w:hAnsi="Cambria" w:cs="Times New Roman"/>
-              </w:rPr>
-              <w:t xml:space="preserve"> </w:t>
-            </w:r>
-            <w:proofErr w:type="gramStart"/>
-            <w:r>
-              <w:rPr>
-                <w:rFonts w:ascii="Cambria" w:eastAsia="MS Mincho" w:hAnsi="Cambria" w:cs="Times New Roman"/>
-              </w:rPr>
-              <w:t>%}{{ p</w:t>
-            </w:r>
-            <w:proofErr w:type="gramEnd"/>
-            <w:r>
-              <w:rPr>
-                <w:rFonts w:ascii="Cambria" w:eastAsia="MS Mincho" w:hAnsi="Cambria" w:cs="Times New Roman"/>
-              </w:rPr>
-              <w:t>.</w:t>
-            </w:r>
-            <w:proofErr w:type="gramStart"/>
-            <w:r>
-              <w:rPr>
-                <w:rFonts w:ascii="Cambria" w:eastAsia="MS Mincho" w:hAnsi="Cambria" w:cs="Times New Roman"/>
-              </w:rPr>
-              <w:t>name }}{</w:t>
-            </w:r>
-            <w:proofErr w:type="gramEnd"/>
-            <w:r>
-              <w:rPr>
-                <w:rFonts w:ascii="Cambria" w:eastAsia="MS Mincho" w:hAnsi="Cambria" w:cs="Times New Roman"/>
-              </w:rPr>
-              <w:t xml:space="preserve">% if not </w:t>
-            </w:r>
-            <w:proofErr w:type="spellStart"/>
-            <w:proofErr w:type="gramStart"/>
-            <w:r>
-              <w:rPr>
-                <w:rFonts w:ascii="Cambria" w:eastAsia="MS Mincho" w:hAnsi="Cambria" w:cs="Times New Roman"/>
-              </w:rPr>
-              <w:t>loop.last</w:t>
-            </w:r>
-            <w:proofErr w:type="spellEnd"/>
-            <w:proofErr w:type="gramEnd"/>
-            <w:r>
-              <w:rPr>
-                <w:rFonts w:ascii="Cambria" w:eastAsia="MS Mincho" w:hAnsi="Cambria" w:cs="Times New Roman"/>
-              </w:rPr>
-              <w:t xml:space="preserve"> %}</w:t>
-            </w:r>
-            <w:r>
-              <w:rPr>
-                <w:rFonts w:ascii="Cambria" w:eastAsia="MS Mincho" w:hAnsi="Cambria" w:cs="Times New Roman"/>
-              </w:rPr>
-              <w:br/>
-              <w:t xml:space="preserve">{% endif </w:t>
-            </w:r>
-            <w:proofErr w:type="gramStart"/>
-            <w:r>
-              <w:rPr>
-                <w:rFonts w:ascii="Cambria" w:eastAsia="MS Mincho" w:hAnsi="Cambria" w:cs="Times New Roman"/>
-              </w:rPr>
-              <w:t>%}{</w:t>
-            </w:r>
-            <w:proofErr w:type="gramEnd"/>
-            <w:r>
-              <w:rPr>
-                <w:rFonts w:ascii="Cambria" w:eastAsia="MS Mincho" w:hAnsi="Cambria" w:cs="Times New Roman"/>
-              </w:rPr>
-              <w:t xml:space="preserve">% </w:t>
-            </w:r>
-            <w:proofErr w:type="spellStart"/>
-            <w:r>
-              <w:rPr>
-                <w:rFonts w:ascii="Cambria" w:eastAsia="MS Mincho" w:hAnsi="Cambria" w:cs="Times New Roman"/>
-              </w:rPr>
-              <w:t>endfor</w:t>
-            </w:r>
-            <w:proofErr w:type="spellEnd"/>
-            <w:r>
-              <w:rPr>
-                <w:rFonts w:ascii="Cambria" w:eastAsia="MS Mincho" w:hAnsi="Cambria" w:cs="Times New Roman"/>
-              </w:rPr>
-              <w:t xml:space="preserve"> </w:t>
-            </w:r>
-            <w:proofErr w:type="gramStart"/>
-            <w:r>
-              <w:rPr>
-                <w:rFonts w:ascii="Cambria" w:eastAsia="MS Mincho" w:hAnsi="Cambria" w:cs="Times New Roman"/>
-              </w:rPr>
-              <w:t>%}{</w:t>
-            </w:r>
-            <w:proofErr w:type="gramEnd"/>
-            <w:r>
-              <w:rPr>
-                <w:rFonts w:ascii="Cambria" w:eastAsia="MS Mincho" w:hAnsi="Cambria" w:cs="Times New Roman"/>
-              </w:rPr>
-              <w:t xml:space="preserve">% else </w:t>
-            </w:r>
-            <w:proofErr w:type="gramStart"/>
-            <w:r>
-              <w:rPr>
-                <w:rFonts w:ascii="Cambria" w:eastAsia="MS Mincho" w:hAnsi="Cambria" w:cs="Times New Roman"/>
-              </w:rPr>
-              <w:t>%}{</w:t>
-            </w:r>
-            <w:proofErr w:type="gramEnd"/>
-            <w:r>
-              <w:rPr>
-                <w:rFonts w:ascii="Cambria" w:eastAsia="MS Mincho" w:hAnsi="Cambria" w:cs="Times New Roman"/>
-              </w:rPr>
-              <w:t>% endif %}</w:t>
+              <w:t>{% for p in other_projects %}{{ p.name }}{% if not loop.last %}{{ '\n' }}{% endif %}{% endfor %}</w:t>
             </w:r>
           </w:p>
         </w:tc>
@@ -1993,172 +1087,11 @@
             </w:pPr>
             <w:r>
               <w:rPr>
-                <w:rFonts w:ascii="Cambria" w:eastAsia="MS Mincho" w:hAnsi="Cambria" w:cs="Times New Roman"/>
+                <w:rFonts w:ascii="Segoe UI" w:eastAsia="MS Mincho" w:hAnsi="Segoe UI" w:cs="Segoe UI"/>
+                <w:sz w:val="20"/>
+                <w:szCs w:val="20"/>
               </w:rPr>
-              <w:t xml:space="preserve">{% if </w:t>
-            </w:r>
-            <w:proofErr w:type="spellStart"/>
-            <w:r>
-              <w:rPr>
-                <w:rFonts w:ascii="Cambria" w:eastAsia="MS Mincho" w:hAnsi="Cambria" w:cs="Times New Roman"/>
-              </w:rPr>
-              <w:t>other_projects</w:t>
-            </w:r>
-            <w:proofErr w:type="spellEnd"/>
-            <w:r>
-              <w:rPr>
-                <w:rFonts w:ascii="Cambria" w:eastAsia="MS Mincho" w:hAnsi="Cambria" w:cs="Times New Roman"/>
-              </w:rPr>
-              <w:t xml:space="preserve"> </w:t>
-            </w:r>
-            <w:proofErr w:type="gramStart"/>
-            <w:r>
-              <w:rPr>
-                <w:rFonts w:ascii="Cambria" w:eastAsia="MS Mincho" w:hAnsi="Cambria" w:cs="Times New Roman"/>
-              </w:rPr>
-              <w:t>%}{</w:t>
-            </w:r>
-            <w:proofErr w:type="gramEnd"/>
-            <w:r>
-              <w:rPr>
-                <w:rFonts w:ascii="Cambria" w:eastAsia="MS Mincho" w:hAnsi="Cambria" w:cs="Times New Roman"/>
-              </w:rPr>
-              <w:t xml:space="preserve">% for p in </w:t>
-            </w:r>
-            <w:proofErr w:type="spellStart"/>
-            <w:r>
-              <w:rPr>
-                <w:rFonts w:ascii="Cambria" w:eastAsia="MS Mincho" w:hAnsi="Cambria" w:cs="Times New Roman"/>
-              </w:rPr>
-              <w:t>other_projects</w:t>
-            </w:r>
-            <w:proofErr w:type="spellEnd"/>
-            <w:r>
-              <w:rPr>
-                <w:rFonts w:ascii="Cambria" w:eastAsia="MS Mincho" w:hAnsi="Cambria" w:cs="Times New Roman"/>
-              </w:rPr>
-              <w:t xml:space="preserve"> </w:t>
-            </w:r>
-            <w:proofErr w:type="gramStart"/>
-            <w:r>
-              <w:rPr>
-                <w:rFonts w:ascii="Cambria" w:eastAsia="MS Mincho" w:hAnsi="Cambria" w:cs="Times New Roman"/>
-              </w:rPr>
-              <w:t xml:space="preserve">%}{{ </w:t>
-            </w:r>
-            <w:proofErr w:type="spellStart"/>
-            <w:r>
-              <w:rPr>
-                <w:rFonts w:ascii="Cambria" w:eastAsia="MS Mincho" w:hAnsi="Cambria" w:cs="Times New Roman"/>
-              </w:rPr>
-              <w:t>p</w:t>
-            </w:r>
-            <w:proofErr w:type="gramEnd"/>
-            <w:r>
-              <w:rPr>
-                <w:rFonts w:ascii="Cambria" w:eastAsia="MS Mincho" w:hAnsi="Cambria" w:cs="Times New Roman"/>
-              </w:rPr>
-              <w:t>.</w:t>
-            </w:r>
-            <w:proofErr w:type="gramStart"/>
-            <w:r>
-              <w:rPr>
-                <w:rFonts w:ascii="Cambria" w:eastAsia="MS Mincho" w:hAnsi="Cambria" w:cs="Times New Roman"/>
-              </w:rPr>
-              <w:t>duration</w:t>
-            </w:r>
-            <w:proofErr w:type="spellEnd"/>
-            <w:r>
-              <w:rPr>
-                <w:rFonts w:ascii="Cambria" w:eastAsia="MS Mincho" w:hAnsi="Cambria" w:cs="Times New Roman"/>
-              </w:rPr>
-              <w:t xml:space="preserve"> }}{</w:t>
-            </w:r>
-            <w:proofErr w:type="gramEnd"/>
-            <w:r>
-              <w:rPr>
-                <w:rFonts w:ascii="Cambria" w:eastAsia="MS Mincho" w:hAnsi="Cambria" w:cs="Times New Roman"/>
-              </w:rPr>
-              <w:t xml:space="preserve">% if not </w:t>
-            </w:r>
-            <w:proofErr w:type="spellStart"/>
-            <w:proofErr w:type="gramStart"/>
-            <w:r>
-              <w:rPr>
-                <w:rFonts w:ascii="Cambria" w:eastAsia="MS Mincho" w:hAnsi="Cambria" w:cs="Times New Roman"/>
-              </w:rPr>
-              <w:t>loop.last</w:t>
-            </w:r>
-            <w:proofErr w:type="spellEnd"/>
-            <w:proofErr w:type="gramEnd"/>
-            <w:r>
-              <w:rPr>
-                <w:rFonts w:ascii="Cambria" w:eastAsia="MS Mincho" w:hAnsi="Cambria" w:cs="Times New Roman"/>
-              </w:rPr>
-              <w:t xml:space="preserve"> %}</w:t>
-            </w:r>
-            <w:r>
-              <w:rPr>
-                <w:rFonts w:ascii="Cambria" w:eastAsia="MS Mincho" w:hAnsi="Cambria" w:cs="Times New Roman"/>
-              </w:rPr>
-              <w:br/>
-              <w:t xml:space="preserve">{% endif </w:t>
-            </w:r>
-            <w:proofErr w:type="gramStart"/>
-            <w:r>
-              <w:rPr>
-                <w:rFonts w:ascii="Cambria" w:eastAsia="MS Mincho" w:hAnsi="Cambria" w:cs="Times New Roman"/>
-              </w:rPr>
-              <w:t>%}{</w:t>
-            </w:r>
-            <w:proofErr w:type="gramEnd"/>
-            <w:r>
-              <w:rPr>
-                <w:rFonts w:ascii="Cambria" w:eastAsia="MS Mincho" w:hAnsi="Cambria" w:cs="Times New Roman"/>
-              </w:rPr>
-              <w:t xml:space="preserve">% </w:t>
-            </w:r>
-            <w:proofErr w:type="spellStart"/>
-            <w:r>
-              <w:rPr>
-                <w:rFonts w:ascii="Cambria" w:eastAsia="MS Mincho" w:hAnsi="Cambria" w:cs="Times New Roman"/>
-              </w:rPr>
-              <w:t>endfor</w:t>
-            </w:r>
-            <w:proofErr w:type="spellEnd"/>
-            <w:r>
-              <w:rPr>
-                <w:rFonts w:ascii="Cambria" w:eastAsia="MS Mincho" w:hAnsi="Cambria" w:cs="Times New Roman"/>
-              </w:rPr>
-              <w:t xml:space="preserve"> </w:t>
-            </w:r>
-            <w:proofErr w:type="gramStart"/>
-            <w:r>
-              <w:rPr>
-                <w:rFonts w:ascii="Cambria" w:eastAsia="MS Mincho" w:hAnsi="Cambria" w:cs="Times New Roman"/>
-              </w:rPr>
-              <w:t>%}{</w:t>
-            </w:r>
-            <w:proofErr w:type="gramEnd"/>
-            <w:r>
-              <w:rPr>
-                <w:rFonts w:ascii="Cambria" w:eastAsia="MS Mincho" w:hAnsi="Cambria" w:cs="Times New Roman"/>
-              </w:rPr>
-              <w:t xml:space="preserve">% else </w:t>
-            </w:r>
-            <w:proofErr w:type="gramStart"/>
-            <w:r>
-              <w:rPr>
-                <w:rFonts w:ascii="Cambria" w:eastAsia="MS Mincho" w:hAnsi="Cambria" w:cs="Times New Roman"/>
-              </w:rPr>
-              <w:t>%}{</w:t>
-            </w:r>
-            <w:proofErr w:type="gramEnd"/>
-            <w:r>
-              <w:rPr>
-                <w:rFonts w:ascii="Cambria" w:eastAsia="MS Mincho" w:hAnsi="Cambria" w:cs="Times New Roman"/>
-              </w:rPr>
-              <w:t>% endif %}</w:t>
+              <w:t>{% for p in other_projects %}{{ p.duration }}{% if not loop.last %}{{ '\n' }}{% endif %}{% endfor %}</w:t>
             </w:r>
           </w:p>
         </w:tc>
@@ -2190,186 +1123,27 @@
             </w:pPr>
             <w:r>
               <w:rPr>
-                <w:rFonts w:ascii="Cambria" w:eastAsia="MS Mincho" w:hAnsi="Cambria" w:cs="Times New Roman"/>
+                <w:rFonts w:ascii="Segoe UI" w:eastAsia="MS Mincho" w:hAnsi="Segoe UI" w:cs="Segoe UI"/>
+                <w:sz w:val="20"/>
+                <w:szCs w:val="20"/>
               </w:rPr>
-              <w:t xml:space="preserve">{% if </w:t>
-            </w:r>
-            <w:proofErr w:type="spellStart"/>
-            <w:r>
-              <w:rPr>
-                <w:rFonts w:ascii="Cambria" w:eastAsia="MS Mincho" w:hAnsi="Cambria" w:cs="Times New Roman"/>
-              </w:rPr>
-              <w:t>other_projects</w:t>
-            </w:r>
-            <w:proofErr w:type="spellEnd"/>
-            <w:r>
-              <w:rPr>
-                <w:rFonts w:ascii="Cambria" w:eastAsia="MS Mincho" w:hAnsi="Cambria" w:cs="Times New Roman"/>
-              </w:rPr>
-              <w:t xml:space="preserve"> </w:t>
-            </w:r>
-            <w:proofErr w:type="gramStart"/>
-            <w:r>
-              <w:rPr>
-                <w:rFonts w:ascii="Cambria" w:eastAsia="MS Mincho" w:hAnsi="Cambria" w:cs="Times New Roman"/>
-              </w:rPr>
-              <w:t>%}{</w:t>
-            </w:r>
-            <w:proofErr w:type="gramEnd"/>
-            <w:r>
-              <w:rPr>
-                <w:rFonts w:ascii="Cambria" w:eastAsia="MS Mincho" w:hAnsi="Cambria" w:cs="Times New Roman"/>
-              </w:rPr>
-              <w:t xml:space="preserve">% for p in </w:t>
-            </w:r>
-            <w:proofErr w:type="spellStart"/>
-            <w:r>
-              <w:rPr>
-                <w:rFonts w:ascii="Cambria" w:eastAsia="MS Mincho" w:hAnsi="Cambria" w:cs="Times New Roman"/>
-              </w:rPr>
-              <w:t>other_projects</w:t>
-            </w:r>
-            <w:proofErr w:type="spellEnd"/>
-            <w:r>
-              <w:rPr>
-                <w:rFonts w:ascii="Cambria" w:eastAsia="MS Mincho" w:hAnsi="Cambria" w:cs="Times New Roman"/>
-              </w:rPr>
-              <w:t xml:space="preserve"> </w:t>
-            </w:r>
-            <w:proofErr w:type="gramStart"/>
-            <w:r>
-              <w:rPr>
-                <w:rFonts w:ascii="Cambria" w:eastAsia="MS Mincho" w:hAnsi="Cambria" w:cs="Times New Roman"/>
-              </w:rPr>
-              <w:t xml:space="preserve">%}{{ </w:t>
-            </w:r>
-            <w:proofErr w:type="spellStart"/>
-            <w:r>
-              <w:rPr>
-                <w:rFonts w:ascii="Cambria" w:eastAsia="MS Mincho" w:hAnsi="Cambria" w:cs="Times New Roman"/>
-              </w:rPr>
-              <w:t>p</w:t>
-            </w:r>
-            <w:proofErr w:type="gramEnd"/>
-            <w:r>
-              <w:rPr>
-                <w:rFonts w:ascii="Cambria" w:eastAsia="MS Mincho" w:hAnsi="Cambria" w:cs="Times New Roman"/>
-              </w:rPr>
-              <w:t>.technologies</w:t>
-            </w:r>
-            <w:proofErr w:type="spellEnd"/>
-            <w:r>
-              <w:rPr>
-                <w:rFonts w:ascii="Cambria" w:eastAsia="MS Mincho" w:hAnsi="Cambria" w:cs="Times New Roman"/>
-              </w:rPr>
-              <w:t xml:space="preserve"> | </w:t>
-            </w:r>
-            <w:proofErr w:type="gramStart"/>
-            <w:r>
-              <w:rPr>
-                <w:rFonts w:ascii="Cambria" w:eastAsia="MS Mincho" w:hAnsi="Cambria" w:cs="Times New Roman"/>
-              </w:rPr>
-              <w:t>join(</w:t>
-            </w:r>
-            <w:proofErr w:type="gramEnd"/>
-            <w:r>
-              <w:rPr>
-                <w:rFonts w:ascii="Cambria" w:eastAsia="MS Mincho" w:hAnsi="Cambria" w:cs="Times New Roman"/>
-              </w:rPr>
-              <w:t>", "</w:t>
-            </w:r>
-            <w:proofErr w:type="gramStart"/>
-            <w:r>
-              <w:rPr>
-                <w:rFonts w:ascii="Cambria" w:eastAsia="MS Mincho" w:hAnsi="Cambria" w:cs="Times New Roman"/>
-              </w:rPr>
-              <w:t>) }}{</w:t>
-            </w:r>
-            <w:proofErr w:type="gramEnd"/>
-            <w:r>
-              <w:rPr>
-                <w:rFonts w:ascii="Cambria" w:eastAsia="MS Mincho" w:hAnsi="Cambria" w:cs="Times New Roman"/>
-              </w:rPr>
-              <w:t xml:space="preserve">% if not </w:t>
-            </w:r>
-            <w:proofErr w:type="spellStart"/>
-            <w:proofErr w:type="gramStart"/>
-            <w:r>
-              <w:rPr>
-                <w:rFonts w:ascii="Cambria" w:eastAsia="MS Mincho" w:hAnsi="Cambria" w:cs="Times New Roman"/>
-              </w:rPr>
-              <w:t>loop.last</w:t>
-            </w:r>
-            <w:proofErr w:type="spellEnd"/>
-            <w:proofErr w:type="gramEnd"/>
-            <w:r>
-              <w:rPr>
-                <w:rFonts w:ascii="Cambria" w:eastAsia="MS Mincho" w:hAnsi="Cambria" w:cs="Times New Roman"/>
-              </w:rPr>
-              <w:t xml:space="preserve"> %}</w:t>
+              <w:t>{% for p in other_projects %}{{ p.</w:t>
             </w:r>
             <w:r>
               <w:rPr>
-                <w:rFonts w:ascii="Cambria" w:eastAsia="MS Mincho" w:hAnsi="Cambria" w:cs="Times New Roman"/>
+                <w:rFonts w:ascii="Segoe UI" w:eastAsia="MS Mincho" w:hAnsi="Segoe UI" w:cs="Segoe UI"/>
+                <w:sz w:val="20"/>
+                <w:szCs w:val="20"/>
               </w:rPr>
-              <w:br/>
-              <w:t xml:space="preserve">{% endif </w:t>
+              <w:t>technologies</w:t>
             </w:r>
-            <w:proofErr w:type="gramStart"/>
             <w:r>
               <w:rPr>
-                <w:rFonts w:ascii="Cambria" w:eastAsia="MS Mincho" w:hAnsi="Cambria" w:cs="Times New Roman"/>
+                <w:rFonts w:ascii="Segoe UI" w:eastAsia="MS Mincho" w:hAnsi="Segoe UI" w:cs="Segoe UI"/>
+                <w:sz w:val="20"/>
+                <w:szCs w:val="20"/>
               </w:rPr>
-              <w:t>%}{</w:t>
-            </w:r>
-            <w:proofErr w:type="gramEnd"/>
-            <w:r>
-              <w:rPr>
-                <w:rFonts w:ascii="Cambria" w:eastAsia="MS Mincho" w:hAnsi="Cambria" w:cs="Times New Roman"/>
-              </w:rPr>
-              <w:t xml:space="preserve">% </w:t>
-            </w:r>
-            <w:proofErr w:type="spellStart"/>
-            <w:r>
-              <w:rPr>
-                <w:rFonts w:ascii="Cambria" w:eastAsia="MS Mincho" w:hAnsi="Cambria" w:cs="Times New Roman"/>
-              </w:rPr>
-              <w:t>endfor</w:t>
-            </w:r>
-            <w:proofErr w:type="spellEnd"/>
-            <w:r>
-              <w:rPr>
-                <w:rFonts w:ascii="Cambria" w:eastAsia="MS Mincho" w:hAnsi="Cambria" w:cs="Times New Roman"/>
-              </w:rPr>
-              <w:t xml:space="preserve"> </w:t>
-            </w:r>
-            <w:proofErr w:type="gramStart"/>
-            <w:r>
-              <w:rPr>
-                <w:rFonts w:ascii="Cambria" w:eastAsia="MS Mincho" w:hAnsi="Cambria" w:cs="Times New Roman"/>
-              </w:rPr>
-              <w:t>%}{</w:t>
-            </w:r>
-            <w:proofErr w:type="gramEnd"/>
-            <w:r>
-              <w:rPr>
-                <w:rFonts w:ascii="Cambria" w:eastAsia="MS Mincho" w:hAnsi="Cambria" w:cs="Times New Roman"/>
-              </w:rPr>
-              <w:t xml:space="preserve">% else </w:t>
-            </w:r>
-            <w:proofErr w:type="gramStart"/>
-            <w:r>
-              <w:rPr>
-                <w:rFonts w:ascii="Cambria" w:eastAsia="MS Mincho" w:hAnsi="Cambria" w:cs="Times New Roman"/>
-              </w:rPr>
-              <w:t>%}{</w:t>
-            </w:r>
-            <w:proofErr w:type="gramEnd"/>
-            <w:r>
-              <w:rPr>
-                <w:rFonts w:ascii="Cambria" w:eastAsia="MS Mincho" w:hAnsi="Cambria" w:cs="Times New Roman"/>
-              </w:rPr>
-              <w:t>% endif %}</w:t>
+              <w:t xml:space="preserve"> }}{% if not loop.last %}{{ '\n' }}{% endif %}{% endfor %}</w:t>
             </w:r>
           </w:p>
         </w:tc>
@@ -2551,124 +1325,17 @@
               <w:jc w:val="center"/>
               <w:rPr>
                 <w:rFonts w:ascii="Segoe UI" w:eastAsia="MS Mincho" w:hAnsi="Segoe UI" w:cs="Segoe UI"/>
-                <w:bCs/>
-                <w:color w:val="262626" w:themeColor="text1" w:themeTint="D9"/>
                 <w:sz w:val="20"/>
                 <w:szCs w:val="20"/>
               </w:rPr>
             </w:pPr>
             <w:r>
               <w:rPr>
-                <w:rFonts w:ascii="Cambria" w:eastAsia="MS Mincho" w:hAnsi="Cambria" w:cs="Times New Roman"/>
+                <w:rFonts w:ascii="Segoe UI" w:eastAsia="MS Mincho" w:hAnsi="Segoe UI" w:cs="Segoe UI"/>
+                <w:sz w:val="20"/>
+                <w:szCs w:val="20"/>
               </w:rPr>
-              <w:t xml:space="preserve">{% for </w:t>
-            </w:r>
-            <w:proofErr w:type="spellStart"/>
-            <w:r>
-              <w:rPr>
-                <w:rFonts w:ascii="Cambria" w:eastAsia="MS Mincho" w:hAnsi="Cambria" w:cs="Times New Roman"/>
-              </w:rPr>
-              <w:t>edu</w:t>
-            </w:r>
-            <w:proofErr w:type="spellEnd"/>
-            <w:r>
-              <w:rPr>
-                <w:rFonts w:ascii="Cambria" w:eastAsia="MS Mincho" w:hAnsi="Cambria" w:cs="Times New Roman"/>
-              </w:rPr>
-              <w:t xml:space="preserve"> in education </w:t>
-            </w:r>
-            <w:proofErr w:type="gramStart"/>
-            <w:r>
-              <w:rPr>
-                <w:rFonts w:ascii="Cambria" w:eastAsia="MS Mincho" w:hAnsi="Cambria" w:cs="Times New Roman"/>
-              </w:rPr>
-              <w:t xml:space="preserve">%}{{ </w:t>
-            </w:r>
-            <w:proofErr w:type="spellStart"/>
-            <w:r>
-              <w:rPr>
-                <w:rFonts w:ascii="Cambria" w:eastAsia="MS Mincho" w:hAnsi="Cambria" w:cs="Times New Roman"/>
-              </w:rPr>
-              <w:t>edu</w:t>
-            </w:r>
-            <w:proofErr w:type="gramEnd"/>
-            <w:r>
-              <w:rPr>
-                <w:rFonts w:ascii="Cambria" w:eastAsia="MS Mincho" w:hAnsi="Cambria" w:cs="Times New Roman"/>
-              </w:rPr>
-              <w:t>.</w:t>
-            </w:r>
-            <w:proofErr w:type="gramStart"/>
-            <w:r>
-              <w:rPr>
-                <w:rFonts w:ascii="Cambria" w:eastAsia="MS Mincho" w:hAnsi="Cambria" w:cs="Times New Roman"/>
-              </w:rPr>
-              <w:t>degree</w:t>
-            </w:r>
-            <w:proofErr w:type="spellEnd"/>
-            <w:r>
-              <w:rPr>
-                <w:rFonts w:ascii="Cambria" w:eastAsia="MS Mincho" w:hAnsi="Cambria" w:cs="Times New Roman"/>
-              </w:rPr>
-              <w:t xml:space="preserve"> }}{</w:t>
-            </w:r>
-            <w:proofErr w:type="gramEnd"/>
-            <w:r>
-              <w:rPr>
-                <w:rFonts w:ascii="Cambria" w:eastAsia="MS Mincho" w:hAnsi="Cambria" w:cs="Times New Roman"/>
-              </w:rPr>
-              <w:t xml:space="preserve">% if not </w:t>
-            </w:r>
-            <w:proofErr w:type="spellStart"/>
-            <w:proofErr w:type="gramStart"/>
-            <w:r>
-              <w:rPr>
-                <w:rFonts w:ascii="Cambria" w:eastAsia="MS Mincho" w:hAnsi="Cambria" w:cs="Times New Roman"/>
-              </w:rPr>
-              <w:t>loop.last</w:t>
-            </w:r>
-            <w:proofErr w:type="spellEnd"/>
-            <w:proofErr w:type="gramEnd"/>
-            <w:r>
-              <w:rPr>
-                <w:rFonts w:ascii="Cambria" w:eastAsia="MS Mincho" w:hAnsi="Cambria" w:cs="Times New Roman"/>
-              </w:rPr>
-              <w:t xml:space="preserve"> %}</w:t>
-            </w:r>
-            <w:r>
-              <w:rPr>
-                <w:rFonts w:ascii="Cambria" w:eastAsia="MS Mincho" w:hAnsi="Cambria" w:cs="Times New Roman"/>
-              </w:rPr>
-              <w:br/>
-              <w:t xml:space="preserve">{% endif </w:t>
-            </w:r>
-            <w:proofErr w:type="gramStart"/>
-            <w:r>
-              <w:rPr>
-                <w:rFonts w:ascii="Cambria" w:eastAsia="MS Mincho" w:hAnsi="Cambria" w:cs="Times New Roman"/>
-              </w:rPr>
-              <w:t>%}{</w:t>
-            </w:r>
-            <w:proofErr w:type="gramEnd"/>
-            <w:r>
-              <w:rPr>
-                <w:rFonts w:ascii="Cambria" w:eastAsia="MS Mincho" w:hAnsi="Cambria" w:cs="Times New Roman"/>
-              </w:rPr>
-              <w:t xml:space="preserve">% </w:t>
-            </w:r>
-            <w:proofErr w:type="spellStart"/>
-            <w:r>
-              <w:rPr>
-                <w:rFonts w:ascii="Cambria" w:eastAsia="MS Mincho" w:hAnsi="Cambria" w:cs="Times New Roman"/>
-              </w:rPr>
-              <w:t>endfor</w:t>
-            </w:r>
-            <w:proofErr w:type="spellEnd"/>
-            <w:r>
-              <w:rPr>
-                <w:rFonts w:ascii="Cambria" w:eastAsia="MS Mincho" w:hAnsi="Cambria" w:cs="Times New Roman"/>
-              </w:rPr>
-              <w:t xml:space="preserve"> %}</w:t>
+              <w:t>{% for edu in education %}{{ edu.degree }}</w:t>
             </w:r>
           </w:p>
         </w:tc>
@@ -2692,123 +1359,17 @@
               <w:jc w:val="center"/>
               <w:rPr>
                 <w:rFonts w:ascii="Segoe UI" w:eastAsia="MS Mincho" w:hAnsi="Segoe UI" w:cs="Segoe UI"/>
-                <w:color w:val="333333"/>
                 <w:sz w:val="20"/>
                 <w:szCs w:val="20"/>
               </w:rPr>
             </w:pPr>
             <w:r>
               <w:rPr>
-                <w:rFonts w:ascii="Cambria" w:eastAsia="MS Mincho" w:hAnsi="Cambria" w:cs="Times New Roman"/>
+                <w:rFonts w:ascii="Segoe UI" w:eastAsia="MS Mincho" w:hAnsi="Segoe UI" w:cs="Segoe UI"/>
+                <w:sz w:val="20"/>
+                <w:szCs w:val="20"/>
               </w:rPr>
-              <w:t xml:space="preserve">{% for </w:t>
-            </w:r>
-            <w:proofErr w:type="spellStart"/>
-            <w:r>
-              <w:rPr>
-                <w:rFonts w:ascii="Cambria" w:eastAsia="MS Mincho" w:hAnsi="Cambria" w:cs="Times New Roman"/>
-              </w:rPr>
-              <w:t>edu</w:t>
-            </w:r>
-            <w:proofErr w:type="spellEnd"/>
-            <w:r>
-              <w:rPr>
-                <w:rFonts w:ascii="Cambria" w:eastAsia="MS Mincho" w:hAnsi="Cambria" w:cs="Times New Roman"/>
-              </w:rPr>
-              <w:t xml:space="preserve"> in education </w:t>
-            </w:r>
-            <w:proofErr w:type="gramStart"/>
-            <w:r>
-              <w:rPr>
-                <w:rFonts w:ascii="Cambria" w:eastAsia="MS Mincho" w:hAnsi="Cambria" w:cs="Times New Roman"/>
-              </w:rPr>
-              <w:t xml:space="preserve">%}{{ </w:t>
-            </w:r>
-            <w:proofErr w:type="spellStart"/>
-            <w:r>
-              <w:rPr>
-                <w:rFonts w:ascii="Cambria" w:eastAsia="MS Mincho" w:hAnsi="Cambria" w:cs="Times New Roman"/>
-              </w:rPr>
-              <w:t>edu</w:t>
-            </w:r>
-            <w:proofErr w:type="gramEnd"/>
-            <w:r>
-              <w:rPr>
-                <w:rFonts w:ascii="Cambria" w:eastAsia="MS Mincho" w:hAnsi="Cambria" w:cs="Times New Roman"/>
-              </w:rPr>
-              <w:t>.</w:t>
-            </w:r>
-            <w:proofErr w:type="gramStart"/>
-            <w:r>
-              <w:rPr>
-                <w:rFonts w:ascii="Cambria" w:eastAsia="MS Mincho" w:hAnsi="Cambria" w:cs="Times New Roman"/>
-              </w:rPr>
-              <w:t>institution</w:t>
-            </w:r>
-            <w:proofErr w:type="spellEnd"/>
-            <w:r>
-              <w:rPr>
-                <w:rFonts w:ascii="Cambria" w:eastAsia="MS Mincho" w:hAnsi="Cambria" w:cs="Times New Roman"/>
-              </w:rPr>
-              <w:t xml:space="preserve"> }}{</w:t>
-            </w:r>
-            <w:proofErr w:type="gramEnd"/>
-            <w:r>
-              <w:rPr>
-                <w:rFonts w:ascii="Cambria" w:eastAsia="MS Mincho" w:hAnsi="Cambria" w:cs="Times New Roman"/>
-              </w:rPr>
-              <w:t xml:space="preserve">% if not </w:t>
-            </w:r>
-            <w:proofErr w:type="spellStart"/>
-            <w:proofErr w:type="gramStart"/>
-            <w:r>
-              <w:rPr>
-                <w:rFonts w:ascii="Cambria" w:eastAsia="MS Mincho" w:hAnsi="Cambria" w:cs="Times New Roman"/>
-              </w:rPr>
-              <w:t>loop.last</w:t>
-            </w:r>
-            <w:proofErr w:type="spellEnd"/>
-            <w:proofErr w:type="gramEnd"/>
-            <w:r>
-              <w:rPr>
-                <w:rFonts w:ascii="Cambria" w:eastAsia="MS Mincho" w:hAnsi="Cambria" w:cs="Times New Roman"/>
-              </w:rPr>
-              <w:t xml:space="preserve"> %}</w:t>
-            </w:r>
-            <w:r>
-              <w:rPr>
-                <w:rFonts w:ascii="Cambria" w:eastAsia="MS Mincho" w:hAnsi="Cambria" w:cs="Times New Roman"/>
-              </w:rPr>
-              <w:br/>
-              <w:t xml:space="preserve">{% endif </w:t>
-            </w:r>
-            <w:proofErr w:type="gramStart"/>
-            <w:r>
-              <w:rPr>
-                <w:rFonts w:ascii="Cambria" w:eastAsia="MS Mincho" w:hAnsi="Cambria" w:cs="Times New Roman"/>
-              </w:rPr>
-              <w:t>%}{</w:t>
-            </w:r>
-            <w:proofErr w:type="gramEnd"/>
-            <w:r>
-              <w:rPr>
-                <w:rFonts w:ascii="Cambria" w:eastAsia="MS Mincho" w:hAnsi="Cambria" w:cs="Times New Roman"/>
-              </w:rPr>
-              <w:t xml:space="preserve">% </w:t>
-            </w:r>
-            <w:proofErr w:type="spellStart"/>
-            <w:r>
-              <w:rPr>
-                <w:rFonts w:ascii="Cambria" w:eastAsia="MS Mincho" w:hAnsi="Cambria" w:cs="Times New Roman"/>
-              </w:rPr>
-              <w:t>endfor</w:t>
-            </w:r>
-            <w:proofErr w:type="spellEnd"/>
-            <w:r>
-              <w:rPr>
-                <w:rFonts w:ascii="Cambria" w:eastAsia="MS Mincho" w:hAnsi="Cambria" w:cs="Times New Roman"/>
-              </w:rPr>
-              <w:t xml:space="preserve"> %}</w:t>
+              <w:t>{{ edu.institution }}</w:t>
             </w:r>
           </w:p>
         </w:tc>
@@ -2832,124 +1393,17 @@
               <w:jc w:val="center"/>
               <w:rPr>
                 <w:rFonts w:ascii="Segoe UI" w:eastAsia="MS Mincho" w:hAnsi="Segoe UI" w:cs="Segoe UI"/>
-                <w:bCs/>
-                <w:color w:val="262626" w:themeColor="text1" w:themeTint="D9"/>
                 <w:sz w:val="20"/>
                 <w:szCs w:val="20"/>
               </w:rPr>
             </w:pPr>
             <w:r>
               <w:rPr>
-                <w:rFonts w:ascii="Cambria" w:eastAsia="MS Mincho" w:hAnsi="Cambria" w:cs="Times New Roman"/>
+                <w:rFonts w:ascii="Segoe UI" w:eastAsia="MS Mincho" w:hAnsi="Segoe UI" w:cs="Segoe UI"/>
+                <w:sz w:val="20"/>
+                <w:szCs w:val="20"/>
               </w:rPr>
-              <w:t xml:space="preserve">{% for </w:t>
-            </w:r>
-            <w:proofErr w:type="spellStart"/>
-            <w:r>
-              <w:rPr>
-                <w:rFonts w:ascii="Cambria" w:eastAsia="MS Mincho" w:hAnsi="Cambria" w:cs="Times New Roman"/>
-              </w:rPr>
-              <w:t>edu</w:t>
-            </w:r>
-            <w:proofErr w:type="spellEnd"/>
-            <w:r>
-              <w:rPr>
-                <w:rFonts w:ascii="Cambria" w:eastAsia="MS Mincho" w:hAnsi="Cambria" w:cs="Times New Roman"/>
-              </w:rPr>
-              <w:t xml:space="preserve"> in education </w:t>
-            </w:r>
-            <w:proofErr w:type="gramStart"/>
-            <w:r>
-              <w:rPr>
-                <w:rFonts w:ascii="Cambria" w:eastAsia="MS Mincho" w:hAnsi="Cambria" w:cs="Times New Roman"/>
-              </w:rPr>
-              <w:t xml:space="preserve">%}{{ </w:t>
-            </w:r>
-            <w:proofErr w:type="spellStart"/>
-            <w:r>
-              <w:rPr>
-                <w:rFonts w:ascii="Cambria" w:eastAsia="MS Mincho" w:hAnsi="Cambria" w:cs="Times New Roman"/>
-              </w:rPr>
-              <w:t>edu</w:t>
-            </w:r>
-            <w:proofErr w:type="gramEnd"/>
-            <w:r>
-              <w:rPr>
-                <w:rFonts w:ascii="Cambria" w:eastAsia="MS Mincho" w:hAnsi="Cambria" w:cs="Times New Roman"/>
-              </w:rPr>
-              <w:t>.graduation_</w:t>
-            </w:r>
-            <w:proofErr w:type="gramStart"/>
-            <w:r>
-              <w:rPr>
-                <w:rFonts w:ascii="Cambria" w:eastAsia="MS Mincho" w:hAnsi="Cambria" w:cs="Times New Roman"/>
-              </w:rPr>
-              <w:t>date</w:t>
-            </w:r>
-            <w:proofErr w:type="spellEnd"/>
-            <w:r>
-              <w:rPr>
-                <w:rFonts w:ascii="Cambria" w:eastAsia="MS Mincho" w:hAnsi="Cambria" w:cs="Times New Roman"/>
-              </w:rPr>
-              <w:t xml:space="preserve"> }}{</w:t>
-            </w:r>
-            <w:proofErr w:type="gramEnd"/>
-            <w:r>
-              <w:rPr>
-                <w:rFonts w:ascii="Cambria" w:eastAsia="MS Mincho" w:hAnsi="Cambria" w:cs="Times New Roman"/>
-              </w:rPr>
-              <w:t xml:space="preserve">% if not </w:t>
-            </w:r>
-            <w:proofErr w:type="spellStart"/>
-            <w:proofErr w:type="gramStart"/>
-            <w:r>
-              <w:rPr>
-                <w:rFonts w:ascii="Cambria" w:eastAsia="MS Mincho" w:hAnsi="Cambria" w:cs="Times New Roman"/>
-              </w:rPr>
-              <w:t>loop.last</w:t>
-            </w:r>
-            <w:proofErr w:type="spellEnd"/>
-            <w:proofErr w:type="gramEnd"/>
-            <w:r>
-              <w:rPr>
-                <w:rFonts w:ascii="Cambria" w:eastAsia="MS Mincho" w:hAnsi="Cambria" w:cs="Times New Roman"/>
-              </w:rPr>
-              <w:t xml:space="preserve"> %}</w:t>
-            </w:r>
-            <w:r>
-              <w:rPr>
-                <w:rFonts w:ascii="Cambria" w:eastAsia="MS Mincho" w:hAnsi="Cambria" w:cs="Times New Roman"/>
-              </w:rPr>
-              <w:br/>
-              <w:t xml:space="preserve">{% endif </w:t>
-            </w:r>
-            <w:proofErr w:type="gramStart"/>
-            <w:r>
-              <w:rPr>
-                <w:rFonts w:ascii="Cambria" w:eastAsia="MS Mincho" w:hAnsi="Cambria" w:cs="Times New Roman"/>
-              </w:rPr>
-              <w:t>%}{</w:t>
-            </w:r>
-            <w:proofErr w:type="gramEnd"/>
-            <w:r>
-              <w:rPr>
-                <w:rFonts w:ascii="Cambria" w:eastAsia="MS Mincho" w:hAnsi="Cambria" w:cs="Times New Roman"/>
-              </w:rPr>
-              <w:t xml:space="preserve">% </w:t>
-            </w:r>
-            <w:proofErr w:type="spellStart"/>
-            <w:r>
-              <w:rPr>
-                <w:rFonts w:ascii="Cambria" w:eastAsia="MS Mincho" w:hAnsi="Cambria" w:cs="Times New Roman"/>
-              </w:rPr>
-              <w:t>endfor</w:t>
-            </w:r>
-            <w:proofErr w:type="spellEnd"/>
-            <w:r>
-              <w:rPr>
-                <w:rFonts w:ascii="Cambria" w:eastAsia="MS Mincho" w:hAnsi="Cambria" w:cs="Times New Roman"/>
-              </w:rPr>
-              <w:t xml:space="preserve"> %}</w:t>
+              <w:t>{{ edu.graduation_date }}{% endfor %}</w:t>
             </w:r>
           </w:p>
         </w:tc>
@@ -2967,6 +1421,267 @@
         </w:rPr>
       </w:pPr>
     </w:p>
+    <w:p>
+      <w:pPr>
+        <w:spacing w:before="240" w:after="0" w:line="360" w:lineRule="auto"/>
+        <w:jc w:val="both"/>
+        <w:rPr>
+          <w:rFonts w:ascii="Calibri" w:eastAsia="MS Mincho" w:hAnsi="Calibri" w:cs="Calibri"/>
+          <w:b/>
+          <w:color w:val="17365D"/>
+          <w:sz w:val="28"/>
+          <w:szCs w:val="28"/>
+        </w:rPr>
+      </w:pPr>
+      <w:r>
+        <w:rPr>
+          <w:rFonts w:ascii="Calibri" w:eastAsia="MS Mincho" w:hAnsi="Calibri" w:cs="Calibri"/>
+          <w:b/>
+          <w:color w:val="17365D"/>
+          <w:sz w:val="28"/>
+          <w:szCs w:val="28"/>
+        </w:rPr>
+        <w:t xml:space="preserve">Certifications </w:t>
+      </w:r>
+    </w:p>
+    <w:tbl>
+      <w:tblPr>
+        <w:tblW w:w="9039" w:type="dxa"/>
+        <w:tblBorders>
+          <w:top w:val="single" w:sz="4" w:space="0" w:color="BFBFBF"/>
+          <w:left w:val="single" w:sz="4" w:space="0" w:color="BFBFBF"/>
+          <w:bottom w:val="single" w:sz="4" w:space="0" w:color="BFBFBF"/>
+          <w:right w:val="single" w:sz="4" w:space="0" w:color="BFBFBF"/>
+          <w:insideH w:val="single" w:sz="4" w:space="0" w:color="auto"/>
+          <w:insideV w:val="single" w:sz="4" w:space="0" w:color="auto"/>
+        </w:tblBorders>
+        <w:tblLook w:val="04A0" w:firstRow="1" w:lastRow="0" w:firstColumn="1" w:lastColumn="0" w:noHBand="0" w:noVBand="1"/>
+      </w:tblPr>
+      <w:tblGrid>
+        <w:gridCol w:w="2692"/>
+        <w:gridCol w:w="6347"/>
+      </w:tblGrid>
+      <w:tr>
+        <w:trPr>
+          <w:trHeight w:val="567"/>
+        </w:trPr>
+        <w:tc>
+          <w:tcPr>
+            <w:tcW w:w="2692" w:type="dxa"/>
+            <w:tcBorders>
+              <w:top w:val="single" w:sz="4" w:space="0" w:color="BFBFBF"/>
+              <w:left w:val="single" w:sz="4" w:space="0" w:color="BFBFBF"/>
+              <w:bottom w:val="single" w:sz="4" w:space="0" w:color="auto"/>
+              <w:right w:val="single" w:sz="4" w:space="0" w:color="auto"/>
+            </w:tcBorders>
+            <w:shd w:val="clear" w:color="auto" w:fill="17365D"/>
+            <w:vAlign w:val="center"/>
+            <w:hideMark/>
+          </w:tcPr>
+          <w:p>
+            <w:pPr>
+              <w:widowControl w:val="0"/>
+              <w:spacing w:after="0" w:line="360" w:lineRule="auto"/>
+              <w:jc w:val="center"/>
+              <w:rPr>
+                <w:rFonts w:ascii="Cambria" w:eastAsia="MS Mincho" w:hAnsi="Cambria" w:cs="Times New Roman"/>
+                <w:b/>
+                <w:color w:val="FFFFFF"/>
+                <w:sz w:val="24"/>
+                <w:szCs w:val="24"/>
+              </w:rPr>
+            </w:pPr>
+            <w:r>
+              <w:rPr>
+                <w:rFonts w:ascii="Cambria" w:eastAsia="MS Mincho" w:hAnsi="Cambria" w:cs="Times New Roman"/>
+                <w:b/>
+                <w:color w:val="FFFFFF"/>
+                <w:sz w:val="24"/>
+                <w:szCs w:val="24"/>
+              </w:rPr>
+              <w:t>Sr.No</w:t>
+            </w:r>
+          </w:p>
+        </w:tc>
+        <w:tc>
+          <w:tcPr>
+            <w:tcW w:w="6347" w:type="dxa"/>
+            <w:tcBorders>
+              <w:top w:val="single" w:sz="4" w:space="0" w:color="BFBFBF"/>
+              <w:left w:val="single" w:sz="4" w:space="0" w:color="auto"/>
+              <w:bottom w:val="single" w:sz="4" w:space="0" w:color="auto"/>
+              <w:right w:val="single" w:sz="4" w:space="0" w:color="BFBFBF"/>
+            </w:tcBorders>
+            <w:shd w:val="clear" w:color="auto" w:fill="17365D"/>
+            <w:vAlign w:val="center"/>
+            <w:hideMark/>
+          </w:tcPr>
+          <w:p>
+            <w:pPr>
+              <w:widowControl w:val="0"/>
+              <w:spacing w:after="0" w:line="360" w:lineRule="auto"/>
+              <w:jc w:val="center"/>
+              <w:rPr>
+                <w:rFonts w:ascii="Cambria" w:eastAsia="MS Mincho" w:hAnsi="Cambria" w:cs="Times New Roman"/>
+                <w:b/>
+                <w:color w:val="FFFFFF"/>
+                <w:sz w:val="24"/>
+                <w:szCs w:val="24"/>
+              </w:rPr>
+            </w:pPr>
+            <w:r>
+              <w:rPr>
+                <w:rFonts w:ascii="Cambria" w:eastAsia="MS Mincho" w:hAnsi="Cambria" w:cs="Times New Roman"/>
+                <w:b/>
+                <w:color w:val="FFFFFF"/>
+                <w:sz w:val="24"/>
+                <w:szCs w:val="24"/>
+              </w:rPr>
+              <w:t>University/Board</w:t>
+            </w:r>
+          </w:p>
+        </w:tc>
+      </w:tr>
+      <w:tr>
+        <w:trPr>
+          <w:trHeight w:val="567"/>
+        </w:trPr>
+        <w:tc>
+          <w:tcPr>
+            <w:tcW w:w="2692" w:type="dxa"/>
+            <w:tcBorders>
+              <w:top w:val="single" w:sz="4" w:space="0" w:color="auto"/>
+              <w:left w:val="single" w:sz="4" w:space="0" w:color="BFBFBF"/>
+              <w:bottom w:val="single" w:sz="4" w:space="0" w:color="auto"/>
+              <w:right w:val="single" w:sz="4" w:space="0" w:color="auto"/>
+            </w:tcBorders>
+            <w:vAlign w:val="center"/>
+            <w:hideMark/>
+          </w:tcPr>
+          <w:p>
+            <w:pPr>
+              <w:widowControl w:val="0"/>
+              <w:spacing w:line="240" w:lineRule="auto"/>
+              <w:ind w:left="3"/>
+              <w:jc w:val="center"/>
+              <w:rPr>
+                <w:rFonts w:ascii="Segoe UI" w:eastAsia="MS Mincho" w:hAnsi="Segoe UI" w:cs="Segoe UI"/>
+                <w:sz w:val="20"/>
+                <w:szCs w:val="20"/>
+              </w:rPr>
+            </w:pPr>
+            <w:r>
+              <w:rPr>
+                <w:rFonts w:ascii="Segoe UI" w:eastAsia="MS Mincho" w:hAnsi="Segoe UI" w:cs="Segoe UI"/>
+                <w:sz w:val="20"/>
+                <w:szCs w:val="20"/>
+              </w:rPr>
+              <w:t>{% for c in certifications_rows %}</w:t>
+            </w:r>
+            <w:r>
+              <w:t xml:space="preserve"> </w:t>
+            </w:r>
+          </w:p>
+        </w:tc>
+        <w:tc>
+          <w:tcPr>
+            <w:tcW w:w="6347" w:type="dxa"/>
+            <w:tcBorders>
+              <w:top w:val="single" w:sz="4" w:space="0" w:color="auto"/>
+              <w:left w:val="single" w:sz="4" w:space="0" w:color="auto"/>
+              <w:bottom w:val="single" w:sz="4" w:space="0" w:color="auto"/>
+              <w:right w:val="single" w:sz="4" w:space="0" w:color="BFBFBF"/>
+            </w:tcBorders>
+            <w:vAlign w:val="center"/>
+            <w:hideMark/>
+          </w:tcPr>
+          <w:p>
+            <w:pPr>
+              <w:widowControl w:val="0"/>
+              <w:spacing w:line="240" w:lineRule="auto"/>
+              <w:ind w:left="3"/>
+              <w:jc w:val="center"/>
+              <w:rPr>
+                <w:rFonts w:ascii="Segoe UI" w:eastAsia="MS Mincho" w:hAnsi="Segoe UI" w:cs="Segoe UI"/>
+                <w:sz w:val="20"/>
+                <w:szCs w:val="20"/>
+              </w:rPr>
+            </w:pPr>
+          </w:p>
+        </w:tc>
+      </w:tr>
+      <w:tr>
+        <w:trPr>
+          <w:trHeight w:val="567"/>
+        </w:trPr>
+        <w:tc>
+          <w:tcPr>
+            <w:tcW w:w="2692" w:type="dxa"/>
+            <w:tcBorders>
+              <w:top w:val="single" w:sz="4" w:space="0" w:color="auto"/>
+              <w:left w:val="single" w:sz="4" w:space="0" w:color="BFBFBF"/>
+              <w:bottom w:val="single" w:sz="4" w:space="0" w:color="auto"/>
+              <w:right w:val="single" w:sz="4" w:space="0" w:color="auto"/>
+            </w:tcBorders>
+            <w:vAlign w:val="center"/>
+          </w:tcPr>
+          <w:p>
+            <w:pPr>
+              <w:widowControl w:val="0"/>
+              <w:spacing w:line="240" w:lineRule="auto"/>
+              <w:ind w:left="3"/>
+              <w:jc w:val="center"/>
+              <w:rPr>
+                <w:rFonts w:ascii="Segoe UI" w:eastAsia="MS Mincho" w:hAnsi="Segoe UI" w:cs="Segoe UI"/>
+                <w:sz w:val="20"/>
+                <w:szCs w:val="20"/>
+              </w:rPr>
+            </w:pPr>
+            <w:r>
+              <w:rPr>
+                <w:rFonts w:ascii="Segoe UI" w:eastAsia="MS Mincho" w:hAnsi="Segoe UI" w:cs="Segoe UI"/>
+                <w:sz w:val="20"/>
+                <w:szCs w:val="20"/>
+              </w:rPr>
+              <w:t>{{ c.sno }}</w:t>
+            </w:r>
+          </w:p>
+        </w:tc>
+        <w:tc>
+          <w:tcPr>
+            <w:tcW w:w="6347" w:type="dxa"/>
+            <w:tcBorders>
+              <w:top w:val="single" w:sz="4" w:space="0" w:color="auto"/>
+              <w:left w:val="single" w:sz="4" w:space="0" w:color="auto"/>
+              <w:bottom w:val="single" w:sz="4" w:space="0" w:color="auto"/>
+              <w:right w:val="single" w:sz="4" w:space="0" w:color="BFBFBF"/>
+            </w:tcBorders>
+            <w:vAlign w:val="center"/>
+          </w:tcPr>
+          <w:p>
+            <w:pPr>
+              <w:widowControl w:val="0"/>
+              <w:spacing w:line="240" w:lineRule="auto"/>
+              <w:ind w:left="3"/>
+              <w:jc w:val="center"/>
+              <w:rPr>
+                <w:rFonts w:ascii="Segoe UI" w:eastAsia="MS Mincho" w:hAnsi="Segoe UI" w:cs="Segoe UI"/>
+                <w:sz w:val="20"/>
+                <w:szCs w:val="20"/>
+              </w:rPr>
+            </w:pPr>
+            <w:r>
+              <w:rPr>
+                <w:rFonts w:ascii="Segoe UI" w:eastAsia="MS Mincho" w:hAnsi="Segoe UI" w:cs="Segoe UI"/>
+                <w:sz w:val="20"/>
+                <w:szCs w:val="20"/>
+              </w:rPr>
+              <w:t>{{ c.authority }}{% endfor %}</w:t>
+            </w:r>
+          </w:p>
+        </w:tc>
+      </w:tr>
+    </w:tbl>
     <w:p/>
     <w:sectPr>
       <w:pgSz w:w="12240" w:h="15840"/>

</xml_diff>